<commit_message>
Adicionei a semantica da promoção tipo quarto
</commit_message>
<xml_diff>
--- a/Semântica-.docx
+++ b/Semântica-.docx
@@ -144,11 +144,9 @@
             <w:vAlign w:val="center"/>
           </w:tcPr>
           <w:p>
-            <w:proofErr w:type="spellStart"/>
             <w:r>
               <w:t>IdFuncionario</w:t>
             </w:r>
-            <w:proofErr w:type="spellEnd"/>
           </w:p>
         </w:tc>
         <w:tc>
@@ -164,16 +162,12 @@
                 <w:sz w:val="20"/>
               </w:rPr>
             </w:pPr>
-            <w:proofErr w:type="spellStart"/>
-            <w:proofErr w:type="gramStart"/>
             <w:r>
               <w:rPr>
                 <w:sz w:val="20"/>
               </w:rPr>
               <w:t>int</w:t>
             </w:r>
-            <w:proofErr w:type="spellEnd"/>
-            <w:proofErr w:type="gramEnd"/>
           </w:p>
         </w:tc>
         <w:tc>
@@ -192,21 +186,7 @@
               <w:rPr>
                 <w:sz w:val="20"/>
               </w:rPr>
-              <w:t xml:space="preserve">(PK) </w:t>
-            </w:r>
-            <w:proofErr w:type="spellStart"/>
-            <w:r>
-              <w:rPr>
-                <w:sz w:val="20"/>
-              </w:rPr>
-              <w:t>Id</w:t>
-            </w:r>
-            <w:proofErr w:type="spellEnd"/>
-            <w:r>
-              <w:rPr>
-                <w:sz w:val="20"/>
-              </w:rPr>
-              <w:t xml:space="preserve"> d</w:t>
+              <w:t>(PK) Id d</w:t>
             </w:r>
             <w:r>
               <w:rPr>
@@ -220,14 +200,12 @@
               </w:rPr>
               <w:t xml:space="preserve"> </w:t>
             </w:r>
-            <w:proofErr w:type="spellStart"/>
             <w:r>
               <w:rPr>
                 <w:sz w:val="20"/>
               </w:rPr>
               <w:t>Funcionario</w:t>
             </w:r>
-            <w:proofErr w:type="spellEnd"/>
           </w:p>
         </w:tc>
         <w:tc>
@@ -268,14 +246,7 @@
               <w:rPr>
                 <w:sz w:val="20"/>
               </w:rPr>
-              <w:t xml:space="preserve">10 </w:t>
-            </w:r>
-            <w:proofErr w:type="gramStart"/>
-            <w:r>
-              <w:rPr>
-                <w:sz w:val="20"/>
-              </w:rPr>
-              <w:t>car</w:t>
+              <w:t>10 car</w:t>
             </w:r>
             <w:r>
               <w:rPr>
@@ -287,14 +258,7 @@
               <w:rPr>
                 <w:sz w:val="20"/>
               </w:rPr>
-              <w:t>cteres</w:t>
-            </w:r>
-            <w:proofErr w:type="gramEnd"/>
-            <w:r>
-              <w:rPr>
-                <w:sz w:val="20"/>
-              </w:rPr>
-              <w:t xml:space="preserve"> (modo leitura)</w:t>
+              <w:t>cteres (modo leitura)</w:t>
             </w:r>
           </w:p>
         </w:tc>
@@ -373,21 +337,11 @@
                 <w:sz w:val="20"/>
               </w:rPr>
             </w:pPr>
-            <w:proofErr w:type="spellStart"/>
-            <w:proofErr w:type="gramStart"/>
-            <w:r>
-              <w:rPr>
-                <w:sz w:val="20"/>
-              </w:rPr>
-              <w:t>varchar</w:t>
-            </w:r>
-            <w:proofErr w:type="spellEnd"/>
-            <w:proofErr w:type="gramEnd"/>
-            <w:r>
-              <w:rPr>
-                <w:sz w:val="20"/>
-              </w:rPr>
-              <w:t>(50)</w:t>
+            <w:r>
+              <w:rPr>
+                <w:sz w:val="20"/>
+              </w:rPr>
+              <w:t>varchar(50)</w:t>
             </w:r>
           </w:p>
         </w:tc>
@@ -467,14 +421,7 @@
               <w:rPr>
                 <w:sz w:val="20"/>
               </w:rPr>
-              <w:t xml:space="preserve">50 </w:t>
-            </w:r>
-            <w:proofErr w:type="gramStart"/>
-            <w:r>
-              <w:rPr>
-                <w:sz w:val="20"/>
-              </w:rPr>
-              <w:t>car</w:t>
+              <w:t>50 car</w:t>
             </w:r>
             <w:r>
               <w:rPr>
@@ -488,7 +435,6 @@
               </w:rPr>
               <w:t>cteres</w:t>
             </w:r>
-            <w:proofErr w:type="gramEnd"/>
           </w:p>
         </w:tc>
         <w:tc>
@@ -541,21 +487,11 @@
                 <w:sz w:val="20"/>
               </w:rPr>
             </w:pPr>
-            <w:proofErr w:type="spellStart"/>
-            <w:proofErr w:type="gramStart"/>
-            <w:r>
-              <w:rPr>
-                <w:sz w:val="20"/>
-              </w:rPr>
-              <w:t>varchar</w:t>
-            </w:r>
-            <w:proofErr w:type="spellEnd"/>
-            <w:proofErr w:type="gramEnd"/>
-            <w:r>
-              <w:rPr>
-                <w:sz w:val="20"/>
-              </w:rPr>
-              <w:t>(50)</w:t>
+            <w:r>
+              <w:rPr>
+                <w:sz w:val="20"/>
+              </w:rPr>
+              <w:t>varchar(50)</w:t>
             </w:r>
           </w:p>
         </w:tc>
@@ -623,16 +559,8 @@
               <w:rPr>
                 <w:sz w:val="20"/>
               </w:rPr>
-              <w:t xml:space="preserve"> </w:t>
-            </w:r>
-            <w:proofErr w:type="gramStart"/>
-            <w:r>
-              <w:rPr>
-                <w:sz w:val="20"/>
-              </w:rPr>
-              <w:t>caracteres</w:t>
-            </w:r>
-            <w:proofErr w:type="gramEnd"/>
+              <w:t xml:space="preserve"> caracteres</w:t>
+            </w:r>
           </w:p>
         </w:tc>
         <w:tc>
@@ -672,11 +600,9 @@
             <w:vAlign w:val="center"/>
           </w:tcPr>
           <w:p>
-            <w:proofErr w:type="spellStart"/>
             <w:r>
               <w:t>IdCodPostal</w:t>
             </w:r>
-            <w:proofErr w:type="spellEnd"/>
           </w:p>
         </w:tc>
         <w:tc>
@@ -692,21 +618,11 @@
                 <w:sz w:val="20"/>
               </w:rPr>
             </w:pPr>
-            <w:proofErr w:type="spellStart"/>
-            <w:proofErr w:type="gramStart"/>
-            <w:r>
-              <w:rPr>
-                <w:sz w:val="20"/>
-              </w:rPr>
-              <w:t>varchar</w:t>
-            </w:r>
-            <w:proofErr w:type="spellEnd"/>
-            <w:proofErr w:type="gramEnd"/>
-            <w:r>
-              <w:rPr>
-                <w:sz w:val="20"/>
-              </w:rPr>
-              <w:t>(</w:t>
+            <w:r>
+              <w:rPr>
+                <w:sz w:val="20"/>
+              </w:rPr>
+              <w:t>varchar(</w:t>
             </w:r>
             <w:r>
               <w:rPr>
@@ -786,16 +702,8 @@
               <w:rPr>
                 <w:sz w:val="20"/>
               </w:rPr>
-              <w:t xml:space="preserve"> </w:t>
-            </w:r>
-            <w:proofErr w:type="gramStart"/>
-            <w:r>
-              <w:rPr>
-                <w:sz w:val="20"/>
-              </w:rPr>
-              <w:t>caracteres</w:t>
-            </w:r>
-            <w:proofErr w:type="gramEnd"/>
+              <w:t xml:space="preserve"> caracteres</w:t>
+            </w:r>
           </w:p>
         </w:tc>
         <w:tc>
@@ -926,16 +834,8 @@
               <w:rPr>
                 <w:sz w:val="20"/>
               </w:rPr>
-              <w:t xml:space="preserve">20 </w:t>
-            </w:r>
-            <w:proofErr w:type="gramStart"/>
-            <w:r>
-              <w:rPr>
-                <w:sz w:val="20"/>
-              </w:rPr>
-              <w:t>caracteres</w:t>
-            </w:r>
-            <w:proofErr w:type="gramEnd"/>
+              <w:t>20 caracteres</w:t>
+            </w:r>
           </w:p>
         </w:tc>
         <w:tc>
@@ -968,11 +868,9 @@
             <w:vAlign w:val="center"/>
           </w:tcPr>
           <w:p>
-            <w:proofErr w:type="gramStart"/>
             <w:r>
               <w:t>Email</w:t>
             </w:r>
-            <w:proofErr w:type="gramEnd"/>
           </w:p>
         </w:tc>
         <w:tc>
@@ -1008,28 +906,12 @@
                 <w:sz w:val="20"/>
               </w:rPr>
             </w:pPr>
-            <w:proofErr w:type="gramStart"/>
-            <w:r>
-              <w:rPr>
-                <w:sz w:val="20"/>
-              </w:rPr>
-              <w:t>Email</w:t>
-            </w:r>
-            <w:proofErr w:type="gramEnd"/>
-            <w:r>
-              <w:rPr>
-                <w:sz w:val="20"/>
-              </w:rPr>
-              <w:t xml:space="preserve"> do </w:t>
-            </w:r>
-            <w:proofErr w:type="spellStart"/>
-            <w:r>
-              <w:rPr>
-                <w:sz w:val="20"/>
-              </w:rPr>
-              <w:t>comtacto</w:t>
-            </w:r>
-            <w:proofErr w:type="spellEnd"/>
+            <w:r>
+              <w:rPr>
+                <w:sz w:val="20"/>
+              </w:rPr>
+              <w:t>Email do comtacto</w:t>
+            </w:r>
           </w:p>
         </w:tc>
         <w:tc>
@@ -1076,16 +958,8 @@
               <w:rPr>
                 <w:sz w:val="20"/>
               </w:rPr>
-              <w:t xml:space="preserve"> </w:t>
-            </w:r>
-            <w:proofErr w:type="gramStart"/>
-            <w:r>
-              <w:rPr>
-                <w:sz w:val="20"/>
-              </w:rPr>
-              <w:t>caracteres</w:t>
-            </w:r>
-            <w:proofErr w:type="gramEnd"/>
+              <w:t xml:space="preserve"> caracteres</w:t>
+            </w:r>
           </w:p>
         </w:tc>
         <w:tc>
@@ -1121,11 +995,9 @@
             <w:vAlign w:val="center"/>
           </w:tcPr>
           <w:p>
-            <w:proofErr w:type="spellStart"/>
             <w:r>
               <w:t>DataNascimento</w:t>
             </w:r>
-            <w:proofErr w:type="spellEnd"/>
           </w:p>
         </w:tc>
         <w:tc>
@@ -1141,14 +1013,12 @@
                 <w:sz w:val="20"/>
               </w:rPr>
             </w:pPr>
-            <w:proofErr w:type="gramStart"/>
             <w:r>
               <w:rPr>
                 <w:sz w:val="20"/>
               </w:rPr>
               <w:t>date</w:t>
             </w:r>
-            <w:proofErr w:type="gramEnd"/>
           </w:p>
         </w:tc>
         <w:tc>
@@ -1257,11 +1127,9 @@
             <w:vAlign w:val="center"/>
           </w:tcPr>
           <w:p>
-            <w:proofErr w:type="spellStart"/>
             <w:r>
               <w:t>Genero</w:t>
             </w:r>
-            <w:proofErr w:type="spellEnd"/>
           </w:p>
         </w:tc>
         <w:tc>
@@ -1277,27 +1145,11 @@
                 <w:sz w:val="20"/>
               </w:rPr>
             </w:pPr>
-            <w:proofErr w:type="spellStart"/>
-            <w:proofErr w:type="gramStart"/>
-            <w:r>
-              <w:rPr>
-                <w:sz w:val="20"/>
-              </w:rPr>
-              <w:t>Char</w:t>
-            </w:r>
-            <w:proofErr w:type="spellEnd"/>
-            <w:r>
-              <w:rPr>
-                <w:sz w:val="20"/>
-              </w:rPr>
-              <w:t>(1</w:t>
-            </w:r>
-            <w:proofErr w:type="gramEnd"/>
-            <w:r>
-              <w:rPr>
-                <w:sz w:val="20"/>
-              </w:rPr>
-              <w:t>)</w:t>
+            <w:r>
+              <w:rPr>
+                <w:sz w:val="20"/>
+              </w:rPr>
+              <w:t>Char(1)</w:t>
             </w:r>
           </w:p>
         </w:tc>
@@ -1313,19 +1165,11 @@
                 <w:sz w:val="20"/>
               </w:rPr>
             </w:pPr>
-            <w:proofErr w:type="spellStart"/>
-            <w:r>
-              <w:rPr>
-                <w:sz w:val="20"/>
-              </w:rPr>
-              <w:t>Genero</w:t>
-            </w:r>
-            <w:proofErr w:type="spellEnd"/>
-            <w:r>
-              <w:rPr>
-                <w:sz w:val="20"/>
-              </w:rPr>
-              <w:t xml:space="preserve"> do contacto</w:t>
+            <w:r>
+              <w:rPr>
+                <w:sz w:val="20"/>
+              </w:rPr>
+              <w:t>Genero do contacto</w:t>
             </w:r>
           </w:p>
         </w:tc>
@@ -1367,18 +1211,8 @@
               <w:rPr>
                 <w:sz w:val="20"/>
               </w:rPr>
-              <w:t xml:space="preserve">1 </w:t>
-            </w:r>
-            <w:proofErr w:type="spellStart"/>
-            <w:proofErr w:type="gramStart"/>
-            <w:r>
-              <w:rPr>
-                <w:sz w:val="20"/>
-              </w:rPr>
-              <w:t>caracter</w:t>
-            </w:r>
-            <w:proofErr w:type="spellEnd"/>
-            <w:proofErr w:type="gramEnd"/>
+              <w:t>1 caracter</w:t>
+            </w:r>
           </w:p>
         </w:tc>
         <w:tc>
@@ -1414,11 +1248,9 @@
             <w:vAlign w:val="center"/>
           </w:tcPr>
           <w:p>
-            <w:proofErr w:type="spellStart"/>
             <w:r>
               <w:t>IdCargo</w:t>
             </w:r>
-            <w:proofErr w:type="spellEnd"/>
           </w:p>
         </w:tc>
         <w:tc>
@@ -1434,16 +1266,12 @@
                 <w:sz w:val="20"/>
               </w:rPr>
             </w:pPr>
-            <w:proofErr w:type="spellStart"/>
-            <w:proofErr w:type="gramStart"/>
             <w:r>
               <w:rPr>
                 <w:sz w:val="20"/>
               </w:rPr>
               <w:t>int</w:t>
             </w:r>
-            <w:proofErr w:type="spellEnd"/>
-            <w:proofErr w:type="gramEnd"/>
           </w:p>
         </w:tc>
         <w:tc>
@@ -1571,13 +1399,8 @@
             <w:tcW w:w="1413" w:type="dxa"/>
           </w:tcPr>
           <w:p>
-            <w:proofErr w:type="gramStart"/>
-            <w:r>
-              <w:t>Inserir(</w:t>
-            </w:r>
-            <w:proofErr w:type="gramEnd"/>
-            <w:r>
-              <w:t>)</w:t>
+            <w:r>
+              <w:t>Inserir()</w:t>
             </w:r>
           </w:p>
         </w:tc>
@@ -1626,14 +1449,12 @@
             <w:r>
               <w:t xml:space="preserve"> </w:t>
             </w:r>
-            <w:proofErr w:type="spellStart"/>
             <w:r>
               <w:t>idCo</w:t>
             </w:r>
             <w:r>
               <w:t>dPostal</w:t>
             </w:r>
-            <w:proofErr w:type="spellEnd"/>
             <w:r>
               <w:t xml:space="preserve">. Campos opcionais: </w:t>
             </w:r>
@@ -1643,38 +1464,30 @@
             <w:r>
               <w:t xml:space="preserve">, </w:t>
             </w:r>
-            <w:proofErr w:type="gramStart"/>
             <w:r>
               <w:t>Email</w:t>
             </w:r>
-            <w:proofErr w:type="gramEnd"/>
             <w:r>
               <w:t xml:space="preserve">, </w:t>
             </w:r>
-            <w:proofErr w:type="spellStart"/>
             <w:r>
               <w:t>DataNascimento</w:t>
             </w:r>
-            <w:proofErr w:type="spellEnd"/>
             <w:r>
               <w:t xml:space="preserve">, </w:t>
             </w:r>
-            <w:proofErr w:type="spellStart"/>
             <w:r>
               <w:t>Genero</w:t>
             </w:r>
-            <w:proofErr w:type="spellEnd"/>
             <w:r>
               <w:t xml:space="preserve"> </w:t>
             </w:r>
             <w:r>
               <w:t xml:space="preserve">e </w:t>
             </w:r>
-            <w:proofErr w:type="spellStart"/>
             <w:r>
               <w:t>IdCargo</w:t>
             </w:r>
-            <w:proofErr w:type="spellEnd"/>
           </w:p>
           <w:p>
             <w:pPr>
@@ -1710,13 +1523,8 @@
             <w:tcW w:w="1413" w:type="dxa"/>
           </w:tcPr>
           <w:p>
-            <w:proofErr w:type="gramStart"/>
-            <w:r>
-              <w:t>Alterar(</w:t>
-            </w:r>
-            <w:proofErr w:type="gramEnd"/>
-            <w:r>
-              <w:t>)</w:t>
+            <w:r>
+              <w:t>Alterar()</w:t>
             </w:r>
           </w:p>
         </w:tc>
@@ -1744,22 +1552,15 @@
               </w:numPr>
               <w:cnfStyle w:val="000000000000" w:firstRow="0" w:lastRow="0" w:firstColumn="0" w:lastColumn="0" w:oddVBand="0" w:evenVBand="0" w:oddHBand="0" w:evenHBand="0" w:firstRowFirstColumn="0" w:firstRowLastColumn="0" w:lastRowFirstColumn="0" w:lastRowLastColumn="0"/>
             </w:pPr>
-            <w:proofErr w:type="spellStart"/>
-            <w:r>
-              <w:t>Selecionar</w:t>
-            </w:r>
-            <w:proofErr w:type="spellEnd"/>
-            <w:r>
-              <w:t xml:space="preserve"> </w:t>
+            <w:r>
+              <w:t xml:space="preserve">Selecionar </w:t>
             </w:r>
             <w:r>
               <w:t xml:space="preserve">um </w:t>
             </w:r>
-            <w:proofErr w:type="spellStart"/>
             <w:r>
               <w:t>funcionãrio</w:t>
             </w:r>
-            <w:proofErr w:type="spellEnd"/>
           </w:p>
           <w:p>
             <w:pPr>
@@ -1783,13 +1584,8 @@
               </w:numPr>
               <w:cnfStyle w:val="000000000000" w:firstRow="0" w:lastRow="0" w:firstColumn="0" w:lastColumn="0" w:oddVBand="0" w:evenVBand="0" w:oddHBand="0" w:evenHBand="0" w:firstRowFirstColumn="0" w:firstRowLastColumn="0" w:lastRowFirstColumn="0" w:lastRowLastColumn="0"/>
             </w:pPr>
-            <w:proofErr w:type="spellStart"/>
-            <w:r>
-              <w:t>Atualizar</w:t>
-            </w:r>
-            <w:proofErr w:type="spellEnd"/>
-            <w:r>
-              <w:t xml:space="preserve"> </w:t>
+            <w:r>
+              <w:t xml:space="preserve">Atualizar </w:t>
             </w:r>
             <w:r>
               <w:t xml:space="preserve">o </w:t>
@@ -1810,13 +1606,8 @@
             <w:tcW w:w="1413" w:type="dxa"/>
           </w:tcPr>
           <w:p>
-            <w:proofErr w:type="gramStart"/>
-            <w:r>
-              <w:t>Consultar(</w:t>
-            </w:r>
-            <w:proofErr w:type="gramEnd"/>
-            <w:r>
-              <w:t>)</w:t>
+            <w:r>
+              <w:t>Consultar()</w:t>
             </w:r>
           </w:p>
         </w:tc>
@@ -1831,14 +1622,6 @@
             <w:r>
               <w:t>Operação que permite consultar um</w:t>
             </w:r>
-            <w:r>
-              <w:t xml:space="preserve"> </w:t>
-            </w:r>
-            <w:proofErr w:type="spellStart"/>
-            <w:r>
-              <w:t>um</w:t>
-            </w:r>
-            <w:proofErr w:type="spellEnd"/>
             <w:r>
               <w:t xml:space="preserve"> funcionário</w:t>
             </w:r>
@@ -1852,13 +1635,8 @@
               </w:numPr>
               <w:cnfStyle w:val="000000100000" w:firstRow="0" w:lastRow="0" w:firstColumn="0" w:lastColumn="0" w:oddVBand="0" w:evenVBand="0" w:oddHBand="1" w:evenHBand="0" w:firstRowFirstColumn="0" w:firstRowLastColumn="0" w:lastRowFirstColumn="0" w:lastRowLastColumn="0"/>
             </w:pPr>
-            <w:proofErr w:type="spellStart"/>
-            <w:r>
-              <w:t>Selecionar</w:t>
-            </w:r>
-            <w:proofErr w:type="spellEnd"/>
-            <w:r>
-              <w:t xml:space="preserve"> </w:t>
+            <w:r>
+              <w:t xml:space="preserve">Selecionar </w:t>
             </w:r>
             <w:r>
               <w:t>o funcionário</w:t>
@@ -1895,13 +1673,8 @@
             <w:tcW w:w="1413" w:type="dxa"/>
           </w:tcPr>
           <w:p>
-            <w:proofErr w:type="gramStart"/>
-            <w:r>
-              <w:t>Eliminar(</w:t>
-            </w:r>
-            <w:proofErr w:type="gramEnd"/>
-            <w:r>
-              <w:t>)</w:t>
+            <w:r>
+              <w:t>Eliminar()</w:t>
             </w:r>
           </w:p>
         </w:tc>
@@ -1929,13 +1702,8 @@
               </w:numPr>
               <w:cnfStyle w:val="000000000000" w:firstRow="0" w:lastRow="0" w:firstColumn="0" w:lastColumn="0" w:oddVBand="0" w:evenVBand="0" w:oddHBand="0" w:evenHBand="0" w:firstRowFirstColumn="0" w:firstRowLastColumn="0" w:lastRowFirstColumn="0" w:lastRowLastColumn="0"/>
             </w:pPr>
-            <w:proofErr w:type="spellStart"/>
-            <w:r>
-              <w:t>Selecionar</w:t>
-            </w:r>
-            <w:proofErr w:type="spellEnd"/>
-            <w:r>
-              <w:t xml:space="preserve"> um funcionário</w:t>
+            <w:r>
+              <w:t>Selecionar um funcionário</w:t>
             </w:r>
           </w:p>
           <w:p>
@@ -1966,8 +1734,130 @@
             <w:r>
               <w:t>Eliminar a funcionário</w:t>
             </w:r>
-            <w:bookmarkStart w:id="0" w:name="_GoBack"/>
-            <w:bookmarkEnd w:id="0"/>
+          </w:p>
+        </w:tc>
+      </w:tr>
+    </w:tbl>
+    <w:p/>
+    <w:p>
+      <w:pPr>
+        <w:pStyle w:val="Heading2"/>
+      </w:pPr>
+      <w:r>
+        <w:lastRenderedPageBreak/>
+        <w:t>Cargos</w:t>
+      </w:r>
+    </w:p>
+    <w:p/>
+    <w:p>
+      <w:pPr>
+        <w:pStyle w:val="Heading3"/>
+      </w:pPr>
+      <w:r>
+        <w:t>Dicionário de dados</w:t>
+      </w:r>
+    </w:p>
+    <w:tbl>
+      <w:tblPr>
+        <w:tblStyle w:val="GridTable4Accent1"/>
+        <w:tblW w:w="0" w:type="auto"/>
+        <w:tblLayout w:type="fixed"/>
+        <w:tblLook w:val="04A0" w:firstRow="1" w:lastRow="0" w:firstColumn="1" w:lastColumn="0" w:noHBand="0" w:noVBand="1"/>
+      </w:tblPr>
+      <w:tblGrid>
+        <w:gridCol w:w="2246"/>
+        <w:gridCol w:w="1435"/>
+        <w:gridCol w:w="1160"/>
+        <w:gridCol w:w="1425"/>
+        <w:gridCol w:w="1088"/>
+        <w:gridCol w:w="1140"/>
+      </w:tblGrid>
+      <w:tr>
+        <w:trPr>
+          <w:cnfStyle w:val="100000000000" w:firstRow="1" w:lastRow="0" w:firstColumn="0" w:lastColumn="0" w:oddVBand="0" w:evenVBand="0" w:oddHBand="0" w:evenHBand="0" w:firstRowFirstColumn="0" w:firstRowLastColumn="0" w:lastRowFirstColumn="0" w:lastRowLastColumn="0"/>
+        </w:trPr>
+        <w:tc>
+          <w:tcPr>
+            <w:cnfStyle w:val="001000000000" w:firstRow="0" w:lastRow="0" w:firstColumn="1" w:lastColumn="0" w:oddVBand="0" w:evenVBand="0" w:oddHBand="0" w:evenHBand="0" w:firstRowFirstColumn="0" w:firstRowLastColumn="0" w:lastRowFirstColumn="0" w:lastRowLastColumn="0"/>
+            <w:tcW w:w="2246" w:type="dxa"/>
+          </w:tcPr>
+          <w:p>
+            <w:pPr>
+              <w:jc w:val="center"/>
+            </w:pPr>
+            <w:r>
+              <w:t>Nome do campo</w:t>
+            </w:r>
+          </w:p>
+        </w:tc>
+        <w:tc>
+          <w:tcPr>
+            <w:tcW w:w="1435" w:type="dxa"/>
+          </w:tcPr>
+          <w:p>
+            <w:pPr>
+              <w:jc w:val="center"/>
+              <w:cnfStyle w:val="100000000000" w:firstRow="1" w:lastRow="0" w:firstColumn="0" w:lastColumn="0" w:oddVBand="0" w:evenVBand="0" w:oddHBand="0" w:evenHBand="0" w:firstRowFirstColumn="0" w:firstRowLastColumn="0" w:lastRowFirstColumn="0" w:lastRowLastColumn="0"/>
+            </w:pPr>
+            <w:r>
+              <w:t>Tipo de dados</w:t>
+            </w:r>
+          </w:p>
+        </w:tc>
+        <w:tc>
+          <w:tcPr>
+            <w:tcW w:w="1160" w:type="dxa"/>
+          </w:tcPr>
+          <w:p>
+            <w:pPr>
+              <w:jc w:val="center"/>
+              <w:cnfStyle w:val="100000000000" w:firstRow="1" w:lastRow="0" w:firstColumn="0" w:lastColumn="0" w:oddVBand="0" w:evenVBand="0" w:oddHBand="0" w:evenHBand="0" w:firstRowFirstColumn="0" w:firstRowLastColumn="0" w:lastRowFirstColumn="0" w:lastRowLastColumn="0"/>
+            </w:pPr>
+            <w:r>
+              <w:t>Descrição</w:t>
+            </w:r>
+          </w:p>
+        </w:tc>
+        <w:tc>
+          <w:tcPr>
+            <w:tcW w:w="1425" w:type="dxa"/>
+          </w:tcPr>
+          <w:p>
+            <w:pPr>
+              <w:jc w:val="center"/>
+              <w:cnfStyle w:val="100000000000" w:firstRow="1" w:lastRow="0" w:firstColumn="0" w:lastColumn="0" w:oddVBand="0" w:evenVBand="0" w:oddHBand="0" w:evenHBand="0" w:firstRowFirstColumn="0" w:firstRowLastColumn="0" w:lastRowFirstColumn="0" w:lastRowLastColumn="0"/>
+            </w:pPr>
+            <w:r>
+              <w:t>Valores válidos</w:t>
+            </w:r>
+          </w:p>
+        </w:tc>
+        <w:tc>
+          <w:tcPr>
+            <w:tcW w:w="1088" w:type="dxa"/>
+          </w:tcPr>
+          <w:p>
+            <w:pPr>
+              <w:jc w:val="center"/>
+              <w:cnfStyle w:val="100000000000" w:firstRow="1" w:lastRow="0" w:firstColumn="0" w:lastColumn="0" w:oddVBand="0" w:evenVBand="0" w:oddHBand="0" w:evenHBand="0" w:firstRowFirstColumn="0" w:firstRowLastColumn="0" w:lastRowFirstColumn="0" w:lastRowLastColumn="0"/>
+            </w:pPr>
+            <w:r>
+              <w:t>Formato</w:t>
+            </w:r>
+          </w:p>
+        </w:tc>
+        <w:tc>
+          <w:tcPr>
+            <w:tcW w:w="1140" w:type="dxa"/>
+          </w:tcPr>
+          <w:p>
+            <w:pPr>
+              <w:jc w:val="center"/>
+              <w:cnfStyle w:val="100000000000" w:firstRow="1" w:lastRow="0" w:firstColumn="0" w:lastColumn="0" w:oddVBand="0" w:evenVBand="0" w:oddHBand="0" w:evenHBand="0" w:firstRowFirstColumn="0" w:firstRowLastColumn="0" w:lastRowFirstColumn="0" w:lastRowLastColumn="0"/>
+            </w:pPr>
+            <w:r>
+              <w:t>Restrições</w:t>
+            </w:r>
           </w:p>
         </w:tc>
       </w:tr>
@@ -1978,22 +1868,1375 @@
         <w:tc>
           <w:tcPr>
             <w:cnfStyle w:val="001000000000" w:firstRow="0" w:lastRow="0" w:firstColumn="1" w:lastColumn="0" w:oddVBand="0" w:evenVBand="0" w:oddHBand="0" w:evenHBand="0" w:firstRowFirstColumn="0" w:firstRowLastColumn="0" w:lastRowFirstColumn="0" w:lastRowLastColumn="0"/>
-            <w:tcW w:w="1413" w:type="dxa"/>
-          </w:tcPr>
-          <w:p/>
-        </w:tc>
-        <w:tc>
-          <w:tcPr>
-            <w:tcW w:w="7081" w:type="dxa"/>
-          </w:tcPr>
-          <w:p>
-            <w:pPr>
+            <w:tcW w:w="2246" w:type="dxa"/>
+            <w:vAlign w:val="center"/>
+          </w:tcPr>
+          <w:p>
+            <w:r>
+              <w:t>IdCargo</w:t>
+            </w:r>
+          </w:p>
+        </w:tc>
+        <w:tc>
+          <w:tcPr>
+            <w:tcW w:w="1435" w:type="dxa"/>
+            <w:vAlign w:val="center"/>
+          </w:tcPr>
+          <w:p>
+            <w:pPr>
+              <w:jc w:val="center"/>
               <w:cnfStyle w:val="000000100000" w:firstRow="0" w:lastRow="0" w:firstColumn="0" w:lastColumn="0" w:oddVBand="0" w:evenVBand="0" w:oddHBand="1" w:evenHBand="0" w:firstRowFirstColumn="0" w:firstRowLastColumn="0" w:lastRowFirstColumn="0" w:lastRowLastColumn="0"/>
-            </w:pPr>
+              <w:rPr>
+                <w:sz w:val="20"/>
+              </w:rPr>
+            </w:pPr>
+            <w:r>
+              <w:rPr>
+                <w:sz w:val="20"/>
+              </w:rPr>
+              <w:t>int</w:t>
+            </w:r>
+          </w:p>
+        </w:tc>
+        <w:tc>
+          <w:tcPr>
+            <w:tcW w:w="1160" w:type="dxa"/>
+            <w:vAlign w:val="center"/>
+          </w:tcPr>
+          <w:p>
+            <w:pPr>
+              <w:cnfStyle w:val="000000100000" w:firstRow="0" w:lastRow="0" w:firstColumn="0" w:lastColumn="0" w:oddVBand="0" w:evenVBand="0" w:oddHBand="1" w:evenHBand="0" w:firstRowFirstColumn="0" w:firstRowLastColumn="0" w:lastRowFirstColumn="0" w:lastRowLastColumn="0"/>
+              <w:rPr>
+                <w:sz w:val="20"/>
+              </w:rPr>
+            </w:pPr>
+            <w:r>
+              <w:rPr>
+                <w:sz w:val="20"/>
+              </w:rPr>
+              <w:t>(PK) Id d</w:t>
+            </w:r>
+            <w:r>
+              <w:rPr>
+                <w:sz w:val="20"/>
+              </w:rPr>
+              <w:t>o</w:t>
+            </w:r>
+            <w:r>
+              <w:rPr>
+                <w:sz w:val="20"/>
+              </w:rPr>
+              <w:t xml:space="preserve"> </w:t>
+            </w:r>
+            <w:r>
+              <w:rPr>
+                <w:sz w:val="20"/>
+              </w:rPr>
+              <w:t>Cargo</w:t>
+            </w:r>
+          </w:p>
+        </w:tc>
+        <w:tc>
+          <w:tcPr>
+            <w:tcW w:w="1425" w:type="dxa"/>
+            <w:vAlign w:val="center"/>
+          </w:tcPr>
+          <w:p>
+            <w:pPr>
+              <w:jc w:val="center"/>
+              <w:cnfStyle w:val="000000100000" w:firstRow="0" w:lastRow="0" w:firstColumn="0" w:lastColumn="0" w:oddVBand="0" w:evenVBand="0" w:oddHBand="1" w:evenHBand="0" w:firstRowFirstColumn="0" w:firstRowLastColumn="0" w:lastRowFirstColumn="0" w:lastRowLastColumn="0"/>
+              <w:rPr>
+                <w:sz w:val="20"/>
+              </w:rPr>
+            </w:pPr>
+            <w:r>
+              <w:rPr>
+                <w:sz w:val="20"/>
+              </w:rPr>
+              <w:t>-</w:t>
+            </w:r>
+          </w:p>
+        </w:tc>
+        <w:tc>
+          <w:tcPr>
+            <w:tcW w:w="1088" w:type="dxa"/>
+            <w:vAlign w:val="center"/>
+          </w:tcPr>
+          <w:p>
+            <w:pPr>
+              <w:jc w:val="center"/>
+              <w:cnfStyle w:val="000000100000" w:firstRow="0" w:lastRow="0" w:firstColumn="0" w:lastColumn="0" w:oddVBand="0" w:evenVBand="0" w:oddHBand="1" w:evenHBand="0" w:firstRowFirstColumn="0" w:firstRowLastColumn="0" w:lastRowFirstColumn="0" w:lastRowLastColumn="0"/>
+              <w:rPr>
+                <w:sz w:val="20"/>
+              </w:rPr>
+            </w:pPr>
+            <w:r>
+              <w:rPr>
+                <w:sz w:val="20"/>
+              </w:rPr>
+              <w:t>10 caracteres (modo leitura)</w:t>
+            </w:r>
+          </w:p>
+        </w:tc>
+        <w:tc>
+          <w:tcPr>
+            <w:tcW w:w="1140" w:type="dxa"/>
+            <w:vAlign w:val="center"/>
+          </w:tcPr>
+          <w:p>
+            <w:pPr>
+              <w:cnfStyle w:val="000000100000" w:firstRow="0" w:lastRow="0" w:firstColumn="0" w:lastColumn="0" w:oddVBand="0" w:evenVBand="0" w:oddHBand="1" w:evenHBand="0" w:firstRowFirstColumn="0" w:firstRowLastColumn="0" w:lastRowFirstColumn="0" w:lastRowLastColumn="0"/>
+              <w:rPr>
+                <w:sz w:val="20"/>
+              </w:rPr>
+            </w:pPr>
+            <w:r>
+              <w:rPr>
+                <w:sz w:val="20"/>
+              </w:rPr>
+              <w:t>- Não nulo</w:t>
+            </w:r>
+          </w:p>
+          <w:p>
+            <w:pPr>
+              <w:cnfStyle w:val="000000100000" w:firstRow="0" w:lastRow="0" w:firstColumn="0" w:lastColumn="0" w:oddVBand="0" w:evenVBand="0" w:oddHBand="1" w:evenHBand="0" w:firstRowFirstColumn="0" w:firstRowLastColumn="0" w:lastRowFirstColumn="0" w:lastRowLastColumn="0"/>
+              <w:rPr>
+                <w:sz w:val="20"/>
+              </w:rPr>
+            </w:pPr>
+            <w:r>
+              <w:rPr>
+                <w:sz w:val="20"/>
+              </w:rPr>
+              <w:t>- Inteiros</w:t>
+            </w:r>
+          </w:p>
+          <w:p>
+            <w:pPr>
+              <w:cnfStyle w:val="000000100000" w:firstRow="0" w:lastRow="0" w:firstColumn="0" w:lastColumn="0" w:oddVBand="0" w:evenVBand="0" w:oddHBand="1" w:evenHBand="0" w:firstRowFirstColumn="0" w:firstRowLastColumn="0" w:lastRowFirstColumn="0" w:lastRowLastColumn="0"/>
+              <w:rPr>
+                <w:sz w:val="20"/>
+              </w:rPr>
+            </w:pPr>
+            <w:r>
+              <w:rPr>
+                <w:sz w:val="20"/>
+              </w:rPr>
+              <w:t>- Únicos</w:t>
+            </w:r>
+          </w:p>
+        </w:tc>
+      </w:tr>
+      <w:tr>
+        <w:tc>
+          <w:tcPr>
+            <w:cnfStyle w:val="001000000000" w:firstRow="0" w:lastRow="0" w:firstColumn="1" w:lastColumn="0" w:oddVBand="0" w:evenVBand="0" w:oddHBand="0" w:evenHBand="0" w:firstRowFirstColumn="0" w:firstRowLastColumn="0" w:lastRowFirstColumn="0" w:lastRowLastColumn="0"/>
+            <w:tcW w:w="2246" w:type="dxa"/>
+            <w:vAlign w:val="center"/>
+          </w:tcPr>
+          <w:p>
+            <w:r>
+              <w:t>Cargo</w:t>
+            </w:r>
+          </w:p>
+        </w:tc>
+        <w:tc>
+          <w:tcPr>
+            <w:tcW w:w="1435" w:type="dxa"/>
+            <w:vAlign w:val="center"/>
+          </w:tcPr>
+          <w:p>
+            <w:pPr>
+              <w:jc w:val="center"/>
+              <w:cnfStyle w:val="000000000000" w:firstRow="0" w:lastRow="0" w:firstColumn="0" w:lastColumn="0" w:oddVBand="0" w:evenVBand="0" w:oddHBand="0" w:evenHBand="0" w:firstRowFirstColumn="0" w:firstRowLastColumn="0" w:lastRowFirstColumn="0" w:lastRowLastColumn="0"/>
+              <w:rPr>
+                <w:sz w:val="20"/>
+              </w:rPr>
+            </w:pPr>
+            <w:r>
+              <w:rPr>
+                <w:sz w:val="20"/>
+              </w:rPr>
+              <w:t>varchar(50)</w:t>
+            </w:r>
+          </w:p>
+        </w:tc>
+        <w:tc>
+          <w:tcPr>
+            <w:tcW w:w="1160" w:type="dxa"/>
+            <w:vAlign w:val="center"/>
+          </w:tcPr>
+          <w:p>
+            <w:pPr>
+              <w:cnfStyle w:val="000000000000" w:firstRow="0" w:lastRow="0" w:firstColumn="0" w:lastColumn="0" w:oddVBand="0" w:evenVBand="0" w:oddHBand="0" w:evenHBand="0" w:firstRowFirstColumn="0" w:firstRowLastColumn="0" w:lastRowFirstColumn="0" w:lastRowLastColumn="0"/>
+              <w:rPr>
+                <w:sz w:val="20"/>
+              </w:rPr>
+            </w:pPr>
+            <w:r>
+              <w:rPr>
+                <w:sz w:val="20"/>
+              </w:rPr>
+              <w:t>Nome d</w:t>
+            </w:r>
+            <w:r>
+              <w:rPr>
+                <w:sz w:val="20"/>
+              </w:rPr>
+              <w:t>o</w:t>
+            </w:r>
+            <w:r>
+              <w:rPr>
+                <w:sz w:val="20"/>
+              </w:rPr>
+              <w:t xml:space="preserve"> </w:t>
+            </w:r>
+            <w:r>
+              <w:rPr>
+                <w:sz w:val="20"/>
+              </w:rPr>
+              <w:t>Cargo</w:t>
+            </w:r>
+          </w:p>
+        </w:tc>
+        <w:tc>
+          <w:tcPr>
+            <w:tcW w:w="1425" w:type="dxa"/>
+            <w:vAlign w:val="center"/>
+          </w:tcPr>
+          <w:p>
+            <w:pPr>
+              <w:jc w:val="center"/>
+              <w:cnfStyle w:val="000000000000" w:firstRow="0" w:lastRow="0" w:firstColumn="0" w:lastColumn="0" w:oddVBand="0" w:evenVBand="0" w:oddHBand="0" w:evenHBand="0" w:firstRowFirstColumn="0" w:firstRowLastColumn="0" w:lastRowFirstColumn="0" w:lastRowLastColumn="0"/>
+              <w:rPr>
+                <w:sz w:val="20"/>
+              </w:rPr>
+            </w:pPr>
+            <w:r>
+              <w:rPr>
+                <w:sz w:val="20"/>
+              </w:rPr>
+              <w:t>-</w:t>
+            </w:r>
+          </w:p>
+        </w:tc>
+        <w:tc>
+          <w:tcPr>
+            <w:tcW w:w="1088" w:type="dxa"/>
+            <w:vAlign w:val="center"/>
+          </w:tcPr>
+          <w:p>
+            <w:pPr>
+              <w:jc w:val="center"/>
+              <w:cnfStyle w:val="000000000000" w:firstRow="0" w:lastRow="0" w:firstColumn="0" w:lastColumn="0" w:oddVBand="0" w:evenVBand="0" w:oddHBand="0" w:evenHBand="0" w:firstRowFirstColumn="0" w:firstRowLastColumn="0" w:lastRowFirstColumn="0" w:lastRowLastColumn="0"/>
+              <w:rPr>
+                <w:sz w:val="20"/>
+              </w:rPr>
+            </w:pPr>
+            <w:r>
+              <w:rPr>
+                <w:sz w:val="20"/>
+              </w:rPr>
+              <w:t>50 caracteres</w:t>
+            </w:r>
+          </w:p>
+        </w:tc>
+        <w:tc>
+          <w:tcPr>
+            <w:tcW w:w="1140" w:type="dxa"/>
+            <w:vAlign w:val="center"/>
+          </w:tcPr>
+          <w:p>
+            <w:pPr>
+              <w:cnfStyle w:val="000000000000" w:firstRow="0" w:lastRow="0" w:firstColumn="0" w:lastColumn="0" w:oddVBand="0" w:evenVBand="0" w:oddHBand="0" w:evenHBand="0" w:firstRowFirstColumn="0" w:firstRowLastColumn="0" w:lastRowFirstColumn="0" w:lastRowLastColumn="0"/>
+              <w:rPr>
+                <w:sz w:val="20"/>
+              </w:rPr>
+            </w:pPr>
+            <w:r>
+              <w:rPr>
+                <w:sz w:val="20"/>
+              </w:rPr>
+              <w:t>- Não nulo</w:t>
+            </w:r>
           </w:p>
         </w:tc>
       </w:tr>
     </w:tbl>
+    <w:p/>
+    <w:p>
+      <w:pPr>
+        <w:pStyle w:val="Heading3"/>
+      </w:pPr>
+      <w:r>
+        <w:t>Operações</w:t>
+      </w:r>
+    </w:p>
+    <w:tbl>
+      <w:tblPr>
+        <w:tblStyle w:val="GridTable4Accent2"/>
+        <w:tblW w:w="0" w:type="auto"/>
+        <w:tblLook w:val="04A0" w:firstRow="1" w:lastRow="0" w:firstColumn="1" w:lastColumn="0" w:noHBand="0" w:noVBand="1"/>
+      </w:tblPr>
+      <w:tblGrid>
+        <w:gridCol w:w="1413"/>
+        <w:gridCol w:w="7081"/>
+      </w:tblGrid>
+      <w:tr>
+        <w:trPr>
+          <w:cnfStyle w:val="100000000000" w:firstRow="1" w:lastRow="0" w:firstColumn="0" w:lastColumn="0" w:oddVBand="0" w:evenVBand="0" w:oddHBand="0" w:evenHBand="0" w:firstRowFirstColumn="0" w:firstRowLastColumn="0" w:lastRowFirstColumn="0" w:lastRowLastColumn="0"/>
+        </w:trPr>
+        <w:tc>
+          <w:tcPr>
+            <w:cnfStyle w:val="001000000000" w:firstRow="0" w:lastRow="0" w:firstColumn="1" w:lastColumn="0" w:oddVBand="0" w:evenVBand="0" w:oddHBand="0" w:evenHBand="0" w:firstRowFirstColumn="0" w:firstRowLastColumn="0" w:lastRowFirstColumn="0" w:lastRowLastColumn="0"/>
+            <w:tcW w:w="1413" w:type="dxa"/>
+          </w:tcPr>
+          <w:p>
+            <w:r>
+              <w:t>Nome</w:t>
+            </w:r>
+          </w:p>
+        </w:tc>
+        <w:tc>
+          <w:tcPr>
+            <w:tcW w:w="7081" w:type="dxa"/>
+          </w:tcPr>
+          <w:p>
+            <w:pPr>
+              <w:cnfStyle w:val="100000000000" w:firstRow="1" w:lastRow="0" w:firstColumn="0" w:lastColumn="0" w:oddVBand="0" w:evenVBand="0" w:oddHBand="0" w:evenHBand="0" w:firstRowFirstColumn="0" w:firstRowLastColumn="0" w:lastRowFirstColumn="0" w:lastRowLastColumn="0"/>
+            </w:pPr>
+            <w:r>
+              <w:t>Descrição</w:t>
+            </w:r>
+          </w:p>
+        </w:tc>
+      </w:tr>
+      <w:tr>
+        <w:trPr>
+          <w:cnfStyle w:val="000000100000" w:firstRow="0" w:lastRow="0" w:firstColumn="0" w:lastColumn="0" w:oddVBand="0" w:evenVBand="0" w:oddHBand="1" w:evenHBand="0" w:firstRowFirstColumn="0" w:firstRowLastColumn="0" w:lastRowFirstColumn="0" w:lastRowLastColumn="0"/>
+        </w:trPr>
+        <w:tc>
+          <w:tcPr>
+            <w:cnfStyle w:val="001000000000" w:firstRow="0" w:lastRow="0" w:firstColumn="1" w:lastColumn="0" w:oddVBand="0" w:evenVBand="0" w:oddHBand="0" w:evenHBand="0" w:firstRowFirstColumn="0" w:firstRowLastColumn="0" w:lastRowFirstColumn="0" w:lastRowLastColumn="0"/>
+            <w:tcW w:w="1413" w:type="dxa"/>
+          </w:tcPr>
+          <w:p>
+            <w:r>
+              <w:t>Inserir()</w:t>
+            </w:r>
+          </w:p>
+        </w:tc>
+        <w:tc>
+          <w:tcPr>
+            <w:tcW w:w="7081" w:type="dxa"/>
+          </w:tcPr>
+          <w:p>
+            <w:pPr>
+              <w:cnfStyle w:val="000000100000" w:firstRow="0" w:lastRow="0" w:firstColumn="0" w:lastColumn="0" w:oddVBand="0" w:evenVBand="0" w:oddHBand="1" w:evenHBand="0" w:firstRowFirstColumn="0" w:firstRowLastColumn="0" w:lastRowFirstColumn="0" w:lastRowLastColumn="0"/>
+            </w:pPr>
+            <w:r>
+              <w:t>Operação que permite inserir um funcionário</w:t>
+            </w:r>
+          </w:p>
+          <w:p>
+            <w:pPr>
+              <w:pStyle w:val="ListParagraph"/>
+              <w:numPr>
+                <w:ilvl w:val="0"/>
+                <w:numId w:val="7"/>
+              </w:numPr>
+              <w:cnfStyle w:val="000000100000" w:firstRow="0" w:lastRow="0" w:firstColumn="0" w:lastColumn="0" w:oddVBand="0" w:evenVBand="0" w:oddHBand="1" w:evenHBand="0" w:firstRowFirstColumn="0" w:firstRowLastColumn="0" w:lastRowFirstColumn="0" w:lastRowLastColumn="0"/>
+            </w:pPr>
+            <w:r>
+              <w:t>Introduzir o Cargo</w:t>
+            </w:r>
+          </w:p>
+          <w:p>
+            <w:pPr>
+              <w:pStyle w:val="ListParagraph"/>
+              <w:numPr>
+                <w:ilvl w:val="0"/>
+                <w:numId w:val="7"/>
+              </w:numPr>
+              <w:cnfStyle w:val="000000100000" w:firstRow="0" w:lastRow="0" w:firstColumn="0" w:lastColumn="0" w:oddVBand="0" w:evenVBand="0" w:oddHBand="1" w:evenHBand="0" w:firstRowFirstColumn="0" w:firstRowLastColumn="0" w:lastRowFirstColumn="0" w:lastRowLastColumn="0"/>
+            </w:pPr>
+            <w:r>
+              <w:t xml:space="preserve">O sistema gera o </w:t>
+            </w:r>
+            <w:r>
+              <w:rPr>
+                <w:rStyle w:val="CodeChar"/>
+              </w:rPr>
+              <w:t>IdCargo</w:t>
+            </w:r>
+          </w:p>
+        </w:tc>
+      </w:tr>
+      <w:tr>
+        <w:tc>
+          <w:tcPr>
+            <w:cnfStyle w:val="001000000000" w:firstRow="0" w:lastRow="0" w:firstColumn="1" w:lastColumn="0" w:oddVBand="0" w:evenVBand="0" w:oddHBand="0" w:evenHBand="0" w:firstRowFirstColumn="0" w:firstRowLastColumn="0" w:lastRowFirstColumn="0" w:lastRowLastColumn="0"/>
+            <w:tcW w:w="1413" w:type="dxa"/>
+          </w:tcPr>
+          <w:p>
+            <w:r>
+              <w:t>Alterar()</w:t>
+            </w:r>
+          </w:p>
+        </w:tc>
+        <w:tc>
+          <w:tcPr>
+            <w:tcW w:w="7081" w:type="dxa"/>
+          </w:tcPr>
+          <w:p>
+            <w:pPr>
+              <w:cnfStyle w:val="000000000000" w:firstRow="0" w:lastRow="0" w:firstColumn="0" w:lastColumn="0" w:oddVBand="0" w:evenVBand="0" w:oddHBand="0" w:evenHBand="0" w:firstRowFirstColumn="0" w:firstRowLastColumn="0" w:lastRowFirstColumn="0" w:lastRowLastColumn="0"/>
+            </w:pPr>
+            <w:r>
+              <w:t xml:space="preserve">Operação que permite alterar um </w:t>
+            </w:r>
+            <w:r>
+              <w:t>c</w:t>
+            </w:r>
+            <w:r>
+              <w:t>argo</w:t>
+            </w:r>
+          </w:p>
+          <w:p>
+            <w:pPr>
+              <w:pStyle w:val="ListParagraph"/>
+              <w:numPr>
+                <w:ilvl w:val="0"/>
+                <w:numId w:val="9"/>
+              </w:numPr>
+              <w:cnfStyle w:val="000000000000" w:firstRow="0" w:lastRow="0" w:firstColumn="0" w:lastColumn="0" w:oddVBand="0" w:evenVBand="0" w:oddHBand="0" w:evenHBand="0" w:firstRowFirstColumn="0" w:firstRowLastColumn="0" w:lastRowFirstColumn="0" w:lastRowLastColumn="0"/>
+            </w:pPr>
+            <w:r>
+              <w:t xml:space="preserve">Selecionar um </w:t>
+            </w:r>
+            <w:r>
+              <w:t>c</w:t>
+            </w:r>
+            <w:r>
+              <w:t>argo</w:t>
+            </w:r>
+          </w:p>
+          <w:p>
+            <w:pPr>
+              <w:pStyle w:val="ListParagraph"/>
+              <w:numPr>
+                <w:ilvl w:val="0"/>
+                <w:numId w:val="9"/>
+              </w:numPr>
+              <w:cnfStyle w:val="000000000000" w:firstRow="0" w:lastRow="0" w:firstColumn="0" w:lastColumn="0" w:oddVBand="0" w:evenVBand="0" w:oddHBand="0" w:evenHBand="0" w:firstRowFirstColumn="0" w:firstRowLastColumn="0" w:lastRowFirstColumn="0" w:lastRowLastColumn="0"/>
+            </w:pPr>
+            <w:r>
+              <w:t xml:space="preserve">Alterar o campo </w:t>
+            </w:r>
+            <w:r>
+              <w:t>c</w:t>
+            </w:r>
+            <w:r>
+              <w:t>argo</w:t>
+            </w:r>
+          </w:p>
+          <w:p>
+            <w:pPr>
+              <w:pStyle w:val="ListParagraph"/>
+              <w:numPr>
+                <w:ilvl w:val="0"/>
+                <w:numId w:val="9"/>
+              </w:numPr>
+              <w:cnfStyle w:val="000000000000" w:firstRow="0" w:lastRow="0" w:firstColumn="0" w:lastColumn="0" w:oddVBand="0" w:evenVBand="0" w:oddHBand="0" w:evenHBand="0" w:firstRowFirstColumn="0" w:firstRowLastColumn="0" w:lastRowFirstColumn="0" w:lastRowLastColumn="0"/>
+            </w:pPr>
+            <w:r>
+              <w:t xml:space="preserve">Atualizar o </w:t>
+            </w:r>
+            <w:r>
+              <w:t>c</w:t>
+            </w:r>
+            <w:r>
+              <w:t>argo</w:t>
+            </w:r>
+          </w:p>
+        </w:tc>
+      </w:tr>
+      <w:tr>
+        <w:trPr>
+          <w:cnfStyle w:val="000000100000" w:firstRow="0" w:lastRow="0" w:firstColumn="0" w:lastColumn="0" w:oddVBand="0" w:evenVBand="0" w:oddHBand="1" w:evenHBand="0" w:firstRowFirstColumn="0" w:firstRowLastColumn="0" w:lastRowFirstColumn="0" w:lastRowLastColumn="0"/>
+        </w:trPr>
+        <w:tc>
+          <w:tcPr>
+            <w:cnfStyle w:val="001000000000" w:firstRow="0" w:lastRow="0" w:firstColumn="1" w:lastColumn="0" w:oddVBand="0" w:evenVBand="0" w:oddHBand="0" w:evenHBand="0" w:firstRowFirstColumn="0" w:firstRowLastColumn="0" w:lastRowFirstColumn="0" w:lastRowLastColumn="0"/>
+            <w:tcW w:w="1413" w:type="dxa"/>
+          </w:tcPr>
+          <w:p>
+            <w:r>
+              <w:t>Consultar()</w:t>
+            </w:r>
+          </w:p>
+        </w:tc>
+        <w:tc>
+          <w:tcPr>
+            <w:tcW w:w="7081" w:type="dxa"/>
+          </w:tcPr>
+          <w:p>
+            <w:pPr>
+              <w:cnfStyle w:val="000000100000" w:firstRow="0" w:lastRow="0" w:firstColumn="0" w:lastColumn="0" w:oddVBand="0" w:evenVBand="0" w:oddHBand="1" w:evenHBand="0" w:firstRowFirstColumn="0" w:firstRowLastColumn="0" w:lastRowFirstColumn="0" w:lastRowLastColumn="0"/>
+            </w:pPr>
+            <w:r>
+              <w:t xml:space="preserve">Operação que permite consultar um </w:t>
+            </w:r>
+            <w:r>
+              <w:t>cargo</w:t>
+            </w:r>
+          </w:p>
+          <w:p>
+            <w:pPr>
+              <w:pStyle w:val="ListParagraph"/>
+              <w:numPr>
+                <w:ilvl w:val="0"/>
+                <w:numId w:val="11"/>
+              </w:numPr>
+              <w:cnfStyle w:val="000000100000" w:firstRow="0" w:lastRow="0" w:firstColumn="0" w:lastColumn="0" w:oddVBand="0" w:evenVBand="0" w:oddHBand="1" w:evenHBand="0" w:firstRowFirstColumn="0" w:firstRowLastColumn="0" w:lastRowFirstColumn="0" w:lastRowLastColumn="0"/>
+            </w:pPr>
+            <w:r>
+              <w:t xml:space="preserve">Selecionar o </w:t>
+            </w:r>
+            <w:r>
+              <w:t>c</w:t>
+            </w:r>
+            <w:r>
+              <w:t>argo</w:t>
+            </w:r>
+          </w:p>
+          <w:p>
+            <w:pPr>
+              <w:pStyle w:val="ListParagraph"/>
+              <w:numPr>
+                <w:ilvl w:val="0"/>
+                <w:numId w:val="11"/>
+              </w:numPr>
+              <w:cnfStyle w:val="000000100000" w:firstRow="0" w:lastRow="0" w:firstColumn="0" w:lastColumn="0" w:oddVBand="0" w:evenVBand="0" w:oddHBand="1" w:evenHBand="0" w:firstRowFirstColumn="0" w:firstRowLastColumn="0" w:lastRowFirstColumn="0" w:lastRowLastColumn="0"/>
+            </w:pPr>
+            <w:r>
+              <w:t xml:space="preserve">O sistema mostra </w:t>
+            </w:r>
+            <w:r>
+              <w:t>o nome</w:t>
+            </w:r>
+            <w:r>
+              <w:t xml:space="preserve"> do </w:t>
+            </w:r>
+            <w:r>
+              <w:t>c</w:t>
+            </w:r>
+            <w:r>
+              <w:t>argo</w:t>
+            </w:r>
+          </w:p>
+        </w:tc>
+      </w:tr>
+      <w:tr>
+        <w:tc>
+          <w:tcPr>
+            <w:cnfStyle w:val="001000000000" w:firstRow="0" w:lastRow="0" w:firstColumn="1" w:lastColumn="0" w:oddVBand="0" w:evenVBand="0" w:oddHBand="0" w:evenHBand="0" w:firstRowFirstColumn="0" w:firstRowLastColumn="0" w:lastRowFirstColumn="0" w:lastRowLastColumn="0"/>
+            <w:tcW w:w="1413" w:type="dxa"/>
+          </w:tcPr>
+          <w:p>
+            <w:r>
+              <w:t>Eliminar()</w:t>
+            </w:r>
+          </w:p>
+        </w:tc>
+        <w:tc>
+          <w:tcPr>
+            <w:tcW w:w="7081" w:type="dxa"/>
+          </w:tcPr>
+          <w:p>
+            <w:pPr>
+              <w:cnfStyle w:val="000000000000" w:firstRow="0" w:lastRow="0" w:firstColumn="0" w:lastColumn="0" w:oddVBand="0" w:evenVBand="0" w:oddHBand="0" w:evenHBand="0" w:firstRowFirstColumn="0" w:firstRowLastColumn="0" w:lastRowFirstColumn="0" w:lastRowLastColumn="0"/>
+            </w:pPr>
+            <w:r>
+              <w:t xml:space="preserve">Operação que permite eliminar um </w:t>
+            </w:r>
+            <w:r>
+              <w:t>Cargo</w:t>
+            </w:r>
+          </w:p>
+          <w:p>
+            <w:pPr>
+              <w:pStyle w:val="ListParagraph"/>
+              <w:numPr>
+                <w:ilvl w:val="0"/>
+                <w:numId w:val="12"/>
+              </w:numPr>
+              <w:cnfStyle w:val="000000000000" w:firstRow="0" w:lastRow="0" w:firstColumn="0" w:lastColumn="0" w:oddVBand="0" w:evenVBand="0" w:oddHBand="0" w:evenHBand="0" w:firstRowFirstColumn="0" w:firstRowLastColumn="0" w:lastRowFirstColumn="0" w:lastRowLastColumn="0"/>
+            </w:pPr>
+            <w:r>
+              <w:t xml:space="preserve">Selecionar um </w:t>
+            </w:r>
+            <w:r>
+              <w:t>cargo</w:t>
+            </w:r>
+          </w:p>
+          <w:p>
+            <w:pPr>
+              <w:pStyle w:val="ListParagraph"/>
+              <w:numPr>
+                <w:ilvl w:val="0"/>
+                <w:numId w:val="12"/>
+              </w:numPr>
+              <w:cnfStyle w:val="000000000000" w:firstRow="0" w:lastRow="0" w:firstColumn="0" w:lastColumn="0" w:oddVBand="0" w:evenVBand="0" w:oddHBand="0" w:evenHBand="0" w:firstRowFirstColumn="0" w:firstRowLastColumn="0" w:lastRowFirstColumn="0" w:lastRowLastColumn="0"/>
+            </w:pPr>
+            <w:r>
+              <w:t xml:space="preserve">O sistema mostra </w:t>
+            </w:r>
+            <w:r>
+              <w:t>o nome do cargo</w:t>
+            </w:r>
+          </w:p>
+          <w:p>
+            <w:pPr>
+              <w:pStyle w:val="ListParagraph"/>
+              <w:numPr>
+                <w:ilvl w:val="0"/>
+                <w:numId w:val="12"/>
+              </w:numPr>
+              <w:cnfStyle w:val="000000000000" w:firstRow="0" w:lastRow="0" w:firstColumn="0" w:lastColumn="0" w:oddVBand="0" w:evenVBand="0" w:oddHBand="0" w:evenHBand="0" w:firstRowFirstColumn="0" w:firstRowLastColumn="0" w:lastRowFirstColumn="0" w:lastRowLastColumn="0"/>
+            </w:pPr>
+            <w:r>
+              <w:t xml:space="preserve">Eliminar a </w:t>
+            </w:r>
+            <w:r>
+              <w:t>cargo</w:t>
+            </w:r>
+          </w:p>
+        </w:tc>
+      </w:tr>
+    </w:tbl>
+    <w:p/>
+    <w:p>
+      <w:pPr>
+        <w:rPr>
+          <w:rFonts w:asciiTheme="majorHAnsi" w:eastAsiaTheme="majorEastAsia" w:hAnsiTheme="majorHAnsi" w:cstheme="majorBidi"/>
+          <w:color w:val="2E74B5" w:themeColor="accent1" w:themeShade="BF"/>
+          <w:sz w:val="26"/>
+          <w:szCs w:val="26"/>
+        </w:rPr>
+      </w:pPr>
+      <w:r>
+        <w:rPr>
+          <w:rFonts w:asciiTheme="majorHAnsi" w:eastAsiaTheme="majorEastAsia" w:hAnsiTheme="majorHAnsi" w:cstheme="majorBidi"/>
+          <w:color w:val="2E74B5" w:themeColor="accent1" w:themeShade="BF"/>
+          <w:sz w:val="26"/>
+          <w:szCs w:val="26"/>
+        </w:rPr>
+        <w:t>PromocaoTipoQuarto</w:t>
+      </w:r>
+    </w:p>
+    <w:p/>
+    <w:p>
+      <w:pPr>
+        <w:pStyle w:val="Heading3"/>
+      </w:pPr>
+      <w:r>
+        <w:t>Dicionário de dados</w:t>
+      </w:r>
+    </w:p>
+    <w:tbl>
+      <w:tblPr>
+        <w:tblStyle w:val="GridTable4Accent1"/>
+        <w:tblW w:w="0" w:type="auto"/>
+        <w:tblLayout w:type="fixed"/>
+        <w:tblLook w:val="04A0" w:firstRow="1" w:lastRow="0" w:firstColumn="1" w:lastColumn="0" w:noHBand="0" w:noVBand="1"/>
+      </w:tblPr>
+      <w:tblGrid>
+        <w:gridCol w:w="2246"/>
+        <w:gridCol w:w="1435"/>
+        <w:gridCol w:w="1160"/>
+        <w:gridCol w:w="1425"/>
+        <w:gridCol w:w="1088"/>
+        <w:gridCol w:w="1140"/>
+      </w:tblGrid>
+      <w:tr>
+        <w:trPr>
+          <w:cnfStyle w:val="100000000000" w:firstRow="1" w:lastRow="0" w:firstColumn="0" w:lastColumn="0" w:oddVBand="0" w:evenVBand="0" w:oddHBand="0" w:evenHBand="0" w:firstRowFirstColumn="0" w:firstRowLastColumn="0" w:lastRowFirstColumn="0" w:lastRowLastColumn="0"/>
+        </w:trPr>
+        <w:tc>
+          <w:tcPr>
+            <w:cnfStyle w:val="001000000000" w:firstRow="0" w:lastRow="0" w:firstColumn="1" w:lastColumn="0" w:oddVBand="0" w:evenVBand="0" w:oddHBand="0" w:evenHBand="0" w:firstRowFirstColumn="0" w:firstRowLastColumn="0" w:lastRowFirstColumn="0" w:lastRowLastColumn="0"/>
+            <w:tcW w:w="2246" w:type="dxa"/>
+          </w:tcPr>
+          <w:p>
+            <w:pPr>
+              <w:jc w:val="center"/>
+            </w:pPr>
+            <w:r>
+              <w:t>Nome do campo</w:t>
+            </w:r>
+          </w:p>
+        </w:tc>
+        <w:tc>
+          <w:tcPr>
+            <w:tcW w:w="1435" w:type="dxa"/>
+          </w:tcPr>
+          <w:p>
+            <w:pPr>
+              <w:jc w:val="center"/>
+              <w:cnfStyle w:val="100000000000" w:firstRow="1" w:lastRow="0" w:firstColumn="0" w:lastColumn="0" w:oddVBand="0" w:evenVBand="0" w:oddHBand="0" w:evenHBand="0" w:firstRowFirstColumn="0" w:firstRowLastColumn="0" w:lastRowFirstColumn="0" w:lastRowLastColumn="0"/>
+            </w:pPr>
+            <w:r>
+              <w:t>Tipo de dados</w:t>
+            </w:r>
+          </w:p>
+        </w:tc>
+        <w:tc>
+          <w:tcPr>
+            <w:tcW w:w="1160" w:type="dxa"/>
+          </w:tcPr>
+          <w:p>
+            <w:pPr>
+              <w:jc w:val="center"/>
+              <w:cnfStyle w:val="100000000000" w:firstRow="1" w:lastRow="0" w:firstColumn="0" w:lastColumn="0" w:oddVBand="0" w:evenVBand="0" w:oddHBand="0" w:evenHBand="0" w:firstRowFirstColumn="0" w:firstRowLastColumn="0" w:lastRowFirstColumn="0" w:lastRowLastColumn="0"/>
+            </w:pPr>
+            <w:r>
+              <w:t>Descrição</w:t>
+            </w:r>
+          </w:p>
+        </w:tc>
+        <w:tc>
+          <w:tcPr>
+            <w:tcW w:w="1425" w:type="dxa"/>
+          </w:tcPr>
+          <w:p>
+            <w:pPr>
+              <w:jc w:val="center"/>
+              <w:cnfStyle w:val="100000000000" w:firstRow="1" w:lastRow="0" w:firstColumn="0" w:lastColumn="0" w:oddVBand="0" w:evenVBand="0" w:oddHBand="0" w:evenHBand="0" w:firstRowFirstColumn="0" w:firstRowLastColumn="0" w:lastRowFirstColumn="0" w:lastRowLastColumn="0"/>
+            </w:pPr>
+            <w:r>
+              <w:t>Valores válidos</w:t>
+            </w:r>
+          </w:p>
+        </w:tc>
+        <w:tc>
+          <w:tcPr>
+            <w:tcW w:w="1088" w:type="dxa"/>
+          </w:tcPr>
+          <w:p>
+            <w:pPr>
+              <w:jc w:val="center"/>
+              <w:cnfStyle w:val="100000000000" w:firstRow="1" w:lastRow="0" w:firstColumn="0" w:lastColumn="0" w:oddVBand="0" w:evenVBand="0" w:oddHBand="0" w:evenHBand="0" w:firstRowFirstColumn="0" w:firstRowLastColumn="0" w:lastRowFirstColumn="0" w:lastRowLastColumn="0"/>
+            </w:pPr>
+            <w:r>
+              <w:t>Formato</w:t>
+            </w:r>
+          </w:p>
+        </w:tc>
+        <w:tc>
+          <w:tcPr>
+            <w:tcW w:w="1140" w:type="dxa"/>
+          </w:tcPr>
+          <w:p>
+            <w:pPr>
+              <w:jc w:val="center"/>
+              <w:cnfStyle w:val="100000000000" w:firstRow="1" w:lastRow="0" w:firstColumn="0" w:lastColumn="0" w:oddVBand="0" w:evenVBand="0" w:oddHBand="0" w:evenHBand="0" w:firstRowFirstColumn="0" w:firstRowLastColumn="0" w:lastRowFirstColumn="0" w:lastRowLastColumn="0"/>
+            </w:pPr>
+            <w:r>
+              <w:t>Restrições</w:t>
+            </w:r>
+          </w:p>
+        </w:tc>
+      </w:tr>
+      <w:tr>
+        <w:trPr>
+          <w:cnfStyle w:val="000000100000" w:firstRow="0" w:lastRow="0" w:firstColumn="0" w:lastColumn="0" w:oddVBand="0" w:evenVBand="0" w:oddHBand="1" w:evenHBand="0" w:firstRowFirstColumn="0" w:firstRowLastColumn="0" w:lastRowFirstColumn="0" w:lastRowLastColumn="0"/>
+        </w:trPr>
+        <w:tc>
+          <w:tcPr>
+            <w:cnfStyle w:val="001000000000" w:firstRow="0" w:lastRow="0" w:firstColumn="1" w:lastColumn="0" w:oddVBand="0" w:evenVBand="0" w:oddHBand="0" w:evenHBand="0" w:firstRowFirstColumn="0" w:firstRowLastColumn="0" w:lastRowFirstColumn="0" w:lastRowLastColumn="0"/>
+            <w:tcW w:w="2246" w:type="dxa"/>
+            <w:vAlign w:val="center"/>
+          </w:tcPr>
+          <w:p>
+            <w:r>
+              <w:t>Id_TipoQuarto</w:t>
+            </w:r>
+          </w:p>
+        </w:tc>
+        <w:tc>
+          <w:tcPr>
+            <w:tcW w:w="1435" w:type="dxa"/>
+            <w:vAlign w:val="center"/>
+          </w:tcPr>
+          <w:p>
+            <w:pPr>
+              <w:jc w:val="center"/>
+              <w:cnfStyle w:val="000000100000" w:firstRow="0" w:lastRow="0" w:firstColumn="0" w:lastColumn="0" w:oddVBand="0" w:evenVBand="0" w:oddHBand="1" w:evenHBand="0" w:firstRowFirstColumn="0" w:firstRowLastColumn="0" w:lastRowFirstColumn="0" w:lastRowLastColumn="0"/>
+              <w:rPr>
+                <w:sz w:val="20"/>
+              </w:rPr>
+            </w:pPr>
+            <w:r>
+              <w:rPr>
+                <w:sz w:val="20"/>
+              </w:rPr>
+              <w:t>int</w:t>
+            </w:r>
+          </w:p>
+        </w:tc>
+        <w:tc>
+          <w:tcPr>
+            <w:tcW w:w="1160" w:type="dxa"/>
+            <w:vAlign w:val="center"/>
+          </w:tcPr>
+          <w:p>
+            <w:pPr>
+              <w:cnfStyle w:val="000000100000" w:firstRow="0" w:lastRow="0" w:firstColumn="0" w:lastColumn="0" w:oddVBand="0" w:evenVBand="0" w:oddHBand="1" w:evenHBand="0" w:firstRowFirstColumn="0" w:firstRowLastColumn="0" w:lastRowFirstColumn="0" w:lastRowLastColumn="0"/>
+              <w:rPr>
+                <w:sz w:val="20"/>
+              </w:rPr>
+            </w:pPr>
+            <w:r>
+              <w:rPr>
+                <w:sz w:val="20"/>
+              </w:rPr>
+              <w:t>(PK)</w:t>
+            </w:r>
+            <w:r>
+              <w:rPr>
+                <w:sz w:val="20"/>
+              </w:rPr>
+              <w:t>(FK)</w:t>
+            </w:r>
+            <w:r>
+              <w:rPr>
+                <w:sz w:val="20"/>
+              </w:rPr>
+              <w:t xml:space="preserve"> Id d</w:t>
+            </w:r>
+            <w:r>
+              <w:rPr>
+                <w:sz w:val="20"/>
+              </w:rPr>
+              <w:t>o</w:t>
+            </w:r>
+            <w:r>
+              <w:rPr>
+                <w:sz w:val="20"/>
+              </w:rPr>
+              <w:t xml:space="preserve"> </w:t>
+            </w:r>
+            <w:r>
+              <w:rPr>
+                <w:sz w:val="20"/>
+              </w:rPr>
+              <w:t>Tipo de quarto</w:t>
+            </w:r>
+          </w:p>
+        </w:tc>
+        <w:tc>
+          <w:tcPr>
+            <w:tcW w:w="1425" w:type="dxa"/>
+            <w:vAlign w:val="center"/>
+          </w:tcPr>
+          <w:p>
+            <w:pPr>
+              <w:jc w:val="center"/>
+              <w:cnfStyle w:val="000000100000" w:firstRow="0" w:lastRow="0" w:firstColumn="0" w:lastColumn="0" w:oddVBand="0" w:evenVBand="0" w:oddHBand="1" w:evenHBand="0" w:firstRowFirstColumn="0" w:firstRowLastColumn="0" w:lastRowFirstColumn="0" w:lastRowLastColumn="0"/>
+              <w:rPr>
+                <w:sz w:val="20"/>
+              </w:rPr>
+            </w:pPr>
+            <w:r>
+              <w:rPr>
+                <w:sz w:val="20"/>
+              </w:rPr>
+              <w:t>-</w:t>
+            </w:r>
+          </w:p>
+        </w:tc>
+        <w:tc>
+          <w:tcPr>
+            <w:tcW w:w="1088" w:type="dxa"/>
+            <w:vAlign w:val="center"/>
+          </w:tcPr>
+          <w:p>
+            <w:pPr>
+              <w:jc w:val="center"/>
+              <w:cnfStyle w:val="000000100000" w:firstRow="0" w:lastRow="0" w:firstColumn="0" w:lastColumn="0" w:oddVBand="0" w:evenVBand="0" w:oddHBand="1" w:evenHBand="0" w:firstRowFirstColumn="0" w:firstRowLastColumn="0" w:lastRowFirstColumn="0" w:lastRowLastColumn="0"/>
+              <w:rPr>
+                <w:sz w:val="20"/>
+              </w:rPr>
+            </w:pPr>
+            <w:r>
+              <w:rPr>
+                <w:sz w:val="20"/>
+              </w:rPr>
+              <w:t>10 caracteres (modo leitura)</w:t>
+            </w:r>
+          </w:p>
+        </w:tc>
+        <w:tc>
+          <w:tcPr>
+            <w:tcW w:w="1140" w:type="dxa"/>
+            <w:vAlign w:val="center"/>
+          </w:tcPr>
+          <w:p>
+            <w:pPr>
+              <w:cnfStyle w:val="000000100000" w:firstRow="0" w:lastRow="0" w:firstColumn="0" w:lastColumn="0" w:oddVBand="0" w:evenVBand="0" w:oddHBand="1" w:evenHBand="0" w:firstRowFirstColumn="0" w:firstRowLastColumn="0" w:lastRowFirstColumn="0" w:lastRowLastColumn="0"/>
+              <w:rPr>
+                <w:sz w:val="20"/>
+              </w:rPr>
+            </w:pPr>
+            <w:r>
+              <w:rPr>
+                <w:sz w:val="20"/>
+              </w:rPr>
+              <w:t>- Não nulo</w:t>
+            </w:r>
+          </w:p>
+          <w:p>
+            <w:pPr>
+              <w:cnfStyle w:val="000000100000" w:firstRow="0" w:lastRow="0" w:firstColumn="0" w:lastColumn="0" w:oddVBand="0" w:evenVBand="0" w:oddHBand="1" w:evenHBand="0" w:firstRowFirstColumn="0" w:firstRowLastColumn="0" w:lastRowFirstColumn="0" w:lastRowLastColumn="0"/>
+              <w:rPr>
+                <w:sz w:val="20"/>
+              </w:rPr>
+            </w:pPr>
+            <w:r>
+              <w:rPr>
+                <w:sz w:val="20"/>
+              </w:rPr>
+              <w:t>- Inteiros</w:t>
+            </w:r>
+          </w:p>
+          <w:p>
+            <w:pPr>
+              <w:cnfStyle w:val="000000100000" w:firstRow="0" w:lastRow="0" w:firstColumn="0" w:lastColumn="0" w:oddVBand="0" w:evenVBand="0" w:oddHBand="1" w:evenHBand="0" w:firstRowFirstColumn="0" w:firstRowLastColumn="0" w:lastRowFirstColumn="0" w:lastRowLastColumn="0"/>
+              <w:rPr>
+                <w:sz w:val="20"/>
+              </w:rPr>
+            </w:pPr>
+            <w:r>
+              <w:rPr>
+                <w:sz w:val="20"/>
+              </w:rPr>
+              <w:t>- Únicos</w:t>
+            </w:r>
+          </w:p>
+        </w:tc>
+      </w:tr>
+      <w:tr>
+        <w:tc>
+          <w:tcPr>
+            <w:cnfStyle w:val="001000000000" w:firstRow="0" w:lastRow="0" w:firstColumn="1" w:lastColumn="0" w:oddVBand="0" w:evenVBand="0" w:oddHBand="0" w:evenHBand="0" w:firstRowFirstColumn="0" w:firstRowLastColumn="0" w:lastRowFirstColumn="0" w:lastRowLastColumn="0"/>
+            <w:tcW w:w="2246" w:type="dxa"/>
+            <w:vAlign w:val="center"/>
+          </w:tcPr>
+          <w:p>
+            <w:r>
+              <w:t>Id_Promocao</w:t>
+            </w:r>
+          </w:p>
+        </w:tc>
+        <w:tc>
+          <w:tcPr>
+            <w:tcW w:w="1435" w:type="dxa"/>
+            <w:vAlign w:val="center"/>
+          </w:tcPr>
+          <w:p>
+            <w:pPr>
+              <w:jc w:val="center"/>
+              <w:cnfStyle w:val="000000000000" w:firstRow="0" w:lastRow="0" w:firstColumn="0" w:lastColumn="0" w:oddVBand="0" w:evenVBand="0" w:oddHBand="0" w:evenHBand="0" w:firstRowFirstColumn="0" w:firstRowLastColumn="0" w:lastRowFirstColumn="0" w:lastRowLastColumn="0"/>
+              <w:rPr>
+                <w:sz w:val="20"/>
+              </w:rPr>
+            </w:pPr>
+            <w:r>
+              <w:rPr>
+                <w:sz w:val="20"/>
+              </w:rPr>
+              <w:t>int</w:t>
+            </w:r>
+          </w:p>
+        </w:tc>
+        <w:tc>
+          <w:tcPr>
+            <w:tcW w:w="1160" w:type="dxa"/>
+            <w:vAlign w:val="center"/>
+          </w:tcPr>
+          <w:p>
+            <w:pPr>
+              <w:cnfStyle w:val="000000000000" w:firstRow="0" w:lastRow="0" w:firstColumn="0" w:lastColumn="0" w:oddVBand="0" w:evenVBand="0" w:oddHBand="0" w:evenHBand="0" w:firstRowFirstColumn="0" w:firstRowLastColumn="0" w:lastRowFirstColumn="0" w:lastRowLastColumn="0"/>
+              <w:rPr>
+                <w:sz w:val="20"/>
+              </w:rPr>
+            </w:pPr>
+            <w:r>
+              <w:rPr>
+                <w:sz w:val="20"/>
+              </w:rPr>
+              <w:t>(PK)(FK) id da promoção</w:t>
+            </w:r>
+          </w:p>
+        </w:tc>
+        <w:tc>
+          <w:tcPr>
+            <w:tcW w:w="1425" w:type="dxa"/>
+            <w:vAlign w:val="center"/>
+          </w:tcPr>
+          <w:p>
+            <w:pPr>
+              <w:jc w:val="center"/>
+              <w:cnfStyle w:val="000000000000" w:firstRow="0" w:lastRow="0" w:firstColumn="0" w:lastColumn="0" w:oddVBand="0" w:evenVBand="0" w:oddHBand="0" w:evenHBand="0" w:firstRowFirstColumn="0" w:firstRowLastColumn="0" w:lastRowFirstColumn="0" w:lastRowLastColumn="0"/>
+              <w:rPr>
+                <w:sz w:val="20"/>
+              </w:rPr>
+            </w:pPr>
+            <w:r>
+              <w:rPr>
+                <w:sz w:val="20"/>
+              </w:rPr>
+              <w:t>-</w:t>
+            </w:r>
+          </w:p>
+        </w:tc>
+        <w:tc>
+          <w:tcPr>
+            <w:tcW w:w="1088" w:type="dxa"/>
+            <w:vAlign w:val="center"/>
+          </w:tcPr>
+          <w:p>
+            <w:pPr>
+              <w:jc w:val="center"/>
+              <w:cnfStyle w:val="000000000000" w:firstRow="0" w:lastRow="0" w:firstColumn="0" w:lastColumn="0" w:oddVBand="0" w:evenVBand="0" w:oddHBand="0" w:evenHBand="0" w:firstRowFirstColumn="0" w:firstRowLastColumn="0" w:lastRowFirstColumn="0" w:lastRowLastColumn="0"/>
+              <w:rPr>
+                <w:sz w:val="20"/>
+              </w:rPr>
+            </w:pPr>
+            <w:r>
+              <w:rPr>
+                <w:sz w:val="20"/>
+              </w:rPr>
+              <w:t>10 caracteres (modo leitura)</w:t>
+            </w:r>
+          </w:p>
+        </w:tc>
+        <w:tc>
+          <w:tcPr>
+            <w:tcW w:w="1140" w:type="dxa"/>
+            <w:vAlign w:val="center"/>
+          </w:tcPr>
+          <w:p>
+            <w:pPr>
+              <w:cnfStyle w:val="000000000000" w:firstRow="0" w:lastRow="0" w:firstColumn="0" w:lastColumn="0" w:oddVBand="0" w:evenVBand="0" w:oddHBand="0" w:evenHBand="0" w:firstRowFirstColumn="0" w:firstRowLastColumn="0" w:lastRowFirstColumn="0" w:lastRowLastColumn="0"/>
+              <w:rPr>
+                <w:sz w:val="20"/>
+              </w:rPr>
+            </w:pPr>
+            <w:r>
+              <w:rPr>
+                <w:sz w:val="20"/>
+              </w:rPr>
+              <w:t>- Não nulo</w:t>
+            </w:r>
+          </w:p>
+          <w:p>
+            <w:pPr>
+              <w:cnfStyle w:val="000000000000" w:firstRow="0" w:lastRow="0" w:firstColumn="0" w:lastColumn="0" w:oddVBand="0" w:evenVBand="0" w:oddHBand="0" w:evenHBand="0" w:firstRowFirstColumn="0" w:firstRowLastColumn="0" w:lastRowFirstColumn="0" w:lastRowLastColumn="0"/>
+              <w:rPr>
+                <w:sz w:val="20"/>
+              </w:rPr>
+            </w:pPr>
+            <w:r>
+              <w:rPr>
+                <w:sz w:val="20"/>
+              </w:rPr>
+              <w:t>- Inteiros</w:t>
+            </w:r>
+          </w:p>
+          <w:p>
+            <w:pPr>
+              <w:cnfStyle w:val="000000000000" w:firstRow="0" w:lastRow="0" w:firstColumn="0" w:lastColumn="0" w:oddVBand="0" w:evenVBand="0" w:oddHBand="0" w:evenHBand="0" w:firstRowFirstColumn="0" w:firstRowLastColumn="0" w:lastRowFirstColumn="0" w:lastRowLastColumn="0"/>
+              <w:rPr>
+                <w:sz w:val="20"/>
+              </w:rPr>
+            </w:pPr>
+            <w:r>
+              <w:rPr>
+                <w:sz w:val="20"/>
+              </w:rPr>
+              <w:t>- Únicos</w:t>
+            </w:r>
+          </w:p>
+        </w:tc>
+      </w:tr>
+    </w:tbl>
+    <w:p/>
+    <w:p>
+      <w:pPr>
+        <w:pStyle w:val="Heading3"/>
+      </w:pPr>
+      <w:r>
+        <w:t>Operações</w:t>
+      </w:r>
+    </w:p>
+    <w:tbl>
+      <w:tblPr>
+        <w:tblStyle w:val="GridTable4Accent2"/>
+        <w:tblW w:w="0" w:type="auto"/>
+        <w:tblLook w:val="04A0" w:firstRow="1" w:lastRow="0" w:firstColumn="1" w:lastColumn="0" w:noHBand="0" w:noVBand="1"/>
+      </w:tblPr>
+      <w:tblGrid>
+        <w:gridCol w:w="1413"/>
+        <w:gridCol w:w="7081"/>
+      </w:tblGrid>
+      <w:tr>
+        <w:trPr>
+          <w:cnfStyle w:val="100000000000" w:firstRow="1" w:lastRow="0" w:firstColumn="0" w:lastColumn="0" w:oddVBand="0" w:evenVBand="0" w:oddHBand="0" w:evenHBand="0" w:firstRowFirstColumn="0" w:firstRowLastColumn="0" w:lastRowFirstColumn="0" w:lastRowLastColumn="0"/>
+        </w:trPr>
+        <w:tc>
+          <w:tcPr>
+            <w:cnfStyle w:val="001000000000" w:firstRow="0" w:lastRow="0" w:firstColumn="1" w:lastColumn="0" w:oddVBand="0" w:evenVBand="0" w:oddHBand="0" w:evenHBand="0" w:firstRowFirstColumn="0" w:firstRowLastColumn="0" w:lastRowFirstColumn="0" w:lastRowLastColumn="0"/>
+            <w:tcW w:w="1413" w:type="dxa"/>
+          </w:tcPr>
+          <w:p>
+            <w:r>
+              <w:t>Nome</w:t>
+            </w:r>
+          </w:p>
+        </w:tc>
+        <w:tc>
+          <w:tcPr>
+            <w:tcW w:w="7081" w:type="dxa"/>
+          </w:tcPr>
+          <w:p>
+            <w:pPr>
+              <w:cnfStyle w:val="100000000000" w:firstRow="1" w:lastRow="0" w:firstColumn="0" w:lastColumn="0" w:oddVBand="0" w:evenVBand="0" w:oddHBand="0" w:evenHBand="0" w:firstRowFirstColumn="0" w:firstRowLastColumn="0" w:lastRowFirstColumn="0" w:lastRowLastColumn="0"/>
+            </w:pPr>
+            <w:r>
+              <w:t>Descrição</w:t>
+            </w:r>
+          </w:p>
+        </w:tc>
+      </w:tr>
+      <w:tr>
+        <w:trPr>
+          <w:cnfStyle w:val="000000100000" w:firstRow="0" w:lastRow="0" w:firstColumn="0" w:lastColumn="0" w:oddVBand="0" w:evenVBand="0" w:oddHBand="1" w:evenHBand="0" w:firstRowFirstColumn="0" w:firstRowLastColumn="0" w:lastRowFirstColumn="0" w:lastRowLastColumn="0"/>
+        </w:trPr>
+        <w:tc>
+          <w:tcPr>
+            <w:cnfStyle w:val="001000000000" w:firstRow="0" w:lastRow="0" w:firstColumn="1" w:lastColumn="0" w:oddVBand="0" w:evenVBand="0" w:oddHBand="0" w:evenHBand="0" w:firstRowFirstColumn="0" w:firstRowLastColumn="0" w:lastRowFirstColumn="0" w:lastRowLastColumn="0"/>
+            <w:tcW w:w="1413" w:type="dxa"/>
+          </w:tcPr>
+          <w:p>
+            <w:r>
+              <w:t>Inserir()</w:t>
+            </w:r>
+          </w:p>
+        </w:tc>
+        <w:tc>
+          <w:tcPr>
+            <w:tcW w:w="7081" w:type="dxa"/>
+          </w:tcPr>
+          <w:p>
+            <w:pPr>
+              <w:cnfStyle w:val="000000100000" w:firstRow="0" w:lastRow="0" w:firstColumn="0" w:lastColumn="0" w:oddVBand="0" w:evenVBand="0" w:oddHBand="1" w:evenHBand="0" w:firstRowFirstColumn="0" w:firstRowLastColumn="0" w:lastRowFirstColumn="0" w:lastRowLastColumn="0"/>
+            </w:pPr>
+            <w:r>
+              <w:t xml:space="preserve">Operação que permite inserir </w:t>
+            </w:r>
+            <w:r>
+              <w:t>uma promoção para tipo de quarto</w:t>
+            </w:r>
+            <w:r>
+              <w:t>(para epenas promoções no estado “em progresso”)</w:t>
+            </w:r>
+          </w:p>
+          <w:p>
+            <w:pPr>
+              <w:pStyle w:val="ListParagraph"/>
+              <w:numPr>
+                <w:ilvl w:val="0"/>
+                <w:numId w:val="13"/>
+              </w:numPr>
+              <w:cnfStyle w:val="000000100000" w:firstRow="0" w:lastRow="0" w:firstColumn="0" w:lastColumn="0" w:oddVBand="0" w:evenVBand="0" w:oddHBand="1" w:evenHBand="0" w:firstRowFirstColumn="0" w:firstRowLastColumn="0" w:lastRowFirstColumn="0" w:lastRowLastColumn="0"/>
+            </w:pPr>
+            <w:r>
+              <w:lastRenderedPageBreak/>
+              <w:t>Introduzir a promoção e tipo de quarto</w:t>
+            </w:r>
+          </w:p>
+          <w:p>
+            <w:pPr>
+              <w:pStyle w:val="ListParagraph"/>
+              <w:numPr>
+                <w:ilvl w:val="0"/>
+                <w:numId w:val="13"/>
+              </w:numPr>
+              <w:cnfStyle w:val="000000100000" w:firstRow="0" w:lastRow="0" w:firstColumn="0" w:lastColumn="0" w:oddVBand="0" w:evenVBand="0" w:oddHBand="1" w:evenHBand="0" w:firstRowFirstColumn="0" w:firstRowLastColumn="0" w:lastRowFirstColumn="0" w:lastRowLastColumn="0"/>
+            </w:pPr>
+            <w:r>
+              <w:t xml:space="preserve">O sistema </w:t>
+            </w:r>
+            <w:r>
+              <w:t>guarda</w:t>
+            </w:r>
+          </w:p>
+        </w:tc>
+      </w:tr>
+      <w:tr>
+        <w:tc>
+          <w:tcPr>
+            <w:cnfStyle w:val="001000000000" w:firstRow="0" w:lastRow="0" w:firstColumn="1" w:lastColumn="0" w:oddVBand="0" w:evenVBand="0" w:oddHBand="0" w:evenHBand="0" w:firstRowFirstColumn="0" w:firstRowLastColumn="0" w:lastRowFirstColumn="0" w:lastRowLastColumn="0"/>
+            <w:tcW w:w="1413" w:type="dxa"/>
+          </w:tcPr>
+          <w:p>
+            <w:r>
+              <w:lastRenderedPageBreak/>
+              <w:t>Consultar()</w:t>
+            </w:r>
+          </w:p>
+        </w:tc>
+        <w:tc>
+          <w:tcPr>
+            <w:tcW w:w="7081" w:type="dxa"/>
+          </w:tcPr>
+          <w:p>
+            <w:pPr>
+              <w:cnfStyle w:val="000000000000" w:firstRow="0" w:lastRow="0" w:firstColumn="0" w:lastColumn="0" w:oddVBand="0" w:evenVBand="0" w:oddHBand="0" w:evenHBand="0" w:firstRowFirstColumn="0" w:firstRowLastColumn="0" w:lastRowFirstColumn="0" w:lastRowLastColumn="0"/>
+            </w:pPr>
+            <w:r>
+              <w:t>Operação que permite consultar um</w:t>
+            </w:r>
+            <w:r>
+              <w:t>a promoção para tipo de quarto</w:t>
+            </w:r>
+          </w:p>
+          <w:p>
+            <w:pPr>
+              <w:pStyle w:val="ListParagraph"/>
+              <w:numPr>
+                <w:ilvl w:val="0"/>
+                <w:numId w:val="11"/>
+              </w:numPr>
+              <w:cnfStyle w:val="000000000000" w:firstRow="0" w:lastRow="0" w:firstColumn="0" w:lastColumn="0" w:oddVBand="0" w:evenVBand="0" w:oddHBand="0" w:evenHBand="0" w:firstRowFirstColumn="0" w:firstRowLastColumn="0" w:lastRowFirstColumn="0" w:lastRowLastColumn="0"/>
+            </w:pPr>
+            <w:r>
+              <w:t xml:space="preserve">Selecionar </w:t>
+            </w:r>
+            <w:r>
+              <w:t>uma ligação</w:t>
+            </w:r>
+          </w:p>
+          <w:p>
+            <w:pPr>
+              <w:pStyle w:val="ListParagraph"/>
+              <w:numPr>
+                <w:ilvl w:val="0"/>
+                <w:numId w:val="11"/>
+              </w:numPr>
+              <w:cnfStyle w:val="000000000000" w:firstRow="0" w:lastRow="0" w:firstColumn="0" w:lastColumn="0" w:oddVBand="0" w:evenVBand="0" w:oddHBand="0" w:evenHBand="0" w:firstRowFirstColumn="0" w:firstRowLastColumn="0" w:lastRowFirstColumn="0" w:lastRowLastColumn="0"/>
+            </w:pPr>
+            <w:r>
+              <w:t xml:space="preserve">O sistema mostra </w:t>
+            </w:r>
+            <w:r>
+              <w:t>a ligação</w:t>
+            </w:r>
+            <w:bookmarkStart w:id="0" w:name="_GoBack"/>
+            <w:bookmarkEnd w:id="0"/>
+          </w:p>
+        </w:tc>
+      </w:tr>
+      <w:tr>
+        <w:trPr>
+          <w:cnfStyle w:val="000000100000" w:firstRow="0" w:lastRow="0" w:firstColumn="0" w:lastColumn="0" w:oddVBand="0" w:evenVBand="0" w:oddHBand="1" w:evenHBand="0" w:firstRowFirstColumn="0" w:firstRowLastColumn="0" w:lastRowFirstColumn="0" w:lastRowLastColumn="0"/>
+        </w:trPr>
+        <w:tc>
+          <w:tcPr>
+            <w:cnfStyle w:val="001000000000" w:firstRow="0" w:lastRow="0" w:firstColumn="1" w:lastColumn="0" w:oddVBand="0" w:evenVBand="0" w:oddHBand="0" w:evenHBand="0" w:firstRowFirstColumn="0" w:firstRowLastColumn="0" w:lastRowFirstColumn="0" w:lastRowLastColumn="0"/>
+            <w:tcW w:w="1413" w:type="dxa"/>
+          </w:tcPr>
+          <w:p>
+            <w:r>
+              <w:t>Eliminar()</w:t>
+            </w:r>
+          </w:p>
+        </w:tc>
+        <w:tc>
+          <w:tcPr>
+            <w:tcW w:w="7081" w:type="dxa"/>
+          </w:tcPr>
+          <w:p>
+            <w:pPr>
+              <w:cnfStyle w:val="000000100000" w:firstRow="0" w:lastRow="0" w:firstColumn="0" w:lastColumn="0" w:oddVBand="0" w:evenVBand="0" w:oddHBand="1" w:evenHBand="0" w:firstRowFirstColumn="0" w:firstRowLastColumn="0" w:lastRowFirstColumn="0" w:lastRowLastColumn="0"/>
+            </w:pPr>
+            <w:r>
+              <w:t xml:space="preserve">Operação que permite eliminar </w:t>
+            </w:r>
+            <w:r>
+              <w:t>uma promoção para tipo de quarto</w:t>
+            </w:r>
+            <w:r>
+              <w:t xml:space="preserve"> </w:t>
+            </w:r>
+            <w:r>
+              <w:t>(para epenas promoções no estado “em progresso”)</w:t>
+            </w:r>
+          </w:p>
+          <w:p>
+            <w:pPr>
+              <w:pStyle w:val="ListParagraph"/>
+              <w:numPr>
+                <w:ilvl w:val="0"/>
+                <w:numId w:val="18"/>
+              </w:numPr>
+              <w:cnfStyle w:val="000000100000" w:firstRow="0" w:lastRow="0" w:firstColumn="0" w:lastColumn="0" w:oddVBand="0" w:evenVBand="0" w:oddHBand="1" w:evenHBand="0" w:firstRowFirstColumn="0" w:firstRowLastColumn="0" w:lastRowFirstColumn="0" w:lastRowLastColumn="0"/>
+            </w:pPr>
+            <w:r>
+              <w:t>Selecionar um</w:t>
+            </w:r>
+            <w:r>
+              <w:t>a ligação</w:t>
+            </w:r>
+          </w:p>
+          <w:p>
+            <w:pPr>
+              <w:pStyle w:val="ListParagraph"/>
+              <w:numPr>
+                <w:ilvl w:val="0"/>
+                <w:numId w:val="18"/>
+              </w:numPr>
+              <w:cnfStyle w:val="000000100000" w:firstRow="0" w:lastRow="0" w:firstColumn="0" w:lastColumn="0" w:oddVBand="0" w:evenVBand="0" w:oddHBand="1" w:evenHBand="0" w:firstRowFirstColumn="0" w:firstRowLastColumn="0" w:lastRowFirstColumn="0" w:lastRowLastColumn="0"/>
+            </w:pPr>
+            <w:r>
+              <w:t>O sistema mostra</w:t>
+            </w:r>
+            <w:r>
+              <w:t xml:space="preserve"> a ligação</w:t>
+            </w:r>
+          </w:p>
+          <w:p>
+            <w:pPr>
+              <w:pStyle w:val="ListParagraph"/>
+              <w:numPr>
+                <w:ilvl w:val="0"/>
+                <w:numId w:val="18"/>
+              </w:numPr>
+              <w:cnfStyle w:val="000000100000" w:firstRow="0" w:lastRow="0" w:firstColumn="0" w:lastColumn="0" w:oddVBand="0" w:evenVBand="0" w:oddHBand="1" w:evenHBand="0" w:firstRowFirstColumn="0" w:firstRowLastColumn="0" w:lastRowFirstColumn="0" w:lastRowLastColumn="0"/>
+            </w:pPr>
+            <w:r>
+              <w:t xml:space="preserve">Eliminar </w:t>
+            </w:r>
+            <w:r>
+              <w:t>a ligação</w:t>
+            </w:r>
+          </w:p>
+        </w:tc>
+      </w:tr>
+    </w:tbl>
+    <w:p/>
     <w:p/>
     <w:sectPr>
       <w:pgSz w:w="11906" w:h="16838"/>
@@ -2095,6 +3338,178 @@
     </w:lvl>
   </w:abstractNum>
   <w:abstractNum w:abstractNumId="1">
+    <w:nsid w:val="122127E2"/>
+    <w:multiLevelType w:val="hybridMultilevel"/>
+    <w:tmpl w:val="96C22E9E"/>
+    <w:lvl w:ilvl="0" w:tplc="0816000F">
+      <w:start w:val="1"/>
+      <w:numFmt w:val="decimal"/>
+      <w:lvlText w:val="%1."/>
+      <w:lvlJc w:val="left"/>
+      <w:pPr>
+        <w:ind w:left="720" w:hanging="360"/>
+      </w:pPr>
+    </w:lvl>
+    <w:lvl w:ilvl="1" w:tplc="08160019" w:tentative="1">
+      <w:start w:val="1"/>
+      <w:numFmt w:val="lowerLetter"/>
+      <w:lvlText w:val="%2."/>
+      <w:lvlJc w:val="left"/>
+      <w:pPr>
+        <w:ind w:left="1440" w:hanging="360"/>
+      </w:pPr>
+    </w:lvl>
+    <w:lvl w:ilvl="2" w:tplc="0816001B" w:tentative="1">
+      <w:start w:val="1"/>
+      <w:numFmt w:val="lowerRoman"/>
+      <w:lvlText w:val="%3."/>
+      <w:lvlJc w:val="right"/>
+      <w:pPr>
+        <w:ind w:left="2160" w:hanging="180"/>
+      </w:pPr>
+    </w:lvl>
+    <w:lvl w:ilvl="3" w:tplc="0816000F" w:tentative="1">
+      <w:start w:val="1"/>
+      <w:numFmt w:val="decimal"/>
+      <w:lvlText w:val="%4."/>
+      <w:lvlJc w:val="left"/>
+      <w:pPr>
+        <w:ind w:left="2880" w:hanging="360"/>
+      </w:pPr>
+    </w:lvl>
+    <w:lvl w:ilvl="4" w:tplc="08160019" w:tentative="1">
+      <w:start w:val="1"/>
+      <w:numFmt w:val="lowerLetter"/>
+      <w:lvlText w:val="%5."/>
+      <w:lvlJc w:val="left"/>
+      <w:pPr>
+        <w:ind w:left="3600" w:hanging="360"/>
+      </w:pPr>
+    </w:lvl>
+    <w:lvl w:ilvl="5" w:tplc="0816001B" w:tentative="1">
+      <w:start w:val="1"/>
+      <w:numFmt w:val="lowerRoman"/>
+      <w:lvlText w:val="%6."/>
+      <w:lvlJc w:val="right"/>
+      <w:pPr>
+        <w:ind w:left="4320" w:hanging="180"/>
+      </w:pPr>
+    </w:lvl>
+    <w:lvl w:ilvl="6" w:tplc="0816000F" w:tentative="1">
+      <w:start w:val="1"/>
+      <w:numFmt w:val="decimal"/>
+      <w:lvlText w:val="%7."/>
+      <w:lvlJc w:val="left"/>
+      <w:pPr>
+        <w:ind w:left="5040" w:hanging="360"/>
+      </w:pPr>
+    </w:lvl>
+    <w:lvl w:ilvl="7" w:tplc="08160019" w:tentative="1">
+      <w:start w:val="1"/>
+      <w:numFmt w:val="lowerLetter"/>
+      <w:lvlText w:val="%8."/>
+      <w:lvlJc w:val="left"/>
+      <w:pPr>
+        <w:ind w:left="5760" w:hanging="360"/>
+      </w:pPr>
+    </w:lvl>
+    <w:lvl w:ilvl="8" w:tplc="0816001B" w:tentative="1">
+      <w:start w:val="1"/>
+      <w:numFmt w:val="lowerRoman"/>
+      <w:lvlText w:val="%9."/>
+      <w:lvlJc w:val="right"/>
+      <w:pPr>
+        <w:ind w:left="6480" w:hanging="180"/>
+      </w:pPr>
+    </w:lvl>
+  </w:abstractNum>
+  <w:abstractNum w:abstractNumId="2">
+    <w:nsid w:val="137F141E"/>
+    <w:multiLevelType w:val="hybridMultilevel"/>
+    <w:tmpl w:val="CB82DC3A"/>
+    <w:lvl w:ilvl="0" w:tplc="0816000F">
+      <w:start w:val="1"/>
+      <w:numFmt w:val="decimal"/>
+      <w:lvlText w:val="%1."/>
+      <w:lvlJc w:val="left"/>
+      <w:pPr>
+        <w:ind w:left="1080" w:hanging="360"/>
+      </w:pPr>
+    </w:lvl>
+    <w:lvl w:ilvl="1" w:tplc="08160019" w:tentative="1">
+      <w:start w:val="1"/>
+      <w:numFmt w:val="lowerLetter"/>
+      <w:lvlText w:val="%2."/>
+      <w:lvlJc w:val="left"/>
+      <w:pPr>
+        <w:ind w:left="1800" w:hanging="360"/>
+      </w:pPr>
+    </w:lvl>
+    <w:lvl w:ilvl="2" w:tplc="0816001B" w:tentative="1">
+      <w:start w:val="1"/>
+      <w:numFmt w:val="lowerRoman"/>
+      <w:lvlText w:val="%3."/>
+      <w:lvlJc w:val="right"/>
+      <w:pPr>
+        <w:ind w:left="2520" w:hanging="180"/>
+      </w:pPr>
+    </w:lvl>
+    <w:lvl w:ilvl="3" w:tplc="0816000F" w:tentative="1">
+      <w:start w:val="1"/>
+      <w:numFmt w:val="decimal"/>
+      <w:lvlText w:val="%4."/>
+      <w:lvlJc w:val="left"/>
+      <w:pPr>
+        <w:ind w:left="3240" w:hanging="360"/>
+      </w:pPr>
+    </w:lvl>
+    <w:lvl w:ilvl="4" w:tplc="08160019" w:tentative="1">
+      <w:start w:val="1"/>
+      <w:numFmt w:val="lowerLetter"/>
+      <w:lvlText w:val="%5."/>
+      <w:lvlJc w:val="left"/>
+      <w:pPr>
+        <w:ind w:left="3960" w:hanging="360"/>
+      </w:pPr>
+    </w:lvl>
+    <w:lvl w:ilvl="5" w:tplc="0816001B" w:tentative="1">
+      <w:start w:val="1"/>
+      <w:numFmt w:val="lowerRoman"/>
+      <w:lvlText w:val="%6."/>
+      <w:lvlJc w:val="right"/>
+      <w:pPr>
+        <w:ind w:left="4680" w:hanging="180"/>
+      </w:pPr>
+    </w:lvl>
+    <w:lvl w:ilvl="6" w:tplc="0816000F" w:tentative="1">
+      <w:start w:val="1"/>
+      <w:numFmt w:val="decimal"/>
+      <w:lvlText w:val="%7."/>
+      <w:lvlJc w:val="left"/>
+      <w:pPr>
+        <w:ind w:left="5400" w:hanging="360"/>
+      </w:pPr>
+    </w:lvl>
+    <w:lvl w:ilvl="7" w:tplc="08160019" w:tentative="1">
+      <w:start w:val="1"/>
+      <w:numFmt w:val="lowerLetter"/>
+      <w:lvlText w:val="%8."/>
+      <w:lvlJc w:val="left"/>
+      <w:pPr>
+        <w:ind w:left="6120" w:hanging="360"/>
+      </w:pPr>
+    </w:lvl>
+    <w:lvl w:ilvl="8" w:tplc="0816001B" w:tentative="1">
+      <w:start w:val="1"/>
+      <w:numFmt w:val="lowerRoman"/>
+      <w:lvlText w:val="%9."/>
+      <w:lvlJc w:val="right"/>
+      <w:pPr>
+        <w:ind w:left="6840" w:hanging="180"/>
+      </w:pPr>
+    </w:lvl>
+  </w:abstractNum>
+  <w:abstractNum w:abstractNumId="3">
     <w:nsid w:val="20B16EFA"/>
     <w:multiLevelType w:val="hybridMultilevel"/>
     <w:tmpl w:val="83500E44"/>
@@ -2180,7 +3595,179 @@
       </w:pPr>
     </w:lvl>
   </w:abstractNum>
-  <w:abstractNum w:abstractNumId="2">
+  <w:abstractNum w:abstractNumId="4">
+    <w:nsid w:val="20FE782E"/>
+    <w:multiLevelType w:val="hybridMultilevel"/>
+    <w:tmpl w:val="BE28A7F2"/>
+    <w:lvl w:ilvl="0" w:tplc="0816000F">
+      <w:start w:val="1"/>
+      <w:numFmt w:val="decimal"/>
+      <w:lvlText w:val="%1."/>
+      <w:lvlJc w:val="left"/>
+      <w:pPr>
+        <w:ind w:left="720" w:hanging="360"/>
+      </w:pPr>
+    </w:lvl>
+    <w:lvl w:ilvl="1" w:tplc="08160019" w:tentative="1">
+      <w:start w:val="1"/>
+      <w:numFmt w:val="lowerLetter"/>
+      <w:lvlText w:val="%2."/>
+      <w:lvlJc w:val="left"/>
+      <w:pPr>
+        <w:ind w:left="1440" w:hanging="360"/>
+      </w:pPr>
+    </w:lvl>
+    <w:lvl w:ilvl="2" w:tplc="0816001B" w:tentative="1">
+      <w:start w:val="1"/>
+      <w:numFmt w:val="lowerRoman"/>
+      <w:lvlText w:val="%3."/>
+      <w:lvlJc w:val="right"/>
+      <w:pPr>
+        <w:ind w:left="2160" w:hanging="180"/>
+      </w:pPr>
+    </w:lvl>
+    <w:lvl w:ilvl="3" w:tplc="0816000F" w:tentative="1">
+      <w:start w:val="1"/>
+      <w:numFmt w:val="decimal"/>
+      <w:lvlText w:val="%4."/>
+      <w:lvlJc w:val="left"/>
+      <w:pPr>
+        <w:ind w:left="2880" w:hanging="360"/>
+      </w:pPr>
+    </w:lvl>
+    <w:lvl w:ilvl="4" w:tplc="08160019" w:tentative="1">
+      <w:start w:val="1"/>
+      <w:numFmt w:val="lowerLetter"/>
+      <w:lvlText w:val="%5."/>
+      <w:lvlJc w:val="left"/>
+      <w:pPr>
+        <w:ind w:left="3600" w:hanging="360"/>
+      </w:pPr>
+    </w:lvl>
+    <w:lvl w:ilvl="5" w:tplc="0816001B" w:tentative="1">
+      <w:start w:val="1"/>
+      <w:numFmt w:val="lowerRoman"/>
+      <w:lvlText w:val="%6."/>
+      <w:lvlJc w:val="right"/>
+      <w:pPr>
+        <w:ind w:left="4320" w:hanging="180"/>
+      </w:pPr>
+    </w:lvl>
+    <w:lvl w:ilvl="6" w:tplc="0816000F" w:tentative="1">
+      <w:start w:val="1"/>
+      <w:numFmt w:val="decimal"/>
+      <w:lvlText w:val="%7."/>
+      <w:lvlJc w:val="left"/>
+      <w:pPr>
+        <w:ind w:left="5040" w:hanging="360"/>
+      </w:pPr>
+    </w:lvl>
+    <w:lvl w:ilvl="7" w:tplc="08160019" w:tentative="1">
+      <w:start w:val="1"/>
+      <w:numFmt w:val="lowerLetter"/>
+      <w:lvlText w:val="%8."/>
+      <w:lvlJc w:val="left"/>
+      <w:pPr>
+        <w:ind w:left="5760" w:hanging="360"/>
+      </w:pPr>
+    </w:lvl>
+    <w:lvl w:ilvl="8" w:tplc="0816001B" w:tentative="1">
+      <w:start w:val="1"/>
+      <w:numFmt w:val="lowerRoman"/>
+      <w:lvlText w:val="%9."/>
+      <w:lvlJc w:val="right"/>
+      <w:pPr>
+        <w:ind w:left="6480" w:hanging="180"/>
+      </w:pPr>
+    </w:lvl>
+  </w:abstractNum>
+  <w:abstractNum w:abstractNumId="5">
+    <w:nsid w:val="210E45AB"/>
+    <w:multiLevelType w:val="hybridMultilevel"/>
+    <w:tmpl w:val="F99EEF7C"/>
+    <w:lvl w:ilvl="0" w:tplc="0816000F">
+      <w:start w:val="1"/>
+      <w:numFmt w:val="decimal"/>
+      <w:lvlText w:val="%1."/>
+      <w:lvlJc w:val="left"/>
+      <w:pPr>
+        <w:ind w:left="720" w:hanging="360"/>
+      </w:pPr>
+    </w:lvl>
+    <w:lvl w:ilvl="1" w:tplc="08160019" w:tentative="1">
+      <w:start w:val="1"/>
+      <w:numFmt w:val="lowerLetter"/>
+      <w:lvlText w:val="%2."/>
+      <w:lvlJc w:val="left"/>
+      <w:pPr>
+        <w:ind w:left="1440" w:hanging="360"/>
+      </w:pPr>
+    </w:lvl>
+    <w:lvl w:ilvl="2" w:tplc="0816001B" w:tentative="1">
+      <w:start w:val="1"/>
+      <w:numFmt w:val="lowerRoman"/>
+      <w:lvlText w:val="%3."/>
+      <w:lvlJc w:val="right"/>
+      <w:pPr>
+        <w:ind w:left="2160" w:hanging="180"/>
+      </w:pPr>
+    </w:lvl>
+    <w:lvl w:ilvl="3" w:tplc="0816000F" w:tentative="1">
+      <w:start w:val="1"/>
+      <w:numFmt w:val="decimal"/>
+      <w:lvlText w:val="%4."/>
+      <w:lvlJc w:val="left"/>
+      <w:pPr>
+        <w:ind w:left="2880" w:hanging="360"/>
+      </w:pPr>
+    </w:lvl>
+    <w:lvl w:ilvl="4" w:tplc="08160019" w:tentative="1">
+      <w:start w:val="1"/>
+      <w:numFmt w:val="lowerLetter"/>
+      <w:lvlText w:val="%5."/>
+      <w:lvlJc w:val="left"/>
+      <w:pPr>
+        <w:ind w:left="3600" w:hanging="360"/>
+      </w:pPr>
+    </w:lvl>
+    <w:lvl w:ilvl="5" w:tplc="0816001B" w:tentative="1">
+      <w:start w:val="1"/>
+      <w:numFmt w:val="lowerRoman"/>
+      <w:lvlText w:val="%6."/>
+      <w:lvlJc w:val="right"/>
+      <w:pPr>
+        <w:ind w:left="4320" w:hanging="180"/>
+      </w:pPr>
+    </w:lvl>
+    <w:lvl w:ilvl="6" w:tplc="0816000F" w:tentative="1">
+      <w:start w:val="1"/>
+      <w:numFmt w:val="decimal"/>
+      <w:lvlText w:val="%7."/>
+      <w:lvlJc w:val="left"/>
+      <w:pPr>
+        <w:ind w:left="5040" w:hanging="360"/>
+      </w:pPr>
+    </w:lvl>
+    <w:lvl w:ilvl="7" w:tplc="08160019" w:tentative="1">
+      <w:start w:val="1"/>
+      <w:numFmt w:val="lowerLetter"/>
+      <w:lvlText w:val="%8."/>
+      <w:lvlJc w:val="left"/>
+      <w:pPr>
+        <w:ind w:left="5760" w:hanging="360"/>
+      </w:pPr>
+    </w:lvl>
+    <w:lvl w:ilvl="8" w:tplc="0816001B" w:tentative="1">
+      <w:start w:val="1"/>
+      <w:numFmt w:val="lowerRoman"/>
+      <w:lvlText w:val="%9."/>
+      <w:lvlJc w:val="right"/>
+      <w:pPr>
+        <w:ind w:left="6480" w:hanging="180"/>
+      </w:pPr>
+    </w:lvl>
+  </w:abstractNum>
+  <w:abstractNum w:abstractNumId="6">
     <w:nsid w:val="23331227"/>
     <w:multiLevelType w:val="hybridMultilevel"/>
     <w:tmpl w:val="2314014A"/>
@@ -2293,7 +3880,265 @@
       </w:rPr>
     </w:lvl>
   </w:abstractNum>
-  <w:abstractNum w:abstractNumId="3">
+  <w:abstractNum w:abstractNumId="7">
+    <w:nsid w:val="405D79EF"/>
+    <w:multiLevelType w:val="hybridMultilevel"/>
+    <w:tmpl w:val="3BDA702C"/>
+    <w:lvl w:ilvl="0" w:tplc="0816000F">
+      <w:start w:val="1"/>
+      <w:numFmt w:val="decimal"/>
+      <w:lvlText w:val="%1."/>
+      <w:lvlJc w:val="left"/>
+      <w:pPr>
+        <w:ind w:left="720" w:hanging="360"/>
+      </w:pPr>
+    </w:lvl>
+    <w:lvl w:ilvl="1" w:tplc="08160019" w:tentative="1">
+      <w:start w:val="1"/>
+      <w:numFmt w:val="lowerLetter"/>
+      <w:lvlText w:val="%2."/>
+      <w:lvlJc w:val="left"/>
+      <w:pPr>
+        <w:ind w:left="1440" w:hanging="360"/>
+      </w:pPr>
+    </w:lvl>
+    <w:lvl w:ilvl="2" w:tplc="0816001B" w:tentative="1">
+      <w:start w:val="1"/>
+      <w:numFmt w:val="lowerRoman"/>
+      <w:lvlText w:val="%3."/>
+      <w:lvlJc w:val="right"/>
+      <w:pPr>
+        <w:ind w:left="2160" w:hanging="180"/>
+      </w:pPr>
+    </w:lvl>
+    <w:lvl w:ilvl="3" w:tplc="0816000F" w:tentative="1">
+      <w:start w:val="1"/>
+      <w:numFmt w:val="decimal"/>
+      <w:lvlText w:val="%4."/>
+      <w:lvlJc w:val="left"/>
+      <w:pPr>
+        <w:ind w:left="2880" w:hanging="360"/>
+      </w:pPr>
+    </w:lvl>
+    <w:lvl w:ilvl="4" w:tplc="08160019" w:tentative="1">
+      <w:start w:val="1"/>
+      <w:numFmt w:val="lowerLetter"/>
+      <w:lvlText w:val="%5."/>
+      <w:lvlJc w:val="left"/>
+      <w:pPr>
+        <w:ind w:left="3600" w:hanging="360"/>
+      </w:pPr>
+    </w:lvl>
+    <w:lvl w:ilvl="5" w:tplc="0816001B" w:tentative="1">
+      <w:start w:val="1"/>
+      <w:numFmt w:val="lowerRoman"/>
+      <w:lvlText w:val="%6."/>
+      <w:lvlJc w:val="right"/>
+      <w:pPr>
+        <w:ind w:left="4320" w:hanging="180"/>
+      </w:pPr>
+    </w:lvl>
+    <w:lvl w:ilvl="6" w:tplc="0816000F" w:tentative="1">
+      <w:start w:val="1"/>
+      <w:numFmt w:val="decimal"/>
+      <w:lvlText w:val="%7."/>
+      <w:lvlJc w:val="left"/>
+      <w:pPr>
+        <w:ind w:left="5040" w:hanging="360"/>
+      </w:pPr>
+    </w:lvl>
+    <w:lvl w:ilvl="7" w:tplc="08160019" w:tentative="1">
+      <w:start w:val="1"/>
+      <w:numFmt w:val="lowerLetter"/>
+      <w:lvlText w:val="%8."/>
+      <w:lvlJc w:val="left"/>
+      <w:pPr>
+        <w:ind w:left="5760" w:hanging="360"/>
+      </w:pPr>
+    </w:lvl>
+    <w:lvl w:ilvl="8" w:tplc="0816001B" w:tentative="1">
+      <w:start w:val="1"/>
+      <w:numFmt w:val="lowerRoman"/>
+      <w:lvlText w:val="%9."/>
+      <w:lvlJc w:val="right"/>
+      <w:pPr>
+        <w:ind w:left="6480" w:hanging="180"/>
+      </w:pPr>
+    </w:lvl>
+  </w:abstractNum>
+  <w:abstractNum w:abstractNumId="8">
+    <w:nsid w:val="43241009"/>
+    <w:multiLevelType w:val="hybridMultilevel"/>
+    <w:tmpl w:val="BD168B9E"/>
+    <w:lvl w:ilvl="0" w:tplc="0816000F">
+      <w:start w:val="1"/>
+      <w:numFmt w:val="decimal"/>
+      <w:lvlText w:val="%1."/>
+      <w:lvlJc w:val="left"/>
+      <w:pPr>
+        <w:ind w:left="720" w:hanging="360"/>
+      </w:pPr>
+    </w:lvl>
+    <w:lvl w:ilvl="1" w:tplc="08160019" w:tentative="1">
+      <w:start w:val="1"/>
+      <w:numFmt w:val="lowerLetter"/>
+      <w:lvlText w:val="%2."/>
+      <w:lvlJc w:val="left"/>
+      <w:pPr>
+        <w:ind w:left="1440" w:hanging="360"/>
+      </w:pPr>
+    </w:lvl>
+    <w:lvl w:ilvl="2" w:tplc="0816001B" w:tentative="1">
+      <w:start w:val="1"/>
+      <w:numFmt w:val="lowerRoman"/>
+      <w:lvlText w:val="%3."/>
+      <w:lvlJc w:val="right"/>
+      <w:pPr>
+        <w:ind w:left="2160" w:hanging="180"/>
+      </w:pPr>
+    </w:lvl>
+    <w:lvl w:ilvl="3" w:tplc="0816000F" w:tentative="1">
+      <w:start w:val="1"/>
+      <w:numFmt w:val="decimal"/>
+      <w:lvlText w:val="%4."/>
+      <w:lvlJc w:val="left"/>
+      <w:pPr>
+        <w:ind w:left="2880" w:hanging="360"/>
+      </w:pPr>
+    </w:lvl>
+    <w:lvl w:ilvl="4" w:tplc="08160019" w:tentative="1">
+      <w:start w:val="1"/>
+      <w:numFmt w:val="lowerLetter"/>
+      <w:lvlText w:val="%5."/>
+      <w:lvlJc w:val="left"/>
+      <w:pPr>
+        <w:ind w:left="3600" w:hanging="360"/>
+      </w:pPr>
+    </w:lvl>
+    <w:lvl w:ilvl="5" w:tplc="0816001B" w:tentative="1">
+      <w:start w:val="1"/>
+      <w:numFmt w:val="lowerRoman"/>
+      <w:lvlText w:val="%6."/>
+      <w:lvlJc w:val="right"/>
+      <w:pPr>
+        <w:ind w:left="4320" w:hanging="180"/>
+      </w:pPr>
+    </w:lvl>
+    <w:lvl w:ilvl="6" w:tplc="0816000F" w:tentative="1">
+      <w:start w:val="1"/>
+      <w:numFmt w:val="decimal"/>
+      <w:lvlText w:val="%7."/>
+      <w:lvlJc w:val="left"/>
+      <w:pPr>
+        <w:ind w:left="5040" w:hanging="360"/>
+      </w:pPr>
+    </w:lvl>
+    <w:lvl w:ilvl="7" w:tplc="08160019" w:tentative="1">
+      <w:start w:val="1"/>
+      <w:numFmt w:val="lowerLetter"/>
+      <w:lvlText w:val="%8."/>
+      <w:lvlJc w:val="left"/>
+      <w:pPr>
+        <w:ind w:left="5760" w:hanging="360"/>
+      </w:pPr>
+    </w:lvl>
+    <w:lvl w:ilvl="8" w:tplc="0816001B" w:tentative="1">
+      <w:start w:val="1"/>
+      <w:numFmt w:val="lowerRoman"/>
+      <w:lvlText w:val="%9."/>
+      <w:lvlJc w:val="right"/>
+      <w:pPr>
+        <w:ind w:left="6480" w:hanging="180"/>
+      </w:pPr>
+    </w:lvl>
+  </w:abstractNum>
+  <w:abstractNum w:abstractNumId="9">
+    <w:nsid w:val="46393F90"/>
+    <w:multiLevelType w:val="hybridMultilevel"/>
+    <w:tmpl w:val="5AEA55BA"/>
+    <w:lvl w:ilvl="0" w:tplc="0816000F">
+      <w:start w:val="1"/>
+      <w:numFmt w:val="decimal"/>
+      <w:lvlText w:val="%1."/>
+      <w:lvlJc w:val="left"/>
+      <w:pPr>
+        <w:ind w:left="1080" w:hanging="360"/>
+      </w:pPr>
+    </w:lvl>
+    <w:lvl w:ilvl="1" w:tplc="08160019" w:tentative="1">
+      <w:start w:val="1"/>
+      <w:numFmt w:val="lowerLetter"/>
+      <w:lvlText w:val="%2."/>
+      <w:lvlJc w:val="left"/>
+      <w:pPr>
+        <w:ind w:left="1800" w:hanging="360"/>
+      </w:pPr>
+    </w:lvl>
+    <w:lvl w:ilvl="2" w:tplc="0816001B" w:tentative="1">
+      <w:start w:val="1"/>
+      <w:numFmt w:val="lowerRoman"/>
+      <w:lvlText w:val="%3."/>
+      <w:lvlJc w:val="right"/>
+      <w:pPr>
+        <w:ind w:left="2520" w:hanging="180"/>
+      </w:pPr>
+    </w:lvl>
+    <w:lvl w:ilvl="3" w:tplc="0816000F" w:tentative="1">
+      <w:start w:val="1"/>
+      <w:numFmt w:val="decimal"/>
+      <w:lvlText w:val="%4."/>
+      <w:lvlJc w:val="left"/>
+      <w:pPr>
+        <w:ind w:left="3240" w:hanging="360"/>
+      </w:pPr>
+    </w:lvl>
+    <w:lvl w:ilvl="4" w:tplc="08160019" w:tentative="1">
+      <w:start w:val="1"/>
+      <w:numFmt w:val="lowerLetter"/>
+      <w:lvlText w:val="%5."/>
+      <w:lvlJc w:val="left"/>
+      <w:pPr>
+        <w:ind w:left="3960" w:hanging="360"/>
+      </w:pPr>
+    </w:lvl>
+    <w:lvl w:ilvl="5" w:tplc="0816001B" w:tentative="1">
+      <w:start w:val="1"/>
+      <w:numFmt w:val="lowerRoman"/>
+      <w:lvlText w:val="%6."/>
+      <w:lvlJc w:val="right"/>
+      <w:pPr>
+        <w:ind w:left="4680" w:hanging="180"/>
+      </w:pPr>
+    </w:lvl>
+    <w:lvl w:ilvl="6" w:tplc="0816000F" w:tentative="1">
+      <w:start w:val="1"/>
+      <w:numFmt w:val="decimal"/>
+      <w:lvlText w:val="%7."/>
+      <w:lvlJc w:val="left"/>
+      <w:pPr>
+        <w:ind w:left="5400" w:hanging="360"/>
+      </w:pPr>
+    </w:lvl>
+    <w:lvl w:ilvl="7" w:tplc="08160019" w:tentative="1">
+      <w:start w:val="1"/>
+      <w:numFmt w:val="lowerLetter"/>
+      <w:lvlText w:val="%8."/>
+      <w:lvlJc w:val="left"/>
+      <w:pPr>
+        <w:ind w:left="6120" w:hanging="360"/>
+      </w:pPr>
+    </w:lvl>
+    <w:lvl w:ilvl="8" w:tplc="0816001B" w:tentative="1">
+      <w:start w:val="1"/>
+      <w:numFmt w:val="lowerRoman"/>
+      <w:lvlText w:val="%9."/>
+      <w:lvlJc w:val="right"/>
+      <w:pPr>
+        <w:ind w:left="6840" w:hanging="180"/>
+      </w:pPr>
+    </w:lvl>
+  </w:abstractNum>
+  <w:abstractNum w:abstractNumId="10">
     <w:nsid w:val="464E711A"/>
     <w:multiLevelType w:val="hybridMultilevel"/>
     <w:tmpl w:val="84AAF95A"/>
@@ -2379,7 +4224,265 @@
       </w:pPr>
     </w:lvl>
   </w:abstractNum>
-  <w:abstractNum w:abstractNumId="4">
+  <w:abstractNum w:abstractNumId="11">
+    <w:nsid w:val="4B444662"/>
+    <w:multiLevelType w:val="hybridMultilevel"/>
+    <w:tmpl w:val="D640D046"/>
+    <w:lvl w:ilvl="0" w:tplc="0816000F">
+      <w:start w:val="1"/>
+      <w:numFmt w:val="decimal"/>
+      <w:lvlText w:val="%1."/>
+      <w:lvlJc w:val="left"/>
+      <w:pPr>
+        <w:ind w:left="1080" w:hanging="360"/>
+      </w:pPr>
+    </w:lvl>
+    <w:lvl w:ilvl="1" w:tplc="08160019" w:tentative="1">
+      <w:start w:val="1"/>
+      <w:numFmt w:val="lowerLetter"/>
+      <w:lvlText w:val="%2."/>
+      <w:lvlJc w:val="left"/>
+      <w:pPr>
+        <w:ind w:left="1800" w:hanging="360"/>
+      </w:pPr>
+    </w:lvl>
+    <w:lvl w:ilvl="2" w:tplc="0816001B" w:tentative="1">
+      <w:start w:val="1"/>
+      <w:numFmt w:val="lowerRoman"/>
+      <w:lvlText w:val="%3."/>
+      <w:lvlJc w:val="right"/>
+      <w:pPr>
+        <w:ind w:left="2520" w:hanging="180"/>
+      </w:pPr>
+    </w:lvl>
+    <w:lvl w:ilvl="3" w:tplc="0816000F" w:tentative="1">
+      <w:start w:val="1"/>
+      <w:numFmt w:val="decimal"/>
+      <w:lvlText w:val="%4."/>
+      <w:lvlJc w:val="left"/>
+      <w:pPr>
+        <w:ind w:left="3240" w:hanging="360"/>
+      </w:pPr>
+    </w:lvl>
+    <w:lvl w:ilvl="4" w:tplc="08160019" w:tentative="1">
+      <w:start w:val="1"/>
+      <w:numFmt w:val="lowerLetter"/>
+      <w:lvlText w:val="%5."/>
+      <w:lvlJc w:val="left"/>
+      <w:pPr>
+        <w:ind w:left="3960" w:hanging="360"/>
+      </w:pPr>
+    </w:lvl>
+    <w:lvl w:ilvl="5" w:tplc="0816001B" w:tentative="1">
+      <w:start w:val="1"/>
+      <w:numFmt w:val="lowerRoman"/>
+      <w:lvlText w:val="%6."/>
+      <w:lvlJc w:val="right"/>
+      <w:pPr>
+        <w:ind w:left="4680" w:hanging="180"/>
+      </w:pPr>
+    </w:lvl>
+    <w:lvl w:ilvl="6" w:tplc="0816000F" w:tentative="1">
+      <w:start w:val="1"/>
+      <w:numFmt w:val="decimal"/>
+      <w:lvlText w:val="%7."/>
+      <w:lvlJc w:val="left"/>
+      <w:pPr>
+        <w:ind w:left="5400" w:hanging="360"/>
+      </w:pPr>
+    </w:lvl>
+    <w:lvl w:ilvl="7" w:tplc="08160019" w:tentative="1">
+      <w:start w:val="1"/>
+      <w:numFmt w:val="lowerLetter"/>
+      <w:lvlText w:val="%8."/>
+      <w:lvlJc w:val="left"/>
+      <w:pPr>
+        <w:ind w:left="6120" w:hanging="360"/>
+      </w:pPr>
+    </w:lvl>
+    <w:lvl w:ilvl="8" w:tplc="0816001B" w:tentative="1">
+      <w:start w:val="1"/>
+      <w:numFmt w:val="lowerRoman"/>
+      <w:lvlText w:val="%9."/>
+      <w:lvlJc w:val="right"/>
+      <w:pPr>
+        <w:ind w:left="6840" w:hanging="180"/>
+      </w:pPr>
+    </w:lvl>
+  </w:abstractNum>
+  <w:abstractNum w:abstractNumId="12">
+    <w:nsid w:val="552D5EA0"/>
+    <w:multiLevelType w:val="hybridMultilevel"/>
+    <w:tmpl w:val="BDB0A8B6"/>
+    <w:lvl w:ilvl="0" w:tplc="0816000F">
+      <w:start w:val="1"/>
+      <w:numFmt w:val="decimal"/>
+      <w:lvlText w:val="%1."/>
+      <w:lvlJc w:val="left"/>
+      <w:pPr>
+        <w:ind w:left="720" w:hanging="360"/>
+      </w:pPr>
+    </w:lvl>
+    <w:lvl w:ilvl="1" w:tplc="08160019" w:tentative="1">
+      <w:start w:val="1"/>
+      <w:numFmt w:val="lowerLetter"/>
+      <w:lvlText w:val="%2."/>
+      <w:lvlJc w:val="left"/>
+      <w:pPr>
+        <w:ind w:left="1440" w:hanging="360"/>
+      </w:pPr>
+    </w:lvl>
+    <w:lvl w:ilvl="2" w:tplc="0816001B" w:tentative="1">
+      <w:start w:val="1"/>
+      <w:numFmt w:val="lowerRoman"/>
+      <w:lvlText w:val="%3."/>
+      <w:lvlJc w:val="right"/>
+      <w:pPr>
+        <w:ind w:left="2160" w:hanging="180"/>
+      </w:pPr>
+    </w:lvl>
+    <w:lvl w:ilvl="3" w:tplc="0816000F" w:tentative="1">
+      <w:start w:val="1"/>
+      <w:numFmt w:val="decimal"/>
+      <w:lvlText w:val="%4."/>
+      <w:lvlJc w:val="left"/>
+      <w:pPr>
+        <w:ind w:left="2880" w:hanging="360"/>
+      </w:pPr>
+    </w:lvl>
+    <w:lvl w:ilvl="4" w:tplc="08160019" w:tentative="1">
+      <w:start w:val="1"/>
+      <w:numFmt w:val="lowerLetter"/>
+      <w:lvlText w:val="%5."/>
+      <w:lvlJc w:val="left"/>
+      <w:pPr>
+        <w:ind w:left="3600" w:hanging="360"/>
+      </w:pPr>
+    </w:lvl>
+    <w:lvl w:ilvl="5" w:tplc="0816001B" w:tentative="1">
+      <w:start w:val="1"/>
+      <w:numFmt w:val="lowerRoman"/>
+      <w:lvlText w:val="%6."/>
+      <w:lvlJc w:val="right"/>
+      <w:pPr>
+        <w:ind w:left="4320" w:hanging="180"/>
+      </w:pPr>
+    </w:lvl>
+    <w:lvl w:ilvl="6" w:tplc="0816000F" w:tentative="1">
+      <w:start w:val="1"/>
+      <w:numFmt w:val="decimal"/>
+      <w:lvlText w:val="%7."/>
+      <w:lvlJc w:val="left"/>
+      <w:pPr>
+        <w:ind w:left="5040" w:hanging="360"/>
+      </w:pPr>
+    </w:lvl>
+    <w:lvl w:ilvl="7" w:tplc="08160019" w:tentative="1">
+      <w:start w:val="1"/>
+      <w:numFmt w:val="lowerLetter"/>
+      <w:lvlText w:val="%8."/>
+      <w:lvlJc w:val="left"/>
+      <w:pPr>
+        <w:ind w:left="5760" w:hanging="360"/>
+      </w:pPr>
+    </w:lvl>
+    <w:lvl w:ilvl="8" w:tplc="0816001B" w:tentative="1">
+      <w:start w:val="1"/>
+      <w:numFmt w:val="lowerRoman"/>
+      <w:lvlText w:val="%9."/>
+      <w:lvlJc w:val="right"/>
+      <w:pPr>
+        <w:ind w:left="6480" w:hanging="180"/>
+      </w:pPr>
+    </w:lvl>
+  </w:abstractNum>
+  <w:abstractNum w:abstractNumId="13">
+    <w:nsid w:val="61292EE4"/>
+    <w:multiLevelType w:val="hybridMultilevel"/>
+    <w:tmpl w:val="2DAA34E6"/>
+    <w:lvl w:ilvl="0" w:tplc="0816000F">
+      <w:start w:val="1"/>
+      <w:numFmt w:val="decimal"/>
+      <w:lvlText w:val="%1."/>
+      <w:lvlJc w:val="left"/>
+      <w:pPr>
+        <w:ind w:left="1080" w:hanging="360"/>
+      </w:pPr>
+    </w:lvl>
+    <w:lvl w:ilvl="1" w:tplc="08160019" w:tentative="1">
+      <w:start w:val="1"/>
+      <w:numFmt w:val="lowerLetter"/>
+      <w:lvlText w:val="%2."/>
+      <w:lvlJc w:val="left"/>
+      <w:pPr>
+        <w:ind w:left="1800" w:hanging="360"/>
+      </w:pPr>
+    </w:lvl>
+    <w:lvl w:ilvl="2" w:tplc="0816001B" w:tentative="1">
+      <w:start w:val="1"/>
+      <w:numFmt w:val="lowerRoman"/>
+      <w:lvlText w:val="%3."/>
+      <w:lvlJc w:val="right"/>
+      <w:pPr>
+        <w:ind w:left="2520" w:hanging="180"/>
+      </w:pPr>
+    </w:lvl>
+    <w:lvl w:ilvl="3" w:tplc="0816000F" w:tentative="1">
+      <w:start w:val="1"/>
+      <w:numFmt w:val="decimal"/>
+      <w:lvlText w:val="%4."/>
+      <w:lvlJc w:val="left"/>
+      <w:pPr>
+        <w:ind w:left="3240" w:hanging="360"/>
+      </w:pPr>
+    </w:lvl>
+    <w:lvl w:ilvl="4" w:tplc="08160019" w:tentative="1">
+      <w:start w:val="1"/>
+      <w:numFmt w:val="lowerLetter"/>
+      <w:lvlText w:val="%5."/>
+      <w:lvlJc w:val="left"/>
+      <w:pPr>
+        <w:ind w:left="3960" w:hanging="360"/>
+      </w:pPr>
+    </w:lvl>
+    <w:lvl w:ilvl="5" w:tplc="0816001B" w:tentative="1">
+      <w:start w:val="1"/>
+      <w:numFmt w:val="lowerRoman"/>
+      <w:lvlText w:val="%6."/>
+      <w:lvlJc w:val="right"/>
+      <w:pPr>
+        <w:ind w:left="4680" w:hanging="180"/>
+      </w:pPr>
+    </w:lvl>
+    <w:lvl w:ilvl="6" w:tplc="0816000F" w:tentative="1">
+      <w:start w:val="1"/>
+      <w:numFmt w:val="decimal"/>
+      <w:lvlText w:val="%7."/>
+      <w:lvlJc w:val="left"/>
+      <w:pPr>
+        <w:ind w:left="5400" w:hanging="360"/>
+      </w:pPr>
+    </w:lvl>
+    <w:lvl w:ilvl="7" w:tplc="08160019" w:tentative="1">
+      <w:start w:val="1"/>
+      <w:numFmt w:val="lowerLetter"/>
+      <w:lvlText w:val="%8."/>
+      <w:lvlJc w:val="left"/>
+      <w:pPr>
+        <w:ind w:left="6120" w:hanging="360"/>
+      </w:pPr>
+    </w:lvl>
+    <w:lvl w:ilvl="8" w:tplc="0816001B" w:tentative="1">
+      <w:start w:val="1"/>
+      <w:numFmt w:val="lowerRoman"/>
+      <w:lvlText w:val="%9."/>
+      <w:lvlJc w:val="right"/>
+      <w:pPr>
+        <w:ind w:left="6840" w:hanging="180"/>
+      </w:pPr>
+    </w:lvl>
+  </w:abstractNum>
+  <w:abstractNum w:abstractNumId="14">
     <w:nsid w:val="68A37F56"/>
     <w:multiLevelType w:val="hybridMultilevel"/>
     <w:tmpl w:val="CE16DCE4"/>
@@ -2465,20 +4568,317 @@
       </w:pPr>
     </w:lvl>
   </w:abstractNum>
+  <w:abstractNum w:abstractNumId="15">
+    <w:nsid w:val="6CAF4AF3"/>
+    <w:multiLevelType w:val="hybridMultilevel"/>
+    <w:tmpl w:val="321015C4"/>
+    <w:lvl w:ilvl="0" w:tplc="0816000F">
+      <w:start w:val="1"/>
+      <w:numFmt w:val="decimal"/>
+      <w:lvlText w:val="%1."/>
+      <w:lvlJc w:val="left"/>
+      <w:pPr>
+        <w:ind w:left="720" w:hanging="360"/>
+      </w:pPr>
+    </w:lvl>
+    <w:lvl w:ilvl="1" w:tplc="08160019" w:tentative="1">
+      <w:start w:val="1"/>
+      <w:numFmt w:val="lowerLetter"/>
+      <w:lvlText w:val="%2."/>
+      <w:lvlJc w:val="left"/>
+      <w:pPr>
+        <w:ind w:left="1440" w:hanging="360"/>
+      </w:pPr>
+    </w:lvl>
+    <w:lvl w:ilvl="2" w:tplc="0816001B" w:tentative="1">
+      <w:start w:val="1"/>
+      <w:numFmt w:val="lowerRoman"/>
+      <w:lvlText w:val="%3."/>
+      <w:lvlJc w:val="right"/>
+      <w:pPr>
+        <w:ind w:left="2160" w:hanging="180"/>
+      </w:pPr>
+    </w:lvl>
+    <w:lvl w:ilvl="3" w:tplc="0816000F" w:tentative="1">
+      <w:start w:val="1"/>
+      <w:numFmt w:val="decimal"/>
+      <w:lvlText w:val="%4."/>
+      <w:lvlJc w:val="left"/>
+      <w:pPr>
+        <w:ind w:left="2880" w:hanging="360"/>
+      </w:pPr>
+    </w:lvl>
+    <w:lvl w:ilvl="4" w:tplc="08160019" w:tentative="1">
+      <w:start w:val="1"/>
+      <w:numFmt w:val="lowerLetter"/>
+      <w:lvlText w:val="%5."/>
+      <w:lvlJc w:val="left"/>
+      <w:pPr>
+        <w:ind w:left="3600" w:hanging="360"/>
+      </w:pPr>
+    </w:lvl>
+    <w:lvl w:ilvl="5" w:tplc="0816001B" w:tentative="1">
+      <w:start w:val="1"/>
+      <w:numFmt w:val="lowerRoman"/>
+      <w:lvlText w:val="%6."/>
+      <w:lvlJc w:val="right"/>
+      <w:pPr>
+        <w:ind w:left="4320" w:hanging="180"/>
+      </w:pPr>
+    </w:lvl>
+    <w:lvl w:ilvl="6" w:tplc="0816000F" w:tentative="1">
+      <w:start w:val="1"/>
+      <w:numFmt w:val="decimal"/>
+      <w:lvlText w:val="%7."/>
+      <w:lvlJc w:val="left"/>
+      <w:pPr>
+        <w:ind w:left="5040" w:hanging="360"/>
+      </w:pPr>
+    </w:lvl>
+    <w:lvl w:ilvl="7" w:tplc="08160019" w:tentative="1">
+      <w:start w:val="1"/>
+      <w:numFmt w:val="lowerLetter"/>
+      <w:lvlText w:val="%8."/>
+      <w:lvlJc w:val="left"/>
+      <w:pPr>
+        <w:ind w:left="5760" w:hanging="360"/>
+      </w:pPr>
+    </w:lvl>
+    <w:lvl w:ilvl="8" w:tplc="0816001B" w:tentative="1">
+      <w:start w:val="1"/>
+      <w:numFmt w:val="lowerRoman"/>
+      <w:lvlText w:val="%9."/>
+      <w:lvlJc w:val="right"/>
+      <w:pPr>
+        <w:ind w:left="6480" w:hanging="180"/>
+      </w:pPr>
+    </w:lvl>
+  </w:abstractNum>
+  <w:abstractNum w:abstractNumId="16">
+    <w:nsid w:val="75CF6469"/>
+    <w:multiLevelType w:val="hybridMultilevel"/>
+    <w:tmpl w:val="9976B8A2"/>
+    <w:lvl w:ilvl="0" w:tplc="0816000F">
+      <w:start w:val="1"/>
+      <w:numFmt w:val="decimal"/>
+      <w:lvlText w:val="%1."/>
+      <w:lvlJc w:val="left"/>
+      <w:pPr>
+        <w:ind w:left="720" w:hanging="360"/>
+      </w:pPr>
+    </w:lvl>
+    <w:lvl w:ilvl="1" w:tplc="08160019" w:tentative="1">
+      <w:start w:val="1"/>
+      <w:numFmt w:val="lowerLetter"/>
+      <w:lvlText w:val="%2."/>
+      <w:lvlJc w:val="left"/>
+      <w:pPr>
+        <w:ind w:left="1440" w:hanging="360"/>
+      </w:pPr>
+    </w:lvl>
+    <w:lvl w:ilvl="2" w:tplc="0816001B" w:tentative="1">
+      <w:start w:val="1"/>
+      <w:numFmt w:val="lowerRoman"/>
+      <w:lvlText w:val="%3."/>
+      <w:lvlJc w:val="right"/>
+      <w:pPr>
+        <w:ind w:left="2160" w:hanging="180"/>
+      </w:pPr>
+    </w:lvl>
+    <w:lvl w:ilvl="3" w:tplc="0816000F" w:tentative="1">
+      <w:start w:val="1"/>
+      <w:numFmt w:val="decimal"/>
+      <w:lvlText w:val="%4."/>
+      <w:lvlJc w:val="left"/>
+      <w:pPr>
+        <w:ind w:left="2880" w:hanging="360"/>
+      </w:pPr>
+    </w:lvl>
+    <w:lvl w:ilvl="4" w:tplc="08160019" w:tentative="1">
+      <w:start w:val="1"/>
+      <w:numFmt w:val="lowerLetter"/>
+      <w:lvlText w:val="%5."/>
+      <w:lvlJc w:val="left"/>
+      <w:pPr>
+        <w:ind w:left="3600" w:hanging="360"/>
+      </w:pPr>
+    </w:lvl>
+    <w:lvl w:ilvl="5" w:tplc="0816001B" w:tentative="1">
+      <w:start w:val="1"/>
+      <w:numFmt w:val="lowerRoman"/>
+      <w:lvlText w:val="%6."/>
+      <w:lvlJc w:val="right"/>
+      <w:pPr>
+        <w:ind w:left="4320" w:hanging="180"/>
+      </w:pPr>
+    </w:lvl>
+    <w:lvl w:ilvl="6" w:tplc="0816000F" w:tentative="1">
+      <w:start w:val="1"/>
+      <w:numFmt w:val="decimal"/>
+      <w:lvlText w:val="%7."/>
+      <w:lvlJc w:val="left"/>
+      <w:pPr>
+        <w:ind w:left="5040" w:hanging="360"/>
+      </w:pPr>
+    </w:lvl>
+    <w:lvl w:ilvl="7" w:tplc="08160019" w:tentative="1">
+      <w:start w:val="1"/>
+      <w:numFmt w:val="lowerLetter"/>
+      <w:lvlText w:val="%8."/>
+      <w:lvlJc w:val="left"/>
+      <w:pPr>
+        <w:ind w:left="5760" w:hanging="360"/>
+      </w:pPr>
+    </w:lvl>
+    <w:lvl w:ilvl="8" w:tplc="0816001B" w:tentative="1">
+      <w:start w:val="1"/>
+      <w:numFmt w:val="lowerRoman"/>
+      <w:lvlText w:val="%9."/>
+      <w:lvlJc w:val="right"/>
+      <w:pPr>
+        <w:ind w:left="6480" w:hanging="180"/>
+      </w:pPr>
+    </w:lvl>
+  </w:abstractNum>
+  <w:abstractNum w:abstractNumId="17">
+    <w:nsid w:val="7E1969CE"/>
+    <w:multiLevelType w:val="hybridMultilevel"/>
+    <w:tmpl w:val="C6FA0E60"/>
+    <w:lvl w:ilvl="0" w:tplc="0816000F">
+      <w:start w:val="1"/>
+      <w:numFmt w:val="decimal"/>
+      <w:lvlText w:val="%1."/>
+      <w:lvlJc w:val="left"/>
+      <w:pPr>
+        <w:ind w:left="720" w:hanging="360"/>
+      </w:pPr>
+    </w:lvl>
+    <w:lvl w:ilvl="1" w:tplc="08160019" w:tentative="1">
+      <w:start w:val="1"/>
+      <w:numFmt w:val="lowerLetter"/>
+      <w:lvlText w:val="%2."/>
+      <w:lvlJc w:val="left"/>
+      <w:pPr>
+        <w:ind w:left="1440" w:hanging="360"/>
+      </w:pPr>
+    </w:lvl>
+    <w:lvl w:ilvl="2" w:tplc="0816001B" w:tentative="1">
+      <w:start w:val="1"/>
+      <w:numFmt w:val="lowerRoman"/>
+      <w:lvlText w:val="%3."/>
+      <w:lvlJc w:val="right"/>
+      <w:pPr>
+        <w:ind w:left="2160" w:hanging="180"/>
+      </w:pPr>
+    </w:lvl>
+    <w:lvl w:ilvl="3" w:tplc="0816000F" w:tentative="1">
+      <w:start w:val="1"/>
+      <w:numFmt w:val="decimal"/>
+      <w:lvlText w:val="%4."/>
+      <w:lvlJc w:val="left"/>
+      <w:pPr>
+        <w:ind w:left="2880" w:hanging="360"/>
+      </w:pPr>
+    </w:lvl>
+    <w:lvl w:ilvl="4" w:tplc="08160019" w:tentative="1">
+      <w:start w:val="1"/>
+      <w:numFmt w:val="lowerLetter"/>
+      <w:lvlText w:val="%5."/>
+      <w:lvlJc w:val="left"/>
+      <w:pPr>
+        <w:ind w:left="3600" w:hanging="360"/>
+      </w:pPr>
+    </w:lvl>
+    <w:lvl w:ilvl="5" w:tplc="0816001B" w:tentative="1">
+      <w:start w:val="1"/>
+      <w:numFmt w:val="lowerRoman"/>
+      <w:lvlText w:val="%6."/>
+      <w:lvlJc w:val="right"/>
+      <w:pPr>
+        <w:ind w:left="4320" w:hanging="180"/>
+      </w:pPr>
+    </w:lvl>
+    <w:lvl w:ilvl="6" w:tplc="0816000F" w:tentative="1">
+      <w:start w:val="1"/>
+      <w:numFmt w:val="decimal"/>
+      <w:lvlText w:val="%7."/>
+      <w:lvlJc w:val="left"/>
+      <w:pPr>
+        <w:ind w:left="5040" w:hanging="360"/>
+      </w:pPr>
+    </w:lvl>
+    <w:lvl w:ilvl="7" w:tplc="08160019" w:tentative="1">
+      <w:start w:val="1"/>
+      <w:numFmt w:val="lowerLetter"/>
+      <w:lvlText w:val="%8."/>
+      <w:lvlJc w:val="left"/>
+      <w:pPr>
+        <w:ind w:left="5760" w:hanging="360"/>
+      </w:pPr>
+    </w:lvl>
+    <w:lvl w:ilvl="8" w:tplc="0816001B" w:tentative="1">
+      <w:start w:val="1"/>
+      <w:numFmt w:val="lowerRoman"/>
+      <w:lvlText w:val="%9."/>
+      <w:lvlJc w:val="right"/>
+      <w:pPr>
+        <w:ind w:left="6480" w:hanging="180"/>
+      </w:pPr>
+    </w:lvl>
+  </w:abstractNum>
   <w:num w:numId="1">
-    <w:abstractNumId w:val="2"/>
+    <w:abstractNumId w:val="6"/>
   </w:num>
   <w:num w:numId="2">
-    <w:abstractNumId w:val="1"/>
+    <w:abstractNumId w:val="3"/>
   </w:num>
   <w:num w:numId="3">
-    <w:abstractNumId w:val="3"/>
+    <w:abstractNumId w:val="10"/>
   </w:num>
   <w:num w:numId="4">
     <w:abstractNumId w:val="0"/>
   </w:num>
   <w:num w:numId="5">
+    <w:abstractNumId w:val="14"/>
+  </w:num>
+  <w:num w:numId="6">
+    <w:abstractNumId w:val="2"/>
+  </w:num>
+  <w:num w:numId="7">
     <w:abstractNumId w:val="4"/>
+  </w:num>
+  <w:num w:numId="8">
+    <w:abstractNumId w:val="11"/>
+  </w:num>
+  <w:num w:numId="9">
+    <w:abstractNumId w:val="15"/>
+  </w:num>
+  <w:num w:numId="10">
+    <w:abstractNumId w:val="13"/>
+  </w:num>
+  <w:num w:numId="11">
+    <w:abstractNumId w:val="7"/>
+  </w:num>
+  <w:num w:numId="12">
+    <w:abstractNumId w:val="5"/>
+  </w:num>
+  <w:num w:numId="13">
+    <w:abstractNumId w:val="12"/>
+  </w:num>
+  <w:num w:numId="14">
+    <w:abstractNumId w:val="8"/>
+  </w:num>
+  <w:num w:numId="15">
+    <w:abstractNumId w:val="16"/>
+  </w:num>
+  <w:num w:numId="16">
+    <w:abstractNumId w:val="17"/>
+  </w:num>
+  <w:num w:numId="17">
+    <w:abstractNumId w:val="9"/>
+  </w:num>
+  <w:num w:numId="18">
+    <w:abstractNumId w:val="1"/>
   </w:num>
 </w:numbering>
 </file>
@@ -3808,7 +6208,7 @@
   <a:extraClrSchemeLst/>
   <a:extLst>
     <a:ext uri="{05A4C25C-085E-4340-85A3-A5531E510DB2}">
-      <thm15:themeFamily xmlns="" xmlns:thm15="http://schemas.microsoft.com/office/thememl/2012/main" name="Office Theme" id="{62F939B6-93AF-4DB8-9C6B-D6C7DFDC589F}" vid="{4A3C46E8-61CC-4603-A589-7422A47A8E4A}"/>
+      <thm15:themeFamily xmlns:thm15="http://schemas.microsoft.com/office/thememl/2012/main" xmlns="" name="Office Theme" id="{62F939B6-93AF-4DB8-9C6B-D6C7DFDC589F}" vid="{4A3C46E8-61CC-4603-A589-7422A47A8E4A}"/>
     </a:ext>
   </a:extLst>
 </a:theme>

</xml_diff>

<commit_message>
Semantica do ContactoItens meio feito
</commit_message>
<xml_diff>
--- a/Semântica-.docx
+++ b/Semântica-.docx
@@ -144,11 +144,9 @@
             <w:vAlign w:val="center"/>
           </w:tcPr>
           <w:p>
-            <w:proofErr w:type="spellStart"/>
             <w:r>
               <w:t>IdFuncionario</w:t>
             </w:r>
-            <w:proofErr w:type="spellEnd"/>
           </w:p>
         </w:tc>
         <w:tc>
@@ -164,16 +162,12 @@
                 <w:sz w:val="20"/>
               </w:rPr>
             </w:pPr>
-            <w:proofErr w:type="spellStart"/>
-            <w:proofErr w:type="gramStart"/>
             <w:r>
               <w:rPr>
                 <w:sz w:val="20"/>
               </w:rPr>
               <w:t>int</w:t>
             </w:r>
-            <w:proofErr w:type="spellEnd"/>
-            <w:proofErr w:type="gramEnd"/>
           </w:p>
         </w:tc>
         <w:tc>
@@ -192,21 +186,7 @@
               <w:rPr>
                 <w:sz w:val="20"/>
               </w:rPr>
-              <w:t xml:space="preserve">(PK) </w:t>
-            </w:r>
-            <w:proofErr w:type="spellStart"/>
-            <w:r>
-              <w:rPr>
-                <w:sz w:val="20"/>
-              </w:rPr>
-              <w:t>Id</w:t>
-            </w:r>
-            <w:proofErr w:type="spellEnd"/>
-            <w:r>
-              <w:rPr>
-                <w:sz w:val="20"/>
-              </w:rPr>
-              <w:t xml:space="preserve"> d</w:t>
+              <w:t>(PK) Id d</w:t>
             </w:r>
             <w:r>
               <w:rPr>
@@ -220,14 +200,12 @@
               </w:rPr>
               <w:t xml:space="preserve"> </w:t>
             </w:r>
-            <w:proofErr w:type="spellStart"/>
             <w:r>
               <w:rPr>
                 <w:sz w:val="20"/>
               </w:rPr>
               <w:t>Funcionario</w:t>
             </w:r>
-            <w:proofErr w:type="spellEnd"/>
           </w:p>
         </w:tc>
         <w:tc>
@@ -268,14 +246,7 @@
               <w:rPr>
                 <w:sz w:val="20"/>
               </w:rPr>
-              <w:t xml:space="preserve">10 </w:t>
-            </w:r>
-            <w:proofErr w:type="gramStart"/>
-            <w:r>
-              <w:rPr>
-                <w:sz w:val="20"/>
-              </w:rPr>
-              <w:t>car</w:t>
+              <w:t>10 car</w:t>
             </w:r>
             <w:r>
               <w:rPr>
@@ -287,14 +258,7 @@
               <w:rPr>
                 <w:sz w:val="20"/>
               </w:rPr>
-              <w:t>cteres</w:t>
-            </w:r>
-            <w:proofErr w:type="gramEnd"/>
-            <w:r>
-              <w:rPr>
-                <w:sz w:val="20"/>
-              </w:rPr>
-              <w:t xml:space="preserve"> (modo leitura)</w:t>
+              <w:t>cteres (modo leitura)</w:t>
             </w:r>
           </w:p>
         </w:tc>
@@ -373,21 +337,11 @@
                 <w:sz w:val="20"/>
               </w:rPr>
             </w:pPr>
-            <w:proofErr w:type="spellStart"/>
-            <w:proofErr w:type="gramStart"/>
-            <w:r>
-              <w:rPr>
-                <w:sz w:val="20"/>
-              </w:rPr>
-              <w:t>varchar</w:t>
-            </w:r>
-            <w:proofErr w:type="spellEnd"/>
-            <w:proofErr w:type="gramEnd"/>
-            <w:r>
-              <w:rPr>
-                <w:sz w:val="20"/>
-              </w:rPr>
-              <w:t>(50)</w:t>
+            <w:r>
+              <w:rPr>
+                <w:sz w:val="20"/>
+              </w:rPr>
+              <w:t>varchar(50)</w:t>
             </w:r>
           </w:p>
         </w:tc>
@@ -467,14 +421,7 @@
               <w:rPr>
                 <w:sz w:val="20"/>
               </w:rPr>
-              <w:t xml:space="preserve">50 </w:t>
-            </w:r>
-            <w:proofErr w:type="gramStart"/>
-            <w:r>
-              <w:rPr>
-                <w:sz w:val="20"/>
-              </w:rPr>
-              <w:t>car</w:t>
+              <w:t>50 car</w:t>
             </w:r>
             <w:r>
               <w:rPr>
@@ -488,7 +435,6 @@
               </w:rPr>
               <w:t>cteres</w:t>
             </w:r>
-            <w:proofErr w:type="gramEnd"/>
           </w:p>
         </w:tc>
         <w:tc>
@@ -541,21 +487,11 @@
                 <w:sz w:val="20"/>
               </w:rPr>
             </w:pPr>
-            <w:proofErr w:type="spellStart"/>
-            <w:proofErr w:type="gramStart"/>
-            <w:r>
-              <w:rPr>
-                <w:sz w:val="20"/>
-              </w:rPr>
-              <w:t>varchar</w:t>
-            </w:r>
-            <w:proofErr w:type="spellEnd"/>
-            <w:proofErr w:type="gramEnd"/>
-            <w:r>
-              <w:rPr>
-                <w:sz w:val="20"/>
-              </w:rPr>
-              <w:t>(50)</w:t>
+            <w:r>
+              <w:rPr>
+                <w:sz w:val="20"/>
+              </w:rPr>
+              <w:t>varchar(50)</w:t>
             </w:r>
           </w:p>
         </w:tc>
@@ -623,16 +559,8 @@
               <w:rPr>
                 <w:sz w:val="20"/>
               </w:rPr>
-              <w:t xml:space="preserve"> </w:t>
-            </w:r>
-            <w:proofErr w:type="gramStart"/>
-            <w:r>
-              <w:rPr>
-                <w:sz w:val="20"/>
-              </w:rPr>
-              <w:t>caracteres</w:t>
-            </w:r>
-            <w:proofErr w:type="gramEnd"/>
+              <w:t xml:space="preserve"> caracteres</w:t>
+            </w:r>
           </w:p>
         </w:tc>
         <w:tc>
@@ -672,11 +600,9 @@
             <w:vAlign w:val="center"/>
           </w:tcPr>
           <w:p>
-            <w:proofErr w:type="spellStart"/>
             <w:r>
               <w:t>IdCodPostal</w:t>
             </w:r>
-            <w:proofErr w:type="spellEnd"/>
           </w:p>
         </w:tc>
         <w:tc>
@@ -692,21 +618,11 @@
                 <w:sz w:val="20"/>
               </w:rPr>
             </w:pPr>
-            <w:proofErr w:type="spellStart"/>
-            <w:proofErr w:type="gramStart"/>
-            <w:r>
-              <w:rPr>
-                <w:sz w:val="20"/>
-              </w:rPr>
-              <w:t>varchar</w:t>
-            </w:r>
-            <w:proofErr w:type="spellEnd"/>
-            <w:proofErr w:type="gramEnd"/>
-            <w:r>
-              <w:rPr>
-                <w:sz w:val="20"/>
-              </w:rPr>
-              <w:t>(</w:t>
+            <w:r>
+              <w:rPr>
+                <w:sz w:val="20"/>
+              </w:rPr>
+              <w:t>varchar(</w:t>
             </w:r>
             <w:r>
               <w:rPr>
@@ -786,16 +702,8 @@
               <w:rPr>
                 <w:sz w:val="20"/>
               </w:rPr>
-              <w:t xml:space="preserve"> </w:t>
-            </w:r>
-            <w:proofErr w:type="gramStart"/>
-            <w:r>
-              <w:rPr>
-                <w:sz w:val="20"/>
-              </w:rPr>
-              <w:t>caracteres</w:t>
-            </w:r>
-            <w:proofErr w:type="gramEnd"/>
+              <w:t xml:space="preserve"> caracteres</w:t>
+            </w:r>
           </w:p>
         </w:tc>
         <w:tc>
@@ -926,16 +834,8 @@
               <w:rPr>
                 <w:sz w:val="20"/>
               </w:rPr>
-              <w:t xml:space="preserve">20 </w:t>
-            </w:r>
-            <w:proofErr w:type="gramStart"/>
-            <w:r>
-              <w:rPr>
-                <w:sz w:val="20"/>
-              </w:rPr>
-              <w:t>caracteres</w:t>
-            </w:r>
-            <w:proofErr w:type="gramEnd"/>
+              <w:t>20 caracteres</w:t>
+            </w:r>
           </w:p>
         </w:tc>
         <w:tc>
@@ -968,11 +868,9 @@
             <w:vAlign w:val="center"/>
           </w:tcPr>
           <w:p>
-            <w:proofErr w:type="gramStart"/>
             <w:r>
               <w:t>Email</w:t>
             </w:r>
-            <w:proofErr w:type="gramEnd"/>
           </w:p>
         </w:tc>
         <w:tc>
@@ -1008,28 +906,12 @@
                 <w:sz w:val="20"/>
               </w:rPr>
             </w:pPr>
-            <w:proofErr w:type="gramStart"/>
-            <w:r>
-              <w:rPr>
-                <w:sz w:val="20"/>
-              </w:rPr>
-              <w:t>Email</w:t>
-            </w:r>
-            <w:proofErr w:type="gramEnd"/>
-            <w:r>
-              <w:rPr>
-                <w:sz w:val="20"/>
-              </w:rPr>
-              <w:t xml:space="preserve"> do </w:t>
-            </w:r>
-            <w:proofErr w:type="spellStart"/>
-            <w:r>
-              <w:rPr>
-                <w:sz w:val="20"/>
-              </w:rPr>
-              <w:t>comtacto</w:t>
-            </w:r>
-            <w:proofErr w:type="spellEnd"/>
+            <w:r>
+              <w:rPr>
+                <w:sz w:val="20"/>
+              </w:rPr>
+              <w:t>Email do comtacto</w:t>
+            </w:r>
           </w:p>
         </w:tc>
         <w:tc>
@@ -1076,16 +958,8 @@
               <w:rPr>
                 <w:sz w:val="20"/>
               </w:rPr>
-              <w:t xml:space="preserve"> </w:t>
-            </w:r>
-            <w:proofErr w:type="gramStart"/>
-            <w:r>
-              <w:rPr>
-                <w:sz w:val="20"/>
-              </w:rPr>
-              <w:t>caracteres</w:t>
-            </w:r>
-            <w:proofErr w:type="gramEnd"/>
+              <w:t xml:space="preserve"> caracteres</w:t>
+            </w:r>
           </w:p>
         </w:tc>
         <w:tc>
@@ -1121,11 +995,9 @@
             <w:vAlign w:val="center"/>
           </w:tcPr>
           <w:p>
-            <w:proofErr w:type="spellStart"/>
             <w:r>
               <w:t>DataNascimento</w:t>
             </w:r>
-            <w:proofErr w:type="spellEnd"/>
           </w:p>
         </w:tc>
         <w:tc>
@@ -1141,14 +1013,12 @@
                 <w:sz w:val="20"/>
               </w:rPr>
             </w:pPr>
-            <w:proofErr w:type="gramStart"/>
             <w:r>
               <w:rPr>
                 <w:sz w:val="20"/>
               </w:rPr>
               <w:t>date</w:t>
             </w:r>
-            <w:proofErr w:type="gramEnd"/>
           </w:p>
         </w:tc>
         <w:tc>
@@ -1257,11 +1127,9 @@
             <w:vAlign w:val="center"/>
           </w:tcPr>
           <w:p>
-            <w:proofErr w:type="spellStart"/>
             <w:r>
               <w:t>Genero</w:t>
             </w:r>
-            <w:proofErr w:type="spellEnd"/>
           </w:p>
         </w:tc>
         <w:tc>
@@ -1277,27 +1145,11 @@
                 <w:sz w:val="20"/>
               </w:rPr>
             </w:pPr>
-            <w:proofErr w:type="spellStart"/>
-            <w:proofErr w:type="gramStart"/>
-            <w:r>
-              <w:rPr>
-                <w:sz w:val="20"/>
-              </w:rPr>
-              <w:t>Char</w:t>
-            </w:r>
-            <w:proofErr w:type="spellEnd"/>
-            <w:r>
-              <w:rPr>
-                <w:sz w:val="20"/>
-              </w:rPr>
-              <w:t>(1</w:t>
-            </w:r>
-            <w:proofErr w:type="gramEnd"/>
-            <w:r>
-              <w:rPr>
-                <w:sz w:val="20"/>
-              </w:rPr>
-              <w:t>)</w:t>
+            <w:r>
+              <w:rPr>
+                <w:sz w:val="20"/>
+              </w:rPr>
+              <w:t>Char(1)</w:t>
             </w:r>
           </w:p>
         </w:tc>
@@ -1313,19 +1165,11 @@
                 <w:sz w:val="20"/>
               </w:rPr>
             </w:pPr>
-            <w:proofErr w:type="spellStart"/>
-            <w:r>
-              <w:rPr>
-                <w:sz w:val="20"/>
-              </w:rPr>
-              <w:t>Genero</w:t>
-            </w:r>
-            <w:proofErr w:type="spellEnd"/>
-            <w:r>
-              <w:rPr>
-                <w:sz w:val="20"/>
-              </w:rPr>
-              <w:t xml:space="preserve"> do contacto</w:t>
+            <w:r>
+              <w:rPr>
+                <w:sz w:val="20"/>
+              </w:rPr>
+              <w:t>Genero do contacto</w:t>
             </w:r>
           </w:p>
         </w:tc>
@@ -1367,18 +1211,8 @@
               <w:rPr>
                 <w:sz w:val="20"/>
               </w:rPr>
-              <w:t xml:space="preserve">1 </w:t>
-            </w:r>
-            <w:proofErr w:type="spellStart"/>
-            <w:proofErr w:type="gramStart"/>
-            <w:r>
-              <w:rPr>
-                <w:sz w:val="20"/>
-              </w:rPr>
-              <w:t>caracter</w:t>
-            </w:r>
-            <w:proofErr w:type="spellEnd"/>
-            <w:proofErr w:type="gramEnd"/>
+              <w:t>1 caracter</w:t>
+            </w:r>
           </w:p>
         </w:tc>
         <w:tc>
@@ -1414,11 +1248,9 @@
             <w:vAlign w:val="center"/>
           </w:tcPr>
           <w:p>
-            <w:proofErr w:type="spellStart"/>
             <w:r>
               <w:t>IdCargo</w:t>
             </w:r>
-            <w:proofErr w:type="spellEnd"/>
           </w:p>
         </w:tc>
         <w:tc>
@@ -1434,16 +1266,12 @@
                 <w:sz w:val="20"/>
               </w:rPr>
             </w:pPr>
-            <w:proofErr w:type="spellStart"/>
-            <w:proofErr w:type="gramStart"/>
             <w:r>
               <w:rPr>
                 <w:sz w:val="20"/>
               </w:rPr>
               <w:t>int</w:t>
             </w:r>
-            <w:proofErr w:type="spellEnd"/>
-            <w:proofErr w:type="gramEnd"/>
           </w:p>
         </w:tc>
         <w:tc>
@@ -1571,13 +1399,8 @@
             <w:tcW w:w="1413" w:type="dxa"/>
           </w:tcPr>
           <w:p>
-            <w:proofErr w:type="gramStart"/>
-            <w:r>
-              <w:t>Inserir(</w:t>
-            </w:r>
-            <w:proofErr w:type="gramEnd"/>
-            <w:r>
-              <w:t>)</w:t>
+            <w:r>
+              <w:t>Inserir()</w:t>
             </w:r>
           </w:p>
         </w:tc>
@@ -1626,14 +1449,12 @@
             <w:r>
               <w:t xml:space="preserve"> </w:t>
             </w:r>
-            <w:proofErr w:type="spellStart"/>
             <w:r>
               <w:t>idCo</w:t>
             </w:r>
             <w:r>
               <w:t>dPostal</w:t>
             </w:r>
-            <w:proofErr w:type="spellEnd"/>
             <w:r>
               <w:t xml:space="preserve">. Campos opcionais: </w:t>
             </w:r>
@@ -1643,38 +1464,30 @@
             <w:r>
               <w:t xml:space="preserve">, </w:t>
             </w:r>
-            <w:proofErr w:type="gramStart"/>
             <w:r>
               <w:t>Email</w:t>
             </w:r>
-            <w:proofErr w:type="gramEnd"/>
             <w:r>
               <w:t xml:space="preserve">, </w:t>
             </w:r>
-            <w:proofErr w:type="spellStart"/>
             <w:r>
               <w:t>DataNascimento</w:t>
             </w:r>
-            <w:proofErr w:type="spellEnd"/>
             <w:r>
               <w:t xml:space="preserve">, </w:t>
             </w:r>
-            <w:proofErr w:type="spellStart"/>
             <w:r>
               <w:t>Genero</w:t>
             </w:r>
-            <w:proofErr w:type="spellEnd"/>
             <w:r>
               <w:t xml:space="preserve"> </w:t>
             </w:r>
             <w:r>
               <w:t xml:space="preserve">e </w:t>
             </w:r>
-            <w:proofErr w:type="spellStart"/>
             <w:r>
               <w:t>IdCargo</w:t>
             </w:r>
-            <w:proofErr w:type="spellEnd"/>
           </w:p>
           <w:p>
             <w:pPr>
@@ -1710,13 +1523,8 @@
             <w:tcW w:w="1413" w:type="dxa"/>
           </w:tcPr>
           <w:p>
-            <w:proofErr w:type="gramStart"/>
-            <w:r>
-              <w:t>Alterar(</w:t>
-            </w:r>
-            <w:proofErr w:type="gramEnd"/>
-            <w:r>
-              <w:t>)</w:t>
+            <w:r>
+              <w:t>Alterar()</w:t>
             </w:r>
           </w:p>
         </w:tc>
@@ -1744,22 +1552,15 @@
               </w:numPr>
               <w:cnfStyle w:val="000000000000" w:firstRow="0" w:lastRow="0" w:firstColumn="0" w:lastColumn="0" w:oddVBand="0" w:evenVBand="0" w:oddHBand="0" w:evenHBand="0" w:firstRowFirstColumn="0" w:firstRowLastColumn="0" w:lastRowFirstColumn="0" w:lastRowLastColumn="0"/>
             </w:pPr>
-            <w:proofErr w:type="spellStart"/>
-            <w:r>
-              <w:t>Selecionar</w:t>
-            </w:r>
-            <w:proofErr w:type="spellEnd"/>
-            <w:r>
-              <w:t xml:space="preserve"> </w:t>
+            <w:r>
+              <w:t xml:space="preserve">Selecionar </w:t>
             </w:r>
             <w:r>
               <w:t xml:space="preserve">um </w:t>
             </w:r>
-            <w:proofErr w:type="spellStart"/>
             <w:r>
               <w:t>funcionãrio</w:t>
             </w:r>
-            <w:proofErr w:type="spellEnd"/>
           </w:p>
           <w:p>
             <w:pPr>
@@ -1783,13 +1584,8 @@
               </w:numPr>
               <w:cnfStyle w:val="000000000000" w:firstRow="0" w:lastRow="0" w:firstColumn="0" w:lastColumn="0" w:oddVBand="0" w:evenVBand="0" w:oddHBand="0" w:evenHBand="0" w:firstRowFirstColumn="0" w:firstRowLastColumn="0" w:lastRowFirstColumn="0" w:lastRowLastColumn="0"/>
             </w:pPr>
-            <w:proofErr w:type="spellStart"/>
-            <w:r>
-              <w:t>Atualizar</w:t>
-            </w:r>
-            <w:proofErr w:type="spellEnd"/>
-            <w:r>
-              <w:t xml:space="preserve"> </w:t>
+            <w:r>
+              <w:t xml:space="preserve">Atualizar </w:t>
             </w:r>
             <w:r>
               <w:t xml:space="preserve">o </w:t>
@@ -1810,13 +1606,8 @@
             <w:tcW w:w="1413" w:type="dxa"/>
           </w:tcPr>
           <w:p>
-            <w:proofErr w:type="gramStart"/>
-            <w:r>
-              <w:t>Consultar(</w:t>
-            </w:r>
-            <w:proofErr w:type="gramEnd"/>
-            <w:r>
-              <w:t>)</w:t>
+            <w:r>
+              <w:t>Consultar()</w:t>
             </w:r>
           </w:p>
         </w:tc>
@@ -1844,13 +1635,8 @@
               </w:numPr>
               <w:cnfStyle w:val="000000100000" w:firstRow="0" w:lastRow="0" w:firstColumn="0" w:lastColumn="0" w:oddVBand="0" w:evenVBand="0" w:oddHBand="1" w:evenHBand="0" w:firstRowFirstColumn="0" w:firstRowLastColumn="0" w:lastRowFirstColumn="0" w:lastRowLastColumn="0"/>
             </w:pPr>
-            <w:proofErr w:type="spellStart"/>
-            <w:r>
-              <w:t>Selecionar</w:t>
-            </w:r>
-            <w:proofErr w:type="spellEnd"/>
-            <w:r>
-              <w:t xml:space="preserve"> </w:t>
+            <w:r>
+              <w:t xml:space="preserve">Selecionar </w:t>
             </w:r>
             <w:r>
               <w:t>o funcionário</w:t>
@@ -1887,13 +1673,8 @@
             <w:tcW w:w="1413" w:type="dxa"/>
           </w:tcPr>
           <w:p>
-            <w:proofErr w:type="gramStart"/>
-            <w:r>
-              <w:t>Eliminar(</w:t>
-            </w:r>
-            <w:proofErr w:type="gramEnd"/>
-            <w:r>
-              <w:t>)</w:t>
+            <w:r>
+              <w:t>Eliminar()</w:t>
             </w:r>
           </w:p>
         </w:tc>
@@ -1921,13 +1702,8 @@
               </w:numPr>
               <w:cnfStyle w:val="000000000000" w:firstRow="0" w:lastRow="0" w:firstColumn="0" w:lastColumn="0" w:oddVBand="0" w:evenVBand="0" w:oddHBand="0" w:evenHBand="0" w:firstRowFirstColumn="0" w:firstRowLastColumn="0" w:lastRowFirstColumn="0" w:lastRowLastColumn="0"/>
             </w:pPr>
-            <w:proofErr w:type="spellStart"/>
-            <w:r>
-              <w:t>Selecionar</w:t>
-            </w:r>
-            <w:proofErr w:type="spellEnd"/>
-            <w:r>
-              <w:t xml:space="preserve"> um funcionário</w:t>
+            <w:r>
+              <w:t>Selecionar um funcionário</w:t>
             </w:r>
           </w:p>
           <w:p>
@@ -2096,11 +1872,9 @@
             <w:vAlign w:val="center"/>
           </w:tcPr>
           <w:p>
-            <w:proofErr w:type="spellStart"/>
             <w:r>
               <w:t>IdCargo</w:t>
             </w:r>
-            <w:proofErr w:type="spellEnd"/>
           </w:p>
         </w:tc>
         <w:tc>
@@ -2116,16 +1890,12 @@
                 <w:sz w:val="20"/>
               </w:rPr>
             </w:pPr>
-            <w:proofErr w:type="spellStart"/>
-            <w:proofErr w:type="gramStart"/>
             <w:r>
               <w:rPr>
                 <w:sz w:val="20"/>
               </w:rPr>
               <w:t>int</w:t>
             </w:r>
-            <w:proofErr w:type="spellEnd"/>
-            <w:proofErr w:type="gramEnd"/>
           </w:p>
         </w:tc>
         <w:tc>
@@ -2144,21 +1914,7 @@
               <w:rPr>
                 <w:sz w:val="20"/>
               </w:rPr>
-              <w:t xml:space="preserve">(PK) </w:t>
-            </w:r>
-            <w:proofErr w:type="spellStart"/>
-            <w:r>
-              <w:rPr>
-                <w:sz w:val="20"/>
-              </w:rPr>
-              <w:t>Id</w:t>
-            </w:r>
-            <w:proofErr w:type="spellEnd"/>
-            <w:r>
-              <w:rPr>
-                <w:sz w:val="20"/>
-              </w:rPr>
-              <w:t xml:space="preserve"> d</w:t>
+              <w:t>(PK) Id d</w:t>
             </w:r>
             <w:r>
               <w:rPr>
@@ -2218,21 +1974,7 @@
               <w:rPr>
                 <w:sz w:val="20"/>
               </w:rPr>
-              <w:t xml:space="preserve">10 </w:t>
-            </w:r>
-            <w:proofErr w:type="gramStart"/>
-            <w:r>
-              <w:rPr>
-                <w:sz w:val="20"/>
-              </w:rPr>
-              <w:t>caracteres</w:t>
-            </w:r>
-            <w:proofErr w:type="gramEnd"/>
-            <w:r>
-              <w:rPr>
-                <w:sz w:val="20"/>
-              </w:rPr>
-              <w:t xml:space="preserve"> (modo leitura)</w:t>
+              <w:t>10 caracteres (modo leitura)</w:t>
             </w:r>
           </w:p>
         </w:tc>
@@ -2311,21 +2053,11 @@
                 <w:sz w:val="20"/>
               </w:rPr>
             </w:pPr>
-            <w:proofErr w:type="spellStart"/>
-            <w:proofErr w:type="gramStart"/>
-            <w:r>
-              <w:rPr>
-                <w:sz w:val="20"/>
-              </w:rPr>
-              <w:t>varchar</w:t>
-            </w:r>
-            <w:proofErr w:type="spellEnd"/>
-            <w:proofErr w:type="gramEnd"/>
-            <w:r>
-              <w:rPr>
-                <w:sz w:val="20"/>
-              </w:rPr>
-              <w:t>(50)</w:t>
+            <w:r>
+              <w:rPr>
+                <w:sz w:val="20"/>
+              </w:rPr>
+              <w:t>varchar(50)</w:t>
             </w:r>
           </w:p>
         </w:tc>
@@ -2405,16 +2137,8 @@
               <w:rPr>
                 <w:sz w:val="20"/>
               </w:rPr>
-              <w:t xml:space="preserve">50 </w:t>
-            </w:r>
-            <w:proofErr w:type="gramStart"/>
-            <w:r>
-              <w:rPr>
-                <w:sz w:val="20"/>
-              </w:rPr>
-              <w:t>caracteres</w:t>
-            </w:r>
-            <w:proofErr w:type="gramEnd"/>
+              <w:t>50 caracteres</w:t>
+            </w:r>
           </w:p>
         </w:tc>
         <w:tc>
@@ -2497,13 +2221,8 @@
             <w:tcW w:w="1413" w:type="dxa"/>
           </w:tcPr>
           <w:p>
-            <w:proofErr w:type="gramStart"/>
-            <w:r>
-              <w:t>Inserir(</w:t>
-            </w:r>
-            <w:proofErr w:type="gramEnd"/>
-            <w:r>
-              <w:t>)</w:t>
+            <w:r>
+              <w:t>Inserir()</w:t>
             </w:r>
           </w:p>
         </w:tc>
@@ -2560,13 +2279,8 @@
             <w:tcW w:w="1413" w:type="dxa"/>
           </w:tcPr>
           <w:p>
-            <w:proofErr w:type="gramStart"/>
-            <w:r>
-              <w:t>Alterar(</w:t>
-            </w:r>
-            <w:proofErr w:type="gramEnd"/>
-            <w:r>
-              <w:t>)</w:t>
+            <w:r>
+              <w:t>Alterar()</w:t>
             </w:r>
           </w:p>
         </w:tc>
@@ -2597,13 +2311,8 @@
               </w:numPr>
               <w:cnfStyle w:val="000000000000" w:firstRow="0" w:lastRow="0" w:firstColumn="0" w:lastColumn="0" w:oddVBand="0" w:evenVBand="0" w:oddHBand="0" w:evenHBand="0" w:firstRowFirstColumn="0" w:firstRowLastColumn="0" w:lastRowFirstColumn="0" w:lastRowLastColumn="0"/>
             </w:pPr>
-            <w:proofErr w:type="spellStart"/>
-            <w:r>
-              <w:t>Selecionar</w:t>
-            </w:r>
-            <w:proofErr w:type="spellEnd"/>
-            <w:r>
-              <w:t xml:space="preserve"> um </w:t>
+            <w:r>
+              <w:t xml:space="preserve">Selecionar um </w:t>
             </w:r>
             <w:r>
               <w:t>c</w:t>
@@ -2640,13 +2349,8 @@
               </w:numPr>
               <w:cnfStyle w:val="000000000000" w:firstRow="0" w:lastRow="0" w:firstColumn="0" w:lastColumn="0" w:oddVBand="0" w:evenVBand="0" w:oddHBand="0" w:evenHBand="0" w:firstRowFirstColumn="0" w:firstRowLastColumn="0" w:lastRowFirstColumn="0" w:lastRowLastColumn="0"/>
             </w:pPr>
-            <w:proofErr w:type="spellStart"/>
-            <w:r>
-              <w:t>Atualizar</w:t>
-            </w:r>
-            <w:proofErr w:type="spellEnd"/>
-            <w:r>
-              <w:t xml:space="preserve"> o </w:t>
+            <w:r>
+              <w:t xml:space="preserve">Atualizar o </w:t>
             </w:r>
             <w:r>
               <w:t>c</w:t>
@@ -2667,13 +2371,8 @@
             <w:tcW w:w="1413" w:type="dxa"/>
           </w:tcPr>
           <w:p>
-            <w:proofErr w:type="gramStart"/>
-            <w:r>
-              <w:t>Consultar(</w:t>
-            </w:r>
-            <w:proofErr w:type="gramEnd"/>
-            <w:r>
-              <w:t>)</w:t>
+            <w:r>
+              <w:t>Consultar()</w:t>
             </w:r>
           </w:p>
         </w:tc>
@@ -2698,13 +2397,8 @@
               </w:numPr>
               <w:cnfStyle w:val="000000100000" w:firstRow="0" w:lastRow="0" w:firstColumn="0" w:lastColumn="0" w:oddVBand="0" w:evenVBand="0" w:oddHBand="1" w:evenHBand="0" w:firstRowFirstColumn="0" w:firstRowLastColumn="0" w:lastRowFirstColumn="0" w:lastRowLastColumn="0"/>
             </w:pPr>
-            <w:proofErr w:type="spellStart"/>
-            <w:r>
-              <w:t>Selecionar</w:t>
-            </w:r>
-            <w:proofErr w:type="spellEnd"/>
-            <w:r>
-              <w:t xml:space="preserve"> o </w:t>
+            <w:r>
+              <w:t xml:space="preserve">Selecionar o </w:t>
             </w:r>
             <w:r>
               <w:t>c</w:t>
@@ -2747,13 +2441,8 @@
             <w:tcW w:w="1413" w:type="dxa"/>
           </w:tcPr>
           <w:p>
-            <w:proofErr w:type="gramStart"/>
-            <w:r>
-              <w:t>Eliminar(</w:t>
-            </w:r>
-            <w:proofErr w:type="gramEnd"/>
-            <w:r>
-              <w:t>)</w:t>
+            <w:r>
+              <w:t>Eliminar()</w:t>
             </w:r>
           </w:p>
         </w:tc>
@@ -2781,13 +2470,8 @@
               </w:numPr>
               <w:cnfStyle w:val="000000000000" w:firstRow="0" w:lastRow="0" w:firstColumn="0" w:lastColumn="0" w:oddVBand="0" w:evenVBand="0" w:oddHBand="0" w:evenHBand="0" w:firstRowFirstColumn="0" w:firstRowLastColumn="0" w:lastRowFirstColumn="0" w:lastRowLastColumn="0"/>
             </w:pPr>
-            <w:proofErr w:type="spellStart"/>
-            <w:r>
-              <w:t>Selecionar</w:t>
-            </w:r>
-            <w:proofErr w:type="spellEnd"/>
-            <w:r>
-              <w:t xml:space="preserve"> um </w:t>
+            <w:r>
+              <w:t xml:space="preserve">Selecionar um </w:t>
             </w:r>
             <w:r>
               <w:t>cargo</w:t>
@@ -2838,7 +2522,6 @@
           <w:szCs w:val="26"/>
         </w:rPr>
       </w:pPr>
-      <w:proofErr w:type="spellStart"/>
       <w:r>
         <w:rPr>
           <w:rFonts w:asciiTheme="majorHAnsi" w:eastAsiaTheme="majorEastAsia" w:hAnsiTheme="majorHAnsi" w:cstheme="majorBidi"/>
@@ -2848,7 +2531,6 @@
         </w:rPr>
         <w:t>PromocaoTipoQuarto</w:t>
       </w:r>
-      <w:proofErr w:type="spellEnd"/>
     </w:p>
     <w:p/>
     <w:p>
@@ -2974,11 +2656,9 @@
             <w:vAlign w:val="center"/>
           </w:tcPr>
           <w:p>
-            <w:proofErr w:type="spellStart"/>
             <w:r>
               <w:t>Id_TipoQuarto</w:t>
             </w:r>
-            <w:proofErr w:type="spellEnd"/>
           </w:p>
         </w:tc>
         <w:tc>
@@ -2994,16 +2674,12 @@
                 <w:sz w:val="20"/>
               </w:rPr>
             </w:pPr>
-            <w:proofErr w:type="spellStart"/>
-            <w:proofErr w:type="gramStart"/>
             <w:r>
               <w:rPr>
                 <w:sz w:val="20"/>
               </w:rPr>
               <w:t>int</w:t>
             </w:r>
-            <w:proofErr w:type="spellEnd"/>
-            <w:proofErr w:type="gramEnd"/>
           </w:p>
         </w:tc>
         <w:tc>
@@ -3018,7 +2694,6 @@
                 <w:sz w:val="20"/>
               </w:rPr>
             </w:pPr>
-            <w:proofErr w:type="gramStart"/>
             <w:r>
               <w:rPr>
                 <w:sz w:val="20"/>
@@ -3029,14 +2704,19 @@
               <w:rPr>
                 <w:sz w:val="20"/>
               </w:rPr>
-              <w:t>(FK</w:t>
-            </w:r>
-            <w:proofErr w:type="gramEnd"/>
-            <w:r>
-              <w:rPr>
-                <w:sz w:val="20"/>
-              </w:rPr>
-              <w:t>)</w:t>
+              <w:t>(FK)</w:t>
+            </w:r>
+            <w:r>
+              <w:rPr>
+                <w:sz w:val="20"/>
+              </w:rPr>
+              <w:t xml:space="preserve"> Id d</w:t>
+            </w:r>
+            <w:r>
+              <w:rPr>
+                <w:sz w:val="20"/>
+              </w:rPr>
+              <w:t>o</w:t>
             </w:r>
             <w:r>
               <w:rPr>
@@ -3044,32 +2724,6 @@
               </w:rPr>
               <w:t xml:space="preserve"> </w:t>
             </w:r>
-            <w:proofErr w:type="spellStart"/>
-            <w:r>
-              <w:rPr>
-                <w:sz w:val="20"/>
-              </w:rPr>
-              <w:t>Id</w:t>
-            </w:r>
-            <w:proofErr w:type="spellEnd"/>
-            <w:r>
-              <w:rPr>
-                <w:sz w:val="20"/>
-              </w:rPr>
-              <w:t xml:space="preserve"> d</w:t>
-            </w:r>
-            <w:r>
-              <w:rPr>
-                <w:sz w:val="20"/>
-              </w:rPr>
-              <w:t>o</w:t>
-            </w:r>
-            <w:r>
-              <w:rPr>
-                <w:sz w:val="20"/>
-              </w:rPr>
-              <w:t xml:space="preserve"> </w:t>
-            </w:r>
             <w:r>
               <w:rPr>
                 <w:sz w:val="20"/>
@@ -3116,21 +2770,7 @@
               <w:rPr>
                 <w:sz w:val="20"/>
               </w:rPr>
-              <w:t xml:space="preserve">10 </w:t>
-            </w:r>
-            <w:proofErr w:type="gramStart"/>
-            <w:r>
-              <w:rPr>
-                <w:sz w:val="20"/>
-              </w:rPr>
-              <w:t>caracteres</w:t>
-            </w:r>
-            <w:proofErr w:type="gramEnd"/>
-            <w:r>
-              <w:rPr>
-                <w:sz w:val="20"/>
-              </w:rPr>
-              <w:t xml:space="preserve"> (modo leitura)</w:t>
+              <w:t>10 caracteres (modo leitura)</w:t>
             </w:r>
           </w:p>
         </w:tc>
@@ -3191,11 +2831,9 @@
             <w:vAlign w:val="center"/>
           </w:tcPr>
           <w:p>
-            <w:proofErr w:type="spellStart"/>
             <w:r>
               <w:t>Id_Promocao</w:t>
             </w:r>
-            <w:proofErr w:type="spellEnd"/>
           </w:p>
         </w:tc>
         <w:tc>
@@ -3211,16 +2849,12 @@
                 <w:sz w:val="20"/>
               </w:rPr>
             </w:pPr>
-            <w:proofErr w:type="spellStart"/>
-            <w:proofErr w:type="gramStart"/>
             <w:r>
               <w:rPr>
                 <w:sz w:val="20"/>
               </w:rPr>
               <w:t>int</w:t>
             </w:r>
-            <w:proofErr w:type="spellEnd"/>
-            <w:proofErr w:type="gramEnd"/>
           </w:p>
         </w:tc>
         <w:tc>
@@ -3235,33 +2869,11 @@
                 <w:sz w:val="20"/>
               </w:rPr>
             </w:pPr>
-            <w:proofErr w:type="gramStart"/>
-            <w:r>
-              <w:rPr>
-                <w:sz w:val="20"/>
-              </w:rPr>
-              <w:t>(PK)(FK</w:t>
-            </w:r>
-            <w:proofErr w:type="gramEnd"/>
-            <w:r>
-              <w:rPr>
-                <w:sz w:val="20"/>
-              </w:rPr>
-              <w:t xml:space="preserve">) </w:t>
-            </w:r>
-            <w:proofErr w:type="spellStart"/>
-            <w:r>
-              <w:rPr>
-                <w:sz w:val="20"/>
-              </w:rPr>
-              <w:t>id</w:t>
-            </w:r>
-            <w:proofErr w:type="spellEnd"/>
-            <w:r>
-              <w:rPr>
-                <w:sz w:val="20"/>
-              </w:rPr>
-              <w:t xml:space="preserve"> da promoção</w:t>
+            <w:r>
+              <w:rPr>
+                <w:sz w:val="20"/>
+              </w:rPr>
+              <w:t>(PK)(FK) id da promoção</w:t>
             </w:r>
           </w:p>
         </w:tc>
@@ -3303,21 +2915,7 @@
               <w:rPr>
                 <w:sz w:val="20"/>
               </w:rPr>
-              <w:t xml:space="preserve">10 </w:t>
-            </w:r>
-            <w:proofErr w:type="gramStart"/>
-            <w:r>
-              <w:rPr>
-                <w:sz w:val="20"/>
-              </w:rPr>
-              <w:t>caracteres</w:t>
-            </w:r>
-            <w:proofErr w:type="gramEnd"/>
-            <w:r>
-              <w:rPr>
-                <w:sz w:val="20"/>
-              </w:rPr>
-              <w:t xml:space="preserve"> (modo leitura)</w:t>
+              <w:t>10 caracteres (modo leitura)</w:t>
             </w:r>
           </w:p>
         </w:tc>
@@ -3429,13 +3027,8 @@
             <w:tcW w:w="1413" w:type="dxa"/>
           </w:tcPr>
           <w:p>
-            <w:proofErr w:type="gramStart"/>
-            <w:r>
-              <w:t>Inserir(</w:t>
-            </w:r>
-            <w:proofErr w:type="gramEnd"/>
-            <w:r>
-              <w:t>)</w:t>
+            <w:r>
+              <w:t>Inserir()</w:t>
             </w:r>
           </w:p>
         </w:tc>
@@ -3454,15 +3047,7 @@
               <w:t xml:space="preserve"> </w:t>
             </w:r>
             <w:r>
-              <w:t xml:space="preserve">(para </w:t>
-            </w:r>
-            <w:proofErr w:type="spellStart"/>
-            <w:r>
-              <w:t>epenas</w:t>
-            </w:r>
-            <w:proofErr w:type="spellEnd"/>
-            <w:r>
-              <w:t xml:space="preserve"> promoções no estado “em progresso”)</w:t>
+              <w:t>(para epenas promoções no estado “em progresso”)</w:t>
             </w:r>
           </w:p>
           <w:p>
@@ -3501,14 +3086,9 @@
             <w:tcW w:w="1413" w:type="dxa"/>
           </w:tcPr>
           <w:p>
-            <w:proofErr w:type="gramStart"/>
             <w:r>
               <w:lastRenderedPageBreak/>
-              <w:t>Consultar(</w:t>
-            </w:r>
-            <w:proofErr w:type="gramEnd"/>
-            <w:r>
-              <w:t>)</w:t>
+              <w:t>Consultar()</w:t>
             </w:r>
           </w:p>
         </w:tc>
@@ -3536,13 +3116,8 @@
               </w:numPr>
               <w:cnfStyle w:val="000000000000" w:firstRow="0" w:lastRow="0" w:firstColumn="0" w:lastColumn="0" w:oddVBand="0" w:evenVBand="0" w:oddHBand="0" w:evenHBand="0" w:firstRowFirstColumn="0" w:firstRowLastColumn="0" w:lastRowFirstColumn="0" w:lastRowLastColumn="0"/>
             </w:pPr>
-            <w:proofErr w:type="spellStart"/>
-            <w:r>
-              <w:t>Selecionar</w:t>
-            </w:r>
-            <w:proofErr w:type="spellEnd"/>
-            <w:r>
-              <w:t xml:space="preserve"> </w:t>
+            <w:r>
+              <w:t xml:space="preserve">Selecionar </w:t>
             </w:r>
             <w:r>
               <w:t>uma ligação</w:t>
@@ -3576,13 +3151,8 @@
             <w:tcW w:w="1413" w:type="dxa"/>
           </w:tcPr>
           <w:p>
-            <w:proofErr w:type="gramStart"/>
-            <w:r>
-              <w:t>Eliminar(</w:t>
-            </w:r>
-            <w:proofErr w:type="gramEnd"/>
-            <w:r>
-              <w:t>)</w:t>
+            <w:r>
+              <w:t>Eliminar()</w:t>
             </w:r>
           </w:p>
         </w:tc>
@@ -3598,15 +3168,7 @@
               <w:t xml:space="preserve">Operação que permite eliminar </w:t>
             </w:r>
             <w:r>
-              <w:t xml:space="preserve">uma promoção para tipo de quarto (para </w:t>
-            </w:r>
-            <w:proofErr w:type="spellStart"/>
-            <w:r>
-              <w:t>epenas</w:t>
-            </w:r>
-            <w:proofErr w:type="spellEnd"/>
-            <w:r>
-              <w:t xml:space="preserve"> promoções no estado “em progresso”)</w:t>
+              <w:t>uma promoção para tipo de quarto (para epenas promoções no estado “em progresso”)</w:t>
             </w:r>
           </w:p>
           <w:p>
@@ -3618,13 +3180,8 @@
               </w:numPr>
               <w:cnfStyle w:val="000000100000" w:firstRow="0" w:lastRow="0" w:firstColumn="0" w:lastColumn="0" w:oddVBand="0" w:evenVBand="0" w:oddHBand="1" w:evenHBand="0" w:firstRowFirstColumn="0" w:firstRowLastColumn="0" w:lastRowFirstColumn="0" w:lastRowLastColumn="0"/>
             </w:pPr>
-            <w:proofErr w:type="spellStart"/>
-            <w:r>
-              <w:t>Selecionar</w:t>
-            </w:r>
-            <w:proofErr w:type="spellEnd"/>
-            <w:r>
-              <w:t xml:space="preserve"> um</w:t>
+            <w:r>
+              <w:t>Selecionar um</w:t>
             </w:r>
             <w:r>
               <w:t>a ligação</w:t>
@@ -3798,11 +3355,9 @@
             <w:vAlign w:val="center"/>
           </w:tcPr>
           <w:p>
-            <w:proofErr w:type="spellStart"/>
             <w:r>
               <w:t>IdCargo</w:t>
             </w:r>
-            <w:proofErr w:type="spellEnd"/>
           </w:p>
         </w:tc>
         <w:tc>
@@ -3818,16 +3373,12 @@
                 <w:sz w:val="20"/>
               </w:rPr>
             </w:pPr>
-            <w:proofErr w:type="spellStart"/>
-            <w:proofErr w:type="gramStart"/>
             <w:r>
               <w:rPr>
                 <w:sz w:val="20"/>
               </w:rPr>
               <w:t>int</w:t>
             </w:r>
-            <w:proofErr w:type="spellEnd"/>
-            <w:proofErr w:type="gramEnd"/>
           </w:p>
         </w:tc>
         <w:tc>
@@ -3846,21 +3397,7 @@
               <w:rPr>
                 <w:sz w:val="20"/>
               </w:rPr>
-              <w:t xml:space="preserve">(PK) </w:t>
-            </w:r>
-            <w:proofErr w:type="spellStart"/>
-            <w:r>
-              <w:rPr>
-                <w:sz w:val="20"/>
-              </w:rPr>
-              <w:t>Id</w:t>
-            </w:r>
-            <w:proofErr w:type="spellEnd"/>
-            <w:r>
-              <w:rPr>
-                <w:sz w:val="20"/>
-              </w:rPr>
-              <w:t xml:space="preserve"> d</w:t>
+              <w:t>(PK) Id d</w:t>
             </w:r>
             <w:r>
               <w:rPr>
@@ -3920,21 +3457,7 @@
               <w:rPr>
                 <w:sz w:val="20"/>
               </w:rPr>
-              <w:t xml:space="preserve">10 </w:t>
-            </w:r>
-            <w:proofErr w:type="gramStart"/>
-            <w:r>
-              <w:rPr>
-                <w:sz w:val="20"/>
-              </w:rPr>
-              <w:t>caracteres</w:t>
-            </w:r>
-            <w:proofErr w:type="gramEnd"/>
-            <w:r>
-              <w:rPr>
-                <w:sz w:val="20"/>
-              </w:rPr>
-              <w:t xml:space="preserve"> (modo leitura)</w:t>
+              <w:t>10 caracteres (modo leitura)</w:t>
             </w:r>
           </w:p>
         </w:tc>
@@ -4013,21 +3536,11 @@
                 <w:sz w:val="20"/>
               </w:rPr>
             </w:pPr>
-            <w:proofErr w:type="spellStart"/>
-            <w:proofErr w:type="gramStart"/>
-            <w:r>
-              <w:rPr>
-                <w:sz w:val="20"/>
-              </w:rPr>
-              <w:t>varchar</w:t>
-            </w:r>
-            <w:proofErr w:type="spellEnd"/>
-            <w:proofErr w:type="gramEnd"/>
-            <w:r>
-              <w:rPr>
-                <w:sz w:val="20"/>
-              </w:rPr>
-              <w:t>(50)</w:t>
+            <w:r>
+              <w:rPr>
+                <w:sz w:val="20"/>
+              </w:rPr>
+              <w:t>varchar(50)</w:t>
             </w:r>
           </w:p>
         </w:tc>
@@ -4107,16 +3620,8 @@
               <w:rPr>
                 <w:sz w:val="20"/>
               </w:rPr>
-              <w:t xml:space="preserve">50 </w:t>
-            </w:r>
-            <w:proofErr w:type="gramStart"/>
-            <w:r>
-              <w:rPr>
-                <w:sz w:val="20"/>
-              </w:rPr>
-              <w:t>caracteres</w:t>
-            </w:r>
-            <w:proofErr w:type="gramEnd"/>
+              <w:t>50 caracteres</w:t>
+            </w:r>
           </w:p>
         </w:tc>
         <w:tc>
@@ -4199,13 +3704,8 @@
             <w:tcW w:w="1413" w:type="dxa"/>
           </w:tcPr>
           <w:p>
-            <w:proofErr w:type="gramStart"/>
-            <w:r>
-              <w:t>Inserir(</w:t>
-            </w:r>
-            <w:proofErr w:type="gramEnd"/>
-            <w:r>
-              <w:t>)</w:t>
+            <w:r>
+              <w:t>Inserir()</w:t>
             </w:r>
           </w:p>
         </w:tc>
@@ -4262,13 +3762,8 @@
             <w:tcW w:w="1413" w:type="dxa"/>
           </w:tcPr>
           <w:p>
-            <w:proofErr w:type="gramStart"/>
-            <w:r>
-              <w:t>Consultar(</w:t>
-            </w:r>
-            <w:proofErr w:type="gramEnd"/>
-            <w:r>
-              <w:t>)</w:t>
+            <w:r>
+              <w:t>Consultar()</w:t>
             </w:r>
           </w:p>
         </w:tc>
@@ -4293,13 +3788,8 @@
               </w:numPr>
               <w:cnfStyle w:val="000000000000" w:firstRow="0" w:lastRow="0" w:firstColumn="0" w:lastColumn="0" w:oddVBand="0" w:evenVBand="0" w:oddHBand="0" w:evenHBand="0" w:firstRowFirstColumn="0" w:firstRowLastColumn="0" w:lastRowFirstColumn="0" w:lastRowLastColumn="0"/>
             </w:pPr>
-            <w:proofErr w:type="spellStart"/>
-            <w:r>
-              <w:t>Selecionar</w:t>
-            </w:r>
-            <w:proofErr w:type="spellEnd"/>
-            <w:r>
-              <w:t xml:space="preserve"> uma ligação</w:t>
+            <w:r>
+              <w:t>Selecionar uma ligação</w:t>
             </w:r>
           </w:p>
           <w:p>
@@ -4327,13 +3817,8 @@
             <w:tcW w:w="1413" w:type="dxa"/>
           </w:tcPr>
           <w:p>
-            <w:proofErr w:type="gramStart"/>
-            <w:r>
-              <w:t>Eliminar(</w:t>
-            </w:r>
-            <w:proofErr w:type="gramEnd"/>
-            <w:r>
-              <w:t>)</w:t>
+            <w:r>
+              <w:t>Eliminar()</w:t>
             </w:r>
           </w:p>
         </w:tc>
@@ -4346,15 +3831,7 @@
               <w:cnfStyle w:val="000000100000" w:firstRow="0" w:lastRow="0" w:firstColumn="0" w:lastColumn="0" w:oddVBand="0" w:evenVBand="0" w:oddHBand="1" w:evenHBand="0" w:firstRowFirstColumn="0" w:firstRowLastColumn="0" w:lastRowFirstColumn="0" w:lastRowLastColumn="0"/>
             </w:pPr>
             <w:r>
-              <w:t xml:space="preserve">Operação que permite eliminar uma promoção para tipo de quarto (para </w:t>
-            </w:r>
-            <w:proofErr w:type="spellStart"/>
-            <w:r>
-              <w:t>epenas</w:t>
-            </w:r>
-            <w:proofErr w:type="spellEnd"/>
-            <w:r>
-              <w:t xml:space="preserve"> promoções no estado “em progresso”)</w:t>
+              <w:t>Operação que permite eliminar uma promoção para tipo de quarto (para epenas promoções no estado “em progresso”)</w:t>
             </w:r>
           </w:p>
           <w:p>
@@ -4366,13 +3843,8 @@
               </w:numPr>
               <w:cnfStyle w:val="000000100000" w:firstRow="0" w:lastRow="0" w:firstColumn="0" w:lastColumn="0" w:oddVBand="0" w:evenVBand="0" w:oddHBand="1" w:evenHBand="0" w:firstRowFirstColumn="0" w:firstRowLastColumn="0" w:lastRowFirstColumn="0" w:lastRowLastColumn="0"/>
             </w:pPr>
-            <w:proofErr w:type="spellStart"/>
-            <w:r>
-              <w:t>Selecionar</w:t>
-            </w:r>
-            <w:proofErr w:type="spellEnd"/>
-            <w:r>
-              <w:t xml:space="preserve"> uma ligação</w:t>
+            <w:r>
+              <w:t>Selecionar uma ligação</w:t>
             </w:r>
           </w:p>
           <w:p>
@@ -4424,7 +3896,6 @@
         </w:rPr>
         <w:t xml:space="preserve"> </w:t>
       </w:r>
-      <w:proofErr w:type="gramStart"/>
       <w:r>
         <w:rPr>
           <w:rFonts w:asciiTheme="majorHAnsi" w:eastAsiaTheme="majorEastAsia" w:hAnsiTheme="majorHAnsi" w:cstheme="majorBidi"/>
@@ -4443,7 +3914,6 @@
         </w:rPr>
         <w:t>(</w:t>
       </w:r>
-      <w:proofErr w:type="spellStart"/>
       <w:r>
         <w:rPr>
           <w:rFonts w:asciiTheme="majorHAnsi" w:eastAsiaTheme="majorEastAsia" w:hAnsiTheme="majorHAnsi" w:cstheme="majorBidi"/>
@@ -4453,8 +3923,6 @@
         </w:rPr>
         <w:t>TiposContactos</w:t>
       </w:r>
-      <w:proofErr w:type="spellEnd"/>
-      <w:proofErr w:type="gramEnd"/>
       <w:r>
         <w:rPr>
           <w:rFonts w:asciiTheme="majorHAnsi" w:eastAsiaTheme="majorEastAsia" w:hAnsiTheme="majorHAnsi" w:cstheme="majorBidi"/>
@@ -4588,11 +4056,9 @@
             <w:vAlign w:val="center"/>
           </w:tcPr>
           <w:p>
-            <w:proofErr w:type="spellStart"/>
             <w:r>
               <w:t>IdTipoContacto</w:t>
             </w:r>
-            <w:proofErr w:type="spellEnd"/>
           </w:p>
         </w:tc>
         <w:tc>
@@ -4608,16 +4074,12 @@
                 <w:sz w:val="20"/>
               </w:rPr>
             </w:pPr>
-            <w:proofErr w:type="spellStart"/>
-            <w:proofErr w:type="gramStart"/>
             <w:r>
               <w:rPr>
                 <w:sz w:val="20"/>
               </w:rPr>
               <w:t>int</w:t>
             </w:r>
-            <w:proofErr w:type="spellEnd"/>
-            <w:proofErr w:type="gramEnd"/>
           </w:p>
         </w:tc>
         <w:tc>
@@ -4632,25 +4094,17 @@
                 <w:sz w:val="20"/>
               </w:rPr>
             </w:pPr>
-            <w:proofErr w:type="gramStart"/>
-            <w:r>
-              <w:rPr>
-                <w:sz w:val="20"/>
-              </w:rPr>
-              <w:t>(PK)</w:t>
-            </w:r>
-            <w:r>
-              <w:rPr>
-                <w:sz w:val="20"/>
-              </w:rPr>
-              <w:t>(FK</w:t>
-            </w:r>
-            <w:proofErr w:type="gramEnd"/>
-            <w:r>
-              <w:rPr>
-                <w:sz w:val="20"/>
-              </w:rPr>
-              <w:t>)</w:t>
+            <w:r>
+              <w:rPr>
+                <w:sz w:val="20"/>
+              </w:rPr>
+              <w:t>(PK) Id d</w:t>
+            </w:r>
+            <w:r>
+              <w:rPr>
+                <w:sz w:val="20"/>
+              </w:rPr>
+              <w:t>o</w:t>
             </w:r>
             <w:r>
               <w:rPr>
@@ -4658,43 +4112,11 @@
               </w:rPr>
               <w:t xml:space="preserve"> </w:t>
             </w:r>
-            <w:proofErr w:type="spellStart"/>
-            <w:r>
-              <w:rPr>
-                <w:sz w:val="20"/>
-              </w:rPr>
-              <w:t>Id</w:t>
-            </w:r>
-            <w:proofErr w:type="spellEnd"/>
-            <w:r>
-              <w:rPr>
-                <w:sz w:val="20"/>
-              </w:rPr>
-              <w:t xml:space="preserve"> d</w:t>
-            </w:r>
-            <w:r>
-              <w:rPr>
-                <w:sz w:val="20"/>
-              </w:rPr>
-              <w:t>o</w:t>
-            </w:r>
-            <w:r>
-              <w:rPr>
-                <w:sz w:val="20"/>
-              </w:rPr>
-              <w:t xml:space="preserve"> </w:t>
-            </w:r>
-            <w:r>
-              <w:rPr>
-                <w:sz w:val="20"/>
-              </w:rPr>
-              <w:t xml:space="preserve">Tipo de </w:t>
-            </w:r>
-            <w:r>
-              <w:rPr>
-                <w:sz w:val="20"/>
-              </w:rPr>
-              <w:t>Contacto</w:t>
+            <w:r>
+              <w:rPr>
+                <w:sz w:val="20"/>
+              </w:rPr>
+              <w:t>Tipo de Contacto</w:t>
             </w:r>
           </w:p>
         </w:tc>
@@ -4736,21 +4158,7 @@
               <w:rPr>
                 <w:sz w:val="20"/>
               </w:rPr>
-              <w:t xml:space="preserve">10 </w:t>
-            </w:r>
-            <w:proofErr w:type="gramStart"/>
-            <w:r>
-              <w:rPr>
-                <w:sz w:val="20"/>
-              </w:rPr>
-              <w:t>caracteres</w:t>
-            </w:r>
-            <w:proofErr w:type="gramEnd"/>
-            <w:r>
-              <w:rPr>
-                <w:sz w:val="20"/>
-              </w:rPr>
-              <w:t xml:space="preserve"> (modo leitura)</w:t>
+              <w:t>10 caracteres (modo leitura)</w:t>
             </w:r>
           </w:p>
         </w:tc>
@@ -4814,11 +4222,9 @@
             <w:vAlign w:val="center"/>
           </w:tcPr>
           <w:p>
-            <w:proofErr w:type="spellStart"/>
             <w:r>
               <w:t>TipoContacto</w:t>
             </w:r>
-            <w:proofErr w:type="spellEnd"/>
           </w:p>
         </w:tc>
         <w:tc>
@@ -4908,16 +4314,8 @@
               <w:rPr>
                 <w:sz w:val="20"/>
               </w:rPr>
-              <w:t xml:space="preserve">50 </w:t>
-            </w:r>
-            <w:proofErr w:type="gramStart"/>
-            <w:r>
-              <w:rPr>
-                <w:sz w:val="20"/>
-              </w:rPr>
-              <w:t>caracteres</w:t>
-            </w:r>
-            <w:proofErr w:type="gramEnd"/>
+              <w:t>50 caracteres</w:t>
+            </w:r>
           </w:p>
         </w:tc>
         <w:tc>
@@ -5000,13 +4398,8 @@
             <w:tcW w:w="1413" w:type="dxa"/>
           </w:tcPr>
           <w:p>
-            <w:proofErr w:type="gramStart"/>
-            <w:r>
-              <w:t>Inserir(</w:t>
-            </w:r>
-            <w:proofErr w:type="gramEnd"/>
-            <w:r>
-              <w:t>)</w:t>
+            <w:r>
+              <w:t>Inserir()</w:t>
             </w:r>
           </w:p>
         </w:tc>
@@ -5063,13 +4456,8 @@
             <w:tcW w:w="1413" w:type="dxa"/>
           </w:tcPr>
           <w:p>
-            <w:proofErr w:type="gramStart"/>
-            <w:r>
-              <w:t>Consultar(</w:t>
-            </w:r>
-            <w:proofErr w:type="gramEnd"/>
-            <w:r>
-              <w:t>)</w:t>
+            <w:r>
+              <w:t>Consultar()</w:t>
             </w:r>
           </w:p>
         </w:tc>
@@ -5097,13 +4485,8 @@
               </w:numPr>
               <w:cnfStyle w:val="000000000000" w:firstRow="0" w:lastRow="0" w:firstColumn="0" w:lastColumn="0" w:oddVBand="0" w:evenVBand="0" w:oddHBand="0" w:evenHBand="0" w:firstRowFirstColumn="0" w:firstRowLastColumn="0" w:lastRowFirstColumn="0" w:lastRowLastColumn="0"/>
             </w:pPr>
-            <w:proofErr w:type="spellStart"/>
-            <w:r>
-              <w:t>Selecionar</w:t>
-            </w:r>
-            <w:proofErr w:type="spellEnd"/>
-            <w:r>
-              <w:t xml:space="preserve"> um</w:t>
+            <w:r>
+              <w:t>Selecionar um</w:t>
             </w:r>
             <w:r>
               <w:t xml:space="preserve"> tipo de contacto</w:t>
@@ -5137,13 +4520,8 @@
             <w:tcW w:w="1413" w:type="dxa"/>
           </w:tcPr>
           <w:p>
-            <w:proofErr w:type="gramStart"/>
-            <w:r>
-              <w:t>Eliminar(</w:t>
-            </w:r>
-            <w:proofErr w:type="gramEnd"/>
-            <w:r>
-              <w:t>)</w:t>
+            <w:r>
+              <w:t>Eliminar()</w:t>
             </w:r>
           </w:p>
         </w:tc>
@@ -5171,13 +4549,8 @@
               </w:numPr>
               <w:cnfStyle w:val="000000100000" w:firstRow="0" w:lastRow="0" w:firstColumn="0" w:lastColumn="0" w:oddVBand="0" w:evenVBand="0" w:oddHBand="1" w:evenHBand="0" w:firstRowFirstColumn="0" w:firstRowLastColumn="0" w:lastRowFirstColumn="0" w:lastRowLastColumn="0"/>
             </w:pPr>
-            <w:proofErr w:type="spellStart"/>
-            <w:r>
-              <w:t>Selecionar</w:t>
-            </w:r>
-            <w:proofErr w:type="spellEnd"/>
-            <w:r>
-              <w:t xml:space="preserve"> um</w:t>
+            <w:r>
+              <w:t>Selecionar um</w:t>
             </w:r>
             <w:r>
               <w:t xml:space="preserve"> tipo de contacto</w:t>
@@ -5224,13 +4597,8 @@
             <w:tcW w:w="1413" w:type="dxa"/>
           </w:tcPr>
           <w:p>
-            <w:proofErr w:type="gramStart"/>
-            <w:r>
-              <w:t>Alterar(</w:t>
-            </w:r>
-            <w:proofErr w:type="gramEnd"/>
-            <w:r>
-              <w:t>)</w:t>
+            <w:r>
+              <w:t>Alterar()</w:t>
             </w:r>
           </w:p>
         </w:tc>
@@ -5255,13 +4623,8 @@
               </w:numPr>
               <w:cnfStyle w:val="000000000000" w:firstRow="0" w:lastRow="0" w:firstColumn="0" w:lastColumn="0" w:oddVBand="0" w:evenVBand="0" w:oddHBand="0" w:evenHBand="0" w:firstRowFirstColumn="0" w:firstRowLastColumn="0" w:lastRowFirstColumn="0" w:lastRowLastColumn="0"/>
             </w:pPr>
-            <w:proofErr w:type="spellStart"/>
-            <w:r>
-              <w:t>Selecionar</w:t>
-            </w:r>
-            <w:proofErr w:type="spellEnd"/>
-            <w:r>
-              <w:t xml:space="preserve"> um tipo de contacto</w:t>
+            <w:r>
+              <w:t>Selecionar um tipo de contacto</w:t>
             </w:r>
           </w:p>
           <w:p>
@@ -5276,11 +4639,9 @@
             <w:r>
               <w:t xml:space="preserve">Alterar o </w:t>
             </w:r>
-            <w:proofErr w:type="spellStart"/>
             <w:r>
               <w:t>TipoContacto</w:t>
             </w:r>
-            <w:proofErr w:type="spellEnd"/>
           </w:p>
           <w:p>
             <w:pPr>
@@ -5291,19 +4652,1414 @@
               </w:numPr>
               <w:cnfStyle w:val="000000000000" w:firstRow="0" w:lastRow="0" w:firstColumn="0" w:lastColumn="0" w:oddVBand="0" w:evenVBand="0" w:oddHBand="0" w:evenHBand="0" w:firstRowFirstColumn="0" w:firstRowLastColumn="0" w:lastRowFirstColumn="0" w:lastRowLastColumn="0"/>
             </w:pPr>
-            <w:proofErr w:type="spellStart"/>
-            <w:r>
-              <w:t>Atualizar</w:t>
-            </w:r>
-            <w:proofErr w:type="spellEnd"/>
-            <w:r>
-              <w:t xml:space="preserve"> o </w:t>
+            <w:r>
+              <w:t xml:space="preserve">Atualizar o </w:t>
             </w:r>
             <w:r>
               <w:t>TipoContacto</w:t>
             </w:r>
-            <w:bookmarkStart w:id="0" w:name="_GoBack"/>
-            <w:bookmarkEnd w:id="0"/>
+          </w:p>
+        </w:tc>
+      </w:tr>
+    </w:tbl>
+    <w:p/>
+    <w:p>
+      <w:r>
+        <w:rPr>
+          <w:rFonts w:asciiTheme="majorHAnsi" w:eastAsiaTheme="majorEastAsia" w:hAnsiTheme="majorHAnsi" w:cstheme="majorBidi"/>
+          <w:color w:val="2E74B5" w:themeColor="accent1" w:themeShade="BF"/>
+          <w:sz w:val="26"/>
+          <w:szCs w:val="26"/>
+        </w:rPr>
+        <w:t>Contactos Itens (</w:t>
+      </w:r>
+      <w:r>
+        <w:rPr>
+          <w:rFonts w:asciiTheme="majorHAnsi" w:eastAsiaTheme="majorEastAsia" w:hAnsiTheme="majorHAnsi" w:cstheme="majorBidi"/>
+          <w:color w:val="2E74B5" w:themeColor="accent1" w:themeShade="BF"/>
+          <w:sz w:val="26"/>
+          <w:szCs w:val="26"/>
+        </w:rPr>
+        <w:t>ContactosItens</w:t>
+      </w:r>
+      <w:r>
+        <w:rPr>
+          <w:rFonts w:asciiTheme="majorHAnsi" w:eastAsiaTheme="majorEastAsia" w:hAnsiTheme="majorHAnsi" w:cstheme="majorBidi"/>
+          <w:color w:val="2E74B5" w:themeColor="accent1" w:themeShade="BF"/>
+          <w:sz w:val="26"/>
+          <w:szCs w:val="26"/>
+        </w:rPr>
+        <w:t>)</w:t>
+      </w:r>
+    </w:p>
+    <w:p>
+      <w:pPr>
+        <w:pStyle w:val="Heading3"/>
+      </w:pPr>
+      <w:r>
+        <w:t>Dicionário de dados</w:t>
+      </w:r>
+    </w:p>
+    <w:tbl>
+      <w:tblPr>
+        <w:tblStyle w:val="GridTable4Accent1"/>
+        <w:tblW w:w="0" w:type="auto"/>
+        <w:tblLayout w:type="fixed"/>
+        <w:tblLook w:val="04A0" w:firstRow="1" w:lastRow="0" w:firstColumn="1" w:lastColumn="0" w:noHBand="0" w:noVBand="1"/>
+      </w:tblPr>
+      <w:tblGrid>
+        <w:gridCol w:w="2246"/>
+        <w:gridCol w:w="1435"/>
+        <w:gridCol w:w="1160"/>
+        <w:gridCol w:w="1425"/>
+        <w:gridCol w:w="1088"/>
+        <w:gridCol w:w="1140"/>
+      </w:tblGrid>
+      <w:tr>
+        <w:trPr>
+          <w:cnfStyle w:val="100000000000" w:firstRow="1" w:lastRow="0" w:firstColumn="0" w:lastColumn="0" w:oddVBand="0" w:evenVBand="0" w:oddHBand="0" w:evenHBand="0" w:firstRowFirstColumn="0" w:firstRowLastColumn="0" w:lastRowFirstColumn="0" w:lastRowLastColumn="0"/>
+        </w:trPr>
+        <w:tc>
+          <w:tcPr>
+            <w:cnfStyle w:val="001000000000" w:firstRow="0" w:lastRow="0" w:firstColumn="1" w:lastColumn="0" w:oddVBand="0" w:evenVBand="0" w:oddHBand="0" w:evenHBand="0" w:firstRowFirstColumn="0" w:firstRowLastColumn="0" w:lastRowFirstColumn="0" w:lastRowLastColumn="0"/>
+            <w:tcW w:w="2246" w:type="dxa"/>
+          </w:tcPr>
+          <w:p>
+            <w:pPr>
+              <w:jc w:val="center"/>
+            </w:pPr>
+            <w:r>
+              <w:t>Nome do campo</w:t>
+            </w:r>
+          </w:p>
+        </w:tc>
+        <w:tc>
+          <w:tcPr>
+            <w:tcW w:w="1435" w:type="dxa"/>
+          </w:tcPr>
+          <w:p>
+            <w:pPr>
+              <w:jc w:val="center"/>
+              <w:cnfStyle w:val="100000000000" w:firstRow="1" w:lastRow="0" w:firstColumn="0" w:lastColumn="0" w:oddVBand="0" w:evenVBand="0" w:oddHBand="0" w:evenHBand="0" w:firstRowFirstColumn="0" w:firstRowLastColumn="0" w:lastRowFirstColumn="0" w:lastRowLastColumn="0"/>
+            </w:pPr>
+            <w:r>
+              <w:t>Tipo de dados</w:t>
+            </w:r>
+          </w:p>
+        </w:tc>
+        <w:tc>
+          <w:tcPr>
+            <w:tcW w:w="1160" w:type="dxa"/>
+          </w:tcPr>
+          <w:p>
+            <w:pPr>
+              <w:jc w:val="center"/>
+              <w:cnfStyle w:val="100000000000" w:firstRow="1" w:lastRow="0" w:firstColumn="0" w:lastColumn="0" w:oddVBand="0" w:evenVBand="0" w:oddHBand="0" w:evenHBand="0" w:firstRowFirstColumn="0" w:firstRowLastColumn="0" w:lastRowFirstColumn="0" w:lastRowLastColumn="0"/>
+            </w:pPr>
+            <w:r>
+              <w:t>Descrição</w:t>
+            </w:r>
+          </w:p>
+        </w:tc>
+        <w:tc>
+          <w:tcPr>
+            <w:tcW w:w="1425" w:type="dxa"/>
+          </w:tcPr>
+          <w:p>
+            <w:pPr>
+              <w:jc w:val="center"/>
+              <w:cnfStyle w:val="100000000000" w:firstRow="1" w:lastRow="0" w:firstColumn="0" w:lastColumn="0" w:oddVBand="0" w:evenVBand="0" w:oddHBand="0" w:evenHBand="0" w:firstRowFirstColumn="0" w:firstRowLastColumn="0" w:lastRowFirstColumn="0" w:lastRowLastColumn="0"/>
+            </w:pPr>
+            <w:r>
+              <w:t>Valores válidos</w:t>
+            </w:r>
+          </w:p>
+        </w:tc>
+        <w:tc>
+          <w:tcPr>
+            <w:tcW w:w="1088" w:type="dxa"/>
+          </w:tcPr>
+          <w:p>
+            <w:pPr>
+              <w:jc w:val="center"/>
+              <w:cnfStyle w:val="100000000000" w:firstRow="1" w:lastRow="0" w:firstColumn="0" w:lastColumn="0" w:oddVBand="0" w:evenVBand="0" w:oddHBand="0" w:evenHBand="0" w:firstRowFirstColumn="0" w:firstRowLastColumn="0" w:lastRowFirstColumn="0" w:lastRowLastColumn="0"/>
+            </w:pPr>
+            <w:r>
+              <w:t>Formato</w:t>
+            </w:r>
+          </w:p>
+        </w:tc>
+        <w:tc>
+          <w:tcPr>
+            <w:tcW w:w="1140" w:type="dxa"/>
+          </w:tcPr>
+          <w:p>
+            <w:pPr>
+              <w:jc w:val="center"/>
+              <w:cnfStyle w:val="100000000000" w:firstRow="1" w:lastRow="0" w:firstColumn="0" w:lastColumn="0" w:oddVBand="0" w:evenVBand="0" w:oddHBand="0" w:evenHBand="0" w:firstRowFirstColumn="0" w:firstRowLastColumn="0" w:lastRowFirstColumn="0" w:lastRowLastColumn="0"/>
+            </w:pPr>
+            <w:r>
+              <w:t>Restrições</w:t>
+            </w:r>
+          </w:p>
+        </w:tc>
+      </w:tr>
+      <w:tr>
+        <w:trPr>
+          <w:cnfStyle w:val="000000100000" w:firstRow="0" w:lastRow="0" w:firstColumn="0" w:lastColumn="0" w:oddVBand="0" w:evenVBand="0" w:oddHBand="1" w:evenHBand="0" w:firstRowFirstColumn="0" w:firstRowLastColumn="0" w:lastRowFirstColumn="0" w:lastRowLastColumn="0"/>
+        </w:trPr>
+        <w:tc>
+          <w:tcPr>
+            <w:cnfStyle w:val="001000000000" w:firstRow="0" w:lastRow="0" w:firstColumn="1" w:lastColumn="0" w:oddVBand="0" w:evenVBand="0" w:oddHBand="0" w:evenHBand="0" w:firstRowFirstColumn="0" w:firstRowLastColumn="0" w:lastRowFirstColumn="0" w:lastRowLastColumn="0"/>
+            <w:tcW w:w="2246" w:type="dxa"/>
+            <w:vAlign w:val="center"/>
+          </w:tcPr>
+          <w:p>
+            <w:r>
+              <w:t>IdContactoItem</w:t>
+            </w:r>
+          </w:p>
+        </w:tc>
+        <w:tc>
+          <w:tcPr>
+            <w:tcW w:w="1435" w:type="dxa"/>
+            <w:vAlign w:val="center"/>
+          </w:tcPr>
+          <w:p>
+            <w:pPr>
+              <w:jc w:val="center"/>
+              <w:cnfStyle w:val="000000100000" w:firstRow="0" w:lastRow="0" w:firstColumn="0" w:lastColumn="0" w:oddVBand="0" w:evenVBand="0" w:oddHBand="1" w:evenHBand="0" w:firstRowFirstColumn="0" w:firstRowLastColumn="0" w:lastRowFirstColumn="0" w:lastRowLastColumn="0"/>
+              <w:rPr>
+                <w:sz w:val="20"/>
+              </w:rPr>
+            </w:pPr>
+            <w:r>
+              <w:rPr>
+                <w:sz w:val="20"/>
+              </w:rPr>
+              <w:t>int</w:t>
+            </w:r>
+          </w:p>
+        </w:tc>
+        <w:tc>
+          <w:tcPr>
+            <w:tcW w:w="1160" w:type="dxa"/>
+            <w:vAlign w:val="center"/>
+          </w:tcPr>
+          <w:p>
+            <w:pPr>
+              <w:cnfStyle w:val="000000100000" w:firstRow="0" w:lastRow="0" w:firstColumn="0" w:lastColumn="0" w:oddVBand="0" w:evenVBand="0" w:oddHBand="1" w:evenHBand="0" w:firstRowFirstColumn="0" w:firstRowLastColumn="0" w:lastRowFirstColumn="0" w:lastRowLastColumn="0"/>
+              <w:rPr>
+                <w:sz w:val="20"/>
+              </w:rPr>
+            </w:pPr>
+            <w:r>
+              <w:rPr>
+                <w:sz w:val="20"/>
+              </w:rPr>
+              <w:t>(PK)</w:t>
+            </w:r>
+            <w:r>
+              <w:rPr>
+                <w:sz w:val="20"/>
+              </w:rPr>
+              <w:t xml:space="preserve"> </w:t>
+            </w:r>
+            <w:r>
+              <w:rPr>
+                <w:sz w:val="20"/>
+              </w:rPr>
+              <w:t xml:space="preserve"> Id d</w:t>
+            </w:r>
+            <w:r>
+              <w:rPr>
+                <w:sz w:val="20"/>
+              </w:rPr>
+              <w:t>o</w:t>
+            </w:r>
+            <w:r>
+              <w:rPr>
+                <w:sz w:val="20"/>
+              </w:rPr>
+              <w:t xml:space="preserve"> </w:t>
+            </w:r>
+            <w:r>
+              <w:rPr>
+                <w:sz w:val="20"/>
+              </w:rPr>
+              <w:t>Contacto item</w:t>
+            </w:r>
+          </w:p>
+        </w:tc>
+        <w:tc>
+          <w:tcPr>
+            <w:tcW w:w="1425" w:type="dxa"/>
+            <w:vAlign w:val="center"/>
+          </w:tcPr>
+          <w:p>
+            <w:pPr>
+              <w:jc w:val="center"/>
+              <w:cnfStyle w:val="000000100000" w:firstRow="0" w:lastRow="0" w:firstColumn="0" w:lastColumn="0" w:oddVBand="0" w:evenVBand="0" w:oddHBand="1" w:evenHBand="0" w:firstRowFirstColumn="0" w:firstRowLastColumn="0" w:lastRowFirstColumn="0" w:lastRowLastColumn="0"/>
+              <w:rPr>
+                <w:sz w:val="20"/>
+              </w:rPr>
+            </w:pPr>
+            <w:r>
+              <w:rPr>
+                <w:sz w:val="20"/>
+              </w:rPr>
+              <w:t>-</w:t>
+            </w:r>
+          </w:p>
+        </w:tc>
+        <w:tc>
+          <w:tcPr>
+            <w:tcW w:w="1088" w:type="dxa"/>
+            <w:vAlign w:val="center"/>
+          </w:tcPr>
+          <w:p>
+            <w:pPr>
+              <w:jc w:val="center"/>
+              <w:cnfStyle w:val="000000100000" w:firstRow="0" w:lastRow="0" w:firstColumn="0" w:lastColumn="0" w:oddVBand="0" w:evenVBand="0" w:oddHBand="1" w:evenHBand="0" w:firstRowFirstColumn="0" w:firstRowLastColumn="0" w:lastRowFirstColumn="0" w:lastRowLastColumn="0"/>
+              <w:rPr>
+                <w:sz w:val="20"/>
+              </w:rPr>
+            </w:pPr>
+            <w:r>
+              <w:rPr>
+                <w:sz w:val="20"/>
+              </w:rPr>
+              <w:t>10 caracteres (modo leitura)</w:t>
+            </w:r>
+          </w:p>
+        </w:tc>
+        <w:tc>
+          <w:tcPr>
+            <w:tcW w:w="1140" w:type="dxa"/>
+            <w:vAlign w:val="center"/>
+          </w:tcPr>
+          <w:p>
+            <w:pPr>
+              <w:cnfStyle w:val="000000100000" w:firstRow="0" w:lastRow="0" w:firstColumn="0" w:lastColumn="0" w:oddVBand="0" w:evenVBand="0" w:oddHBand="1" w:evenHBand="0" w:firstRowFirstColumn="0" w:firstRowLastColumn="0" w:lastRowFirstColumn="0" w:lastRowLastColumn="0"/>
+              <w:rPr>
+                <w:sz w:val="20"/>
+              </w:rPr>
+            </w:pPr>
+            <w:r>
+              <w:rPr>
+                <w:sz w:val="20"/>
+              </w:rPr>
+              <w:t>- Não nulo</w:t>
+            </w:r>
+          </w:p>
+          <w:p>
+            <w:pPr>
+              <w:cnfStyle w:val="000000100000" w:firstRow="0" w:lastRow="0" w:firstColumn="0" w:lastColumn="0" w:oddVBand="0" w:evenVBand="0" w:oddHBand="1" w:evenHBand="0" w:firstRowFirstColumn="0" w:firstRowLastColumn="0" w:lastRowFirstColumn="0" w:lastRowLastColumn="0"/>
+              <w:rPr>
+                <w:sz w:val="20"/>
+              </w:rPr>
+            </w:pPr>
+            <w:r>
+              <w:rPr>
+                <w:sz w:val="20"/>
+              </w:rPr>
+              <w:t>- Inteiros</w:t>
+            </w:r>
+          </w:p>
+          <w:p>
+            <w:pPr>
+              <w:cnfStyle w:val="000000100000" w:firstRow="0" w:lastRow="0" w:firstColumn="0" w:lastColumn="0" w:oddVBand="0" w:evenVBand="0" w:oddHBand="1" w:evenHBand="0" w:firstRowFirstColumn="0" w:firstRowLastColumn="0" w:lastRowFirstColumn="0" w:lastRowLastColumn="0"/>
+              <w:rPr>
+                <w:sz w:val="20"/>
+              </w:rPr>
+            </w:pPr>
+            <w:r>
+              <w:rPr>
+                <w:sz w:val="20"/>
+              </w:rPr>
+              <w:t>- Únicos</w:t>
+            </w:r>
+          </w:p>
+        </w:tc>
+      </w:tr>
+      <w:tr>
+        <w:trPr>
+          <w:trHeight w:val="141"/>
+        </w:trPr>
+        <w:tc>
+          <w:tcPr>
+            <w:cnfStyle w:val="001000000000" w:firstRow="0" w:lastRow="0" w:firstColumn="1" w:lastColumn="0" w:oddVBand="0" w:evenVBand="0" w:oddHBand="0" w:evenHBand="0" w:firstRowFirstColumn="0" w:firstRowLastColumn="0" w:lastRowFirstColumn="0" w:lastRowLastColumn="0"/>
+            <w:tcW w:w="2246" w:type="dxa"/>
+            <w:vAlign w:val="center"/>
+          </w:tcPr>
+          <w:p>
+            <w:r>
+              <w:t>IdContacto</w:t>
+            </w:r>
+          </w:p>
+        </w:tc>
+        <w:tc>
+          <w:tcPr>
+            <w:tcW w:w="1435" w:type="dxa"/>
+            <w:vAlign w:val="center"/>
+          </w:tcPr>
+          <w:p>
+            <w:pPr>
+              <w:jc w:val="center"/>
+              <w:cnfStyle w:val="000000000000" w:firstRow="0" w:lastRow="0" w:firstColumn="0" w:lastColumn="0" w:oddVBand="0" w:evenVBand="0" w:oddHBand="0" w:evenHBand="0" w:firstRowFirstColumn="0" w:firstRowLastColumn="0" w:lastRowFirstColumn="0" w:lastRowLastColumn="0"/>
+              <w:rPr>
+                <w:sz w:val="20"/>
+              </w:rPr>
+            </w:pPr>
+            <w:r>
+              <w:rPr>
+                <w:sz w:val="20"/>
+              </w:rPr>
+              <w:t>int</w:t>
+            </w:r>
+          </w:p>
+        </w:tc>
+        <w:tc>
+          <w:tcPr>
+            <w:tcW w:w="1160" w:type="dxa"/>
+            <w:vAlign w:val="center"/>
+          </w:tcPr>
+          <w:p>
+            <w:pPr>
+              <w:cnfStyle w:val="000000000000" w:firstRow="0" w:lastRow="0" w:firstColumn="0" w:lastColumn="0" w:oddVBand="0" w:evenVBand="0" w:oddHBand="0" w:evenHBand="0" w:firstRowFirstColumn="0" w:firstRowLastColumn="0" w:lastRowFirstColumn="0" w:lastRowLastColumn="0"/>
+              <w:rPr>
+                <w:sz w:val="20"/>
+              </w:rPr>
+            </w:pPr>
+            <w:r>
+              <w:rPr>
+                <w:sz w:val="20"/>
+              </w:rPr>
+              <w:t>(FK) Contacto a que pretence</w:t>
+            </w:r>
+          </w:p>
+        </w:tc>
+        <w:tc>
+          <w:tcPr>
+            <w:tcW w:w="1425" w:type="dxa"/>
+            <w:vAlign w:val="center"/>
+          </w:tcPr>
+          <w:p>
+            <w:pPr>
+              <w:jc w:val="center"/>
+              <w:cnfStyle w:val="000000000000" w:firstRow="0" w:lastRow="0" w:firstColumn="0" w:lastColumn="0" w:oddVBand="0" w:evenVBand="0" w:oddHBand="0" w:evenHBand="0" w:firstRowFirstColumn="0" w:firstRowLastColumn="0" w:lastRowFirstColumn="0" w:lastRowLastColumn="0"/>
+              <w:rPr>
+                <w:sz w:val="20"/>
+              </w:rPr>
+            </w:pPr>
+            <w:r>
+              <w:rPr>
+                <w:sz w:val="20"/>
+              </w:rPr>
+              <w:t>-</w:t>
+            </w:r>
+          </w:p>
+        </w:tc>
+        <w:tc>
+          <w:tcPr>
+            <w:tcW w:w="1088" w:type="dxa"/>
+            <w:vAlign w:val="center"/>
+          </w:tcPr>
+          <w:p>
+            <w:pPr>
+              <w:jc w:val="center"/>
+              <w:cnfStyle w:val="000000000000" w:firstRow="0" w:lastRow="0" w:firstColumn="0" w:lastColumn="0" w:oddVBand="0" w:evenVBand="0" w:oddHBand="0" w:evenHBand="0" w:firstRowFirstColumn="0" w:firstRowLastColumn="0" w:lastRowFirstColumn="0" w:lastRowLastColumn="0"/>
+              <w:rPr>
+                <w:sz w:val="20"/>
+              </w:rPr>
+            </w:pPr>
+            <w:r>
+              <w:rPr>
+                <w:sz w:val="20"/>
+              </w:rPr>
+              <w:t>10 caracteres (modo leitura)</w:t>
+            </w:r>
+          </w:p>
+        </w:tc>
+        <w:tc>
+          <w:tcPr>
+            <w:tcW w:w="1140" w:type="dxa"/>
+            <w:vAlign w:val="center"/>
+          </w:tcPr>
+          <w:p>
+            <w:pPr>
+              <w:cnfStyle w:val="000000000000" w:firstRow="0" w:lastRow="0" w:firstColumn="0" w:lastColumn="0" w:oddVBand="0" w:evenVBand="0" w:oddHBand="0" w:evenHBand="0" w:firstRowFirstColumn="0" w:firstRowLastColumn="0" w:lastRowFirstColumn="0" w:lastRowLastColumn="0"/>
+              <w:rPr>
+                <w:sz w:val="20"/>
+              </w:rPr>
+            </w:pPr>
+            <w:r>
+              <w:rPr>
+                <w:sz w:val="20"/>
+              </w:rPr>
+              <w:t>- Não nulo</w:t>
+            </w:r>
+          </w:p>
+          <w:p>
+            <w:pPr>
+              <w:cnfStyle w:val="000000000000" w:firstRow="0" w:lastRow="0" w:firstColumn="0" w:lastColumn="0" w:oddVBand="0" w:evenVBand="0" w:oddHBand="0" w:evenHBand="0" w:firstRowFirstColumn="0" w:firstRowLastColumn="0" w:lastRowFirstColumn="0" w:lastRowLastColumn="0"/>
+              <w:rPr>
+                <w:sz w:val="20"/>
+              </w:rPr>
+            </w:pPr>
+            <w:r>
+              <w:rPr>
+                <w:sz w:val="20"/>
+              </w:rPr>
+              <w:t>- Inteiros</w:t>
+            </w:r>
+          </w:p>
+          <w:p>
+            <w:pPr>
+              <w:cnfStyle w:val="000000000000" w:firstRow="0" w:lastRow="0" w:firstColumn="0" w:lastColumn="0" w:oddVBand="0" w:evenVBand="0" w:oddHBand="0" w:evenHBand="0" w:firstRowFirstColumn="0" w:firstRowLastColumn="0" w:lastRowFirstColumn="0" w:lastRowLastColumn="0"/>
+              <w:rPr>
+                <w:sz w:val="20"/>
+              </w:rPr>
+            </w:pPr>
+            <w:r>
+              <w:rPr>
+                <w:sz w:val="20"/>
+              </w:rPr>
+              <w:t>- Únicos</w:t>
+            </w:r>
+          </w:p>
+        </w:tc>
+      </w:tr>
+      <w:tr>
+        <w:trPr>
+          <w:cnfStyle w:val="000000100000" w:firstRow="0" w:lastRow="0" w:firstColumn="0" w:lastColumn="0" w:oddVBand="0" w:evenVBand="0" w:oddHBand="1" w:evenHBand="0" w:firstRowFirstColumn="0" w:firstRowLastColumn="0" w:lastRowFirstColumn="0" w:lastRowLastColumn="0"/>
+          <w:trHeight w:val="141"/>
+        </w:trPr>
+        <w:tc>
+          <w:tcPr>
+            <w:cnfStyle w:val="001000000000" w:firstRow="0" w:lastRow="0" w:firstColumn="1" w:lastColumn="0" w:oddVBand="0" w:evenVBand="0" w:oddHBand="0" w:evenHBand="0" w:firstRowFirstColumn="0" w:firstRowLastColumn="0" w:lastRowFirstColumn="0" w:lastRowLastColumn="0"/>
+            <w:tcW w:w="2246" w:type="dxa"/>
+            <w:vAlign w:val="center"/>
+          </w:tcPr>
+          <w:p>
+            <w:r>
+              <w:t>ContactoItem</w:t>
+            </w:r>
+          </w:p>
+        </w:tc>
+        <w:tc>
+          <w:tcPr>
+            <w:tcW w:w="1435" w:type="dxa"/>
+            <w:vAlign w:val="center"/>
+          </w:tcPr>
+          <w:p>
+            <w:pPr>
+              <w:jc w:val="center"/>
+              <w:cnfStyle w:val="000000100000" w:firstRow="0" w:lastRow="0" w:firstColumn="0" w:lastColumn="0" w:oddVBand="0" w:evenVBand="0" w:oddHBand="1" w:evenHBand="0" w:firstRowFirstColumn="0" w:firstRowLastColumn="0" w:lastRowFirstColumn="0" w:lastRowLastColumn="0"/>
+              <w:rPr>
+                <w:sz w:val="20"/>
+              </w:rPr>
+            </w:pPr>
+            <w:r>
+              <w:rPr>
+                <w:sz w:val="20"/>
+              </w:rPr>
+              <w:t>VARCHAR (50)</w:t>
+            </w:r>
+          </w:p>
+        </w:tc>
+        <w:tc>
+          <w:tcPr>
+            <w:tcW w:w="1160" w:type="dxa"/>
+            <w:vAlign w:val="center"/>
+          </w:tcPr>
+          <w:p>
+            <w:pPr>
+              <w:cnfStyle w:val="000000100000" w:firstRow="0" w:lastRow="0" w:firstColumn="0" w:lastColumn="0" w:oddVBand="0" w:evenVBand="0" w:oddHBand="1" w:evenHBand="0" w:firstRowFirstColumn="0" w:firstRowLastColumn="0" w:lastRowFirstColumn="0" w:lastRowLastColumn="0"/>
+              <w:rPr>
+                <w:sz w:val="20"/>
+              </w:rPr>
+            </w:pPr>
+            <w:r>
+              <w:rPr>
+                <w:sz w:val="20"/>
+              </w:rPr>
+              <w:t>Contacto</w:t>
+            </w:r>
+          </w:p>
+        </w:tc>
+        <w:tc>
+          <w:tcPr>
+            <w:tcW w:w="1425" w:type="dxa"/>
+            <w:vAlign w:val="center"/>
+          </w:tcPr>
+          <w:p>
+            <w:pPr>
+              <w:jc w:val="center"/>
+              <w:cnfStyle w:val="000000100000" w:firstRow="0" w:lastRow="0" w:firstColumn="0" w:lastColumn="0" w:oddVBand="0" w:evenVBand="0" w:oddHBand="1" w:evenHBand="0" w:firstRowFirstColumn="0" w:firstRowLastColumn="0" w:lastRowFirstColumn="0" w:lastRowLastColumn="0"/>
+              <w:rPr>
+                <w:sz w:val="20"/>
+              </w:rPr>
+            </w:pPr>
+            <w:r>
+              <w:rPr>
+                <w:sz w:val="20"/>
+              </w:rPr>
+              <w:t>-</w:t>
+            </w:r>
+          </w:p>
+        </w:tc>
+        <w:tc>
+          <w:tcPr>
+            <w:tcW w:w="1088" w:type="dxa"/>
+            <w:vAlign w:val="center"/>
+          </w:tcPr>
+          <w:p>
+            <w:pPr>
+              <w:jc w:val="center"/>
+              <w:cnfStyle w:val="000000100000" w:firstRow="0" w:lastRow="0" w:firstColumn="0" w:lastColumn="0" w:oddVBand="0" w:evenVBand="0" w:oddHBand="1" w:evenHBand="0" w:firstRowFirstColumn="0" w:firstRowLastColumn="0" w:lastRowFirstColumn="0" w:lastRowLastColumn="0"/>
+              <w:rPr>
+                <w:sz w:val="20"/>
+              </w:rPr>
+            </w:pPr>
+            <w:r>
+              <w:rPr>
+                <w:sz w:val="20"/>
+              </w:rPr>
+              <w:t>50 caracteres</w:t>
+            </w:r>
+          </w:p>
+        </w:tc>
+        <w:tc>
+          <w:tcPr>
+            <w:tcW w:w="1140" w:type="dxa"/>
+            <w:vAlign w:val="center"/>
+          </w:tcPr>
+          <w:p>
+            <w:pPr>
+              <w:cnfStyle w:val="000000100000" w:firstRow="0" w:lastRow="0" w:firstColumn="0" w:lastColumn="0" w:oddVBand="0" w:evenVBand="0" w:oddHBand="1" w:evenHBand="0" w:firstRowFirstColumn="0" w:firstRowLastColumn="0" w:lastRowFirstColumn="0" w:lastRowLastColumn="0"/>
+              <w:rPr>
+                <w:sz w:val="20"/>
+              </w:rPr>
+            </w:pPr>
+            <w:r>
+              <w:rPr>
+                <w:sz w:val="20"/>
+              </w:rPr>
+              <w:t>- Não nulo</w:t>
+            </w:r>
+          </w:p>
+        </w:tc>
+      </w:tr>
+      <w:tr>
+        <w:trPr>
+          <w:trHeight w:val="141"/>
+        </w:trPr>
+        <w:tc>
+          <w:tcPr>
+            <w:cnfStyle w:val="001000000000" w:firstRow="0" w:lastRow="0" w:firstColumn="1" w:lastColumn="0" w:oddVBand="0" w:evenVBand="0" w:oddHBand="0" w:evenHBand="0" w:firstRowFirstColumn="0" w:firstRowLastColumn="0" w:lastRowFirstColumn="0" w:lastRowLastColumn="0"/>
+            <w:tcW w:w="2246" w:type="dxa"/>
+            <w:vAlign w:val="center"/>
+          </w:tcPr>
+          <w:p>
+            <w:r>
+              <w:t>IdTipoContacto</w:t>
+            </w:r>
+          </w:p>
+        </w:tc>
+        <w:tc>
+          <w:tcPr>
+            <w:tcW w:w="1435" w:type="dxa"/>
+            <w:vAlign w:val="center"/>
+          </w:tcPr>
+          <w:p>
+            <w:pPr>
+              <w:jc w:val="center"/>
+              <w:cnfStyle w:val="000000000000" w:firstRow="0" w:lastRow="0" w:firstColumn="0" w:lastColumn="0" w:oddVBand="0" w:evenVBand="0" w:oddHBand="0" w:evenHBand="0" w:firstRowFirstColumn="0" w:firstRowLastColumn="0" w:lastRowFirstColumn="0" w:lastRowLastColumn="0"/>
+              <w:rPr>
+                <w:sz w:val="20"/>
+              </w:rPr>
+            </w:pPr>
+            <w:r>
+              <w:rPr>
+                <w:sz w:val="20"/>
+              </w:rPr>
+              <w:t>int</w:t>
+            </w:r>
+          </w:p>
+        </w:tc>
+        <w:tc>
+          <w:tcPr>
+            <w:tcW w:w="1160" w:type="dxa"/>
+            <w:vAlign w:val="center"/>
+          </w:tcPr>
+          <w:p>
+            <w:pPr>
+              <w:cnfStyle w:val="000000000000" w:firstRow="0" w:lastRow="0" w:firstColumn="0" w:lastColumn="0" w:oddVBand="0" w:evenVBand="0" w:oddHBand="0" w:evenHBand="0" w:firstRowFirstColumn="0" w:firstRowLastColumn="0" w:lastRowFirstColumn="0" w:lastRowLastColumn="0"/>
+              <w:rPr>
+                <w:sz w:val="20"/>
+              </w:rPr>
+            </w:pPr>
+            <w:r>
+              <w:rPr>
+                <w:sz w:val="20"/>
+              </w:rPr>
+              <w:t xml:space="preserve">(FK) </w:t>
+            </w:r>
+            <w:r>
+              <w:rPr>
+                <w:sz w:val="20"/>
+              </w:rPr>
+              <w:t>Tipo do contacto</w:t>
+            </w:r>
+          </w:p>
+        </w:tc>
+        <w:tc>
+          <w:tcPr>
+            <w:tcW w:w="1425" w:type="dxa"/>
+            <w:vAlign w:val="center"/>
+          </w:tcPr>
+          <w:p>
+            <w:pPr>
+              <w:jc w:val="center"/>
+              <w:cnfStyle w:val="000000000000" w:firstRow="0" w:lastRow="0" w:firstColumn="0" w:lastColumn="0" w:oddVBand="0" w:evenVBand="0" w:oddHBand="0" w:evenHBand="0" w:firstRowFirstColumn="0" w:firstRowLastColumn="0" w:lastRowFirstColumn="0" w:lastRowLastColumn="0"/>
+              <w:rPr>
+                <w:sz w:val="20"/>
+              </w:rPr>
+            </w:pPr>
+            <w:r>
+              <w:rPr>
+                <w:sz w:val="20"/>
+              </w:rPr>
+              <w:t>-</w:t>
+            </w:r>
+          </w:p>
+        </w:tc>
+        <w:tc>
+          <w:tcPr>
+            <w:tcW w:w="1088" w:type="dxa"/>
+            <w:vAlign w:val="center"/>
+          </w:tcPr>
+          <w:p>
+            <w:pPr>
+              <w:jc w:val="center"/>
+              <w:cnfStyle w:val="000000000000" w:firstRow="0" w:lastRow="0" w:firstColumn="0" w:lastColumn="0" w:oddVBand="0" w:evenVBand="0" w:oddHBand="0" w:evenHBand="0" w:firstRowFirstColumn="0" w:firstRowLastColumn="0" w:lastRowFirstColumn="0" w:lastRowLastColumn="0"/>
+              <w:rPr>
+                <w:sz w:val="20"/>
+              </w:rPr>
+            </w:pPr>
+            <w:r>
+              <w:rPr>
+                <w:sz w:val="20"/>
+              </w:rPr>
+              <w:t>10 caracteres (modo leitura)</w:t>
+            </w:r>
+          </w:p>
+        </w:tc>
+        <w:tc>
+          <w:tcPr>
+            <w:tcW w:w="1140" w:type="dxa"/>
+            <w:vAlign w:val="center"/>
+          </w:tcPr>
+          <w:p>
+            <w:pPr>
+              <w:cnfStyle w:val="000000000000" w:firstRow="0" w:lastRow="0" w:firstColumn="0" w:lastColumn="0" w:oddVBand="0" w:evenVBand="0" w:oddHBand="0" w:evenHBand="0" w:firstRowFirstColumn="0" w:firstRowLastColumn="0" w:lastRowFirstColumn="0" w:lastRowLastColumn="0"/>
+              <w:rPr>
+                <w:sz w:val="20"/>
+              </w:rPr>
+            </w:pPr>
+            <w:r>
+              <w:rPr>
+                <w:sz w:val="20"/>
+              </w:rPr>
+              <w:t>- Não nulo</w:t>
+            </w:r>
+          </w:p>
+          <w:p>
+            <w:pPr>
+              <w:cnfStyle w:val="000000000000" w:firstRow="0" w:lastRow="0" w:firstColumn="0" w:lastColumn="0" w:oddVBand="0" w:evenVBand="0" w:oddHBand="0" w:evenHBand="0" w:firstRowFirstColumn="0" w:firstRowLastColumn="0" w:lastRowFirstColumn="0" w:lastRowLastColumn="0"/>
+              <w:rPr>
+                <w:sz w:val="20"/>
+              </w:rPr>
+            </w:pPr>
+            <w:r>
+              <w:rPr>
+                <w:sz w:val="20"/>
+              </w:rPr>
+              <w:t>- Inteiros</w:t>
+            </w:r>
+          </w:p>
+          <w:p>
+            <w:pPr>
+              <w:cnfStyle w:val="000000000000" w:firstRow="0" w:lastRow="0" w:firstColumn="0" w:lastColumn="0" w:oddVBand="0" w:evenVBand="0" w:oddHBand="0" w:evenHBand="0" w:firstRowFirstColumn="0" w:firstRowLastColumn="0" w:lastRowFirstColumn="0" w:lastRowLastColumn="0"/>
+              <w:rPr>
+                <w:sz w:val="20"/>
+              </w:rPr>
+            </w:pPr>
+            <w:r>
+              <w:rPr>
+                <w:sz w:val="20"/>
+              </w:rPr>
+              <w:t>- Únicos</w:t>
+            </w:r>
+          </w:p>
+        </w:tc>
+      </w:tr>
+      <w:tr>
+        <w:trPr>
+          <w:cnfStyle w:val="000000100000" w:firstRow="0" w:lastRow="0" w:firstColumn="0" w:lastColumn="0" w:oddVBand="0" w:evenVBand="0" w:oddHBand="1" w:evenHBand="0" w:firstRowFirstColumn="0" w:firstRowLastColumn="0" w:lastRowFirstColumn="0" w:lastRowLastColumn="0"/>
+          <w:trHeight w:val="141"/>
+        </w:trPr>
+        <w:tc>
+          <w:tcPr>
+            <w:cnfStyle w:val="001000000000" w:firstRow="0" w:lastRow="0" w:firstColumn="1" w:lastColumn="0" w:oddVBand="0" w:evenVBand="0" w:oddHBand="0" w:evenHBand="0" w:firstRowFirstColumn="0" w:firstRowLastColumn="0" w:lastRowFirstColumn="0" w:lastRowLastColumn="0"/>
+            <w:tcW w:w="2246" w:type="dxa"/>
+            <w:vAlign w:val="center"/>
+          </w:tcPr>
+          <w:p>
+            <w:r>
+              <w:t>Preferencial</w:t>
+            </w:r>
+          </w:p>
+        </w:tc>
+        <w:tc>
+          <w:tcPr>
+            <w:tcW w:w="1435" w:type="dxa"/>
+            <w:vAlign w:val="center"/>
+          </w:tcPr>
+          <w:p>
+            <w:pPr>
+              <w:jc w:val="center"/>
+              <w:cnfStyle w:val="000000100000" w:firstRow="0" w:lastRow="0" w:firstColumn="0" w:lastColumn="0" w:oddVBand="0" w:evenVBand="0" w:oddHBand="1" w:evenHBand="0" w:firstRowFirstColumn="0" w:firstRowLastColumn="0" w:lastRowFirstColumn="0" w:lastRowLastColumn="0"/>
+              <w:rPr>
+                <w:sz w:val="20"/>
+              </w:rPr>
+            </w:pPr>
+            <w:r>
+              <w:rPr>
+                <w:sz w:val="20"/>
+              </w:rPr>
+              <w:t>bit</w:t>
+            </w:r>
+          </w:p>
+        </w:tc>
+        <w:tc>
+          <w:tcPr>
+            <w:tcW w:w="1160" w:type="dxa"/>
+            <w:vAlign w:val="center"/>
+          </w:tcPr>
+          <w:p>
+            <w:pPr>
+              <w:jc w:val="center"/>
+              <w:cnfStyle w:val="000000100000" w:firstRow="0" w:lastRow="0" w:firstColumn="0" w:lastColumn="0" w:oddVBand="0" w:evenVBand="0" w:oddHBand="1" w:evenHBand="0" w:firstRowFirstColumn="0" w:firstRowLastColumn="0" w:lastRowFirstColumn="0" w:lastRowLastColumn="0"/>
+              <w:rPr>
+                <w:sz w:val="20"/>
+              </w:rPr>
+            </w:pPr>
+            <w:r>
+              <w:rPr>
+                <w:sz w:val="20"/>
+              </w:rPr>
+              <w:t>-</w:t>
+            </w:r>
+          </w:p>
+        </w:tc>
+        <w:tc>
+          <w:tcPr>
+            <w:tcW w:w="1425" w:type="dxa"/>
+            <w:vAlign w:val="center"/>
+          </w:tcPr>
+          <w:p>
+            <w:pPr>
+              <w:jc w:val="center"/>
+              <w:cnfStyle w:val="000000100000" w:firstRow="0" w:lastRow="0" w:firstColumn="0" w:lastColumn="0" w:oddVBand="0" w:evenVBand="0" w:oddHBand="1" w:evenHBand="0" w:firstRowFirstColumn="0" w:firstRowLastColumn="0" w:lastRowFirstColumn="0" w:lastRowLastColumn="0"/>
+              <w:rPr>
+                <w:sz w:val="20"/>
+              </w:rPr>
+            </w:pPr>
+            <w:r>
+              <w:rPr>
+                <w:sz w:val="20"/>
+              </w:rPr>
+              <w:t>Verdadeiro ou falço</w:t>
+            </w:r>
+          </w:p>
+        </w:tc>
+        <w:tc>
+          <w:tcPr>
+            <w:tcW w:w="1088" w:type="dxa"/>
+            <w:vAlign w:val="center"/>
+          </w:tcPr>
+          <w:p>
+            <w:pPr>
+              <w:jc w:val="center"/>
+              <w:cnfStyle w:val="000000100000" w:firstRow="0" w:lastRow="0" w:firstColumn="0" w:lastColumn="0" w:oddVBand="0" w:evenVBand="0" w:oddHBand="1" w:evenHBand="0" w:firstRowFirstColumn="0" w:firstRowLastColumn="0" w:lastRowFirstColumn="0" w:lastRowLastColumn="0"/>
+              <w:rPr>
+                <w:sz w:val="20"/>
+              </w:rPr>
+            </w:pPr>
+            <w:r>
+              <w:rPr>
+                <w:sz w:val="20"/>
+              </w:rPr>
+              <w:t>-</w:t>
+            </w:r>
+          </w:p>
+        </w:tc>
+        <w:tc>
+          <w:tcPr>
+            <w:tcW w:w="1140" w:type="dxa"/>
+            <w:vAlign w:val="center"/>
+          </w:tcPr>
+          <w:p>
+            <w:pPr>
+              <w:cnfStyle w:val="000000100000" w:firstRow="0" w:lastRow="0" w:firstColumn="0" w:lastColumn="0" w:oddVBand="0" w:evenVBand="0" w:oddHBand="1" w:evenHBand="0" w:firstRowFirstColumn="0" w:firstRowLastColumn="0" w:lastRowFirstColumn="0" w:lastRowLastColumn="0"/>
+              <w:rPr>
+                <w:sz w:val="20"/>
+              </w:rPr>
+            </w:pPr>
+            <w:r>
+              <w:rPr>
+                <w:sz w:val="20"/>
+              </w:rPr>
+              <w:t>- Não nulo</w:t>
+            </w:r>
+          </w:p>
+        </w:tc>
+      </w:tr>
+      <w:tr>
+        <w:trPr>
+          <w:trHeight w:val="141"/>
+        </w:trPr>
+        <w:tc>
+          <w:tcPr>
+            <w:cnfStyle w:val="001000000000" w:firstRow="0" w:lastRow="0" w:firstColumn="1" w:lastColumn="0" w:oddVBand="0" w:evenVBand="0" w:oddHBand="0" w:evenHBand="0" w:firstRowFirstColumn="0" w:firstRowLastColumn="0" w:lastRowFirstColumn="0" w:lastRowLastColumn="0"/>
+            <w:tcW w:w="2246" w:type="dxa"/>
+            <w:vAlign w:val="center"/>
+          </w:tcPr>
+          <w:p>
+            <w:r>
+              <w:t>HorarioInicio</w:t>
+            </w:r>
+          </w:p>
+        </w:tc>
+        <w:tc>
+          <w:tcPr>
+            <w:tcW w:w="1435" w:type="dxa"/>
+            <w:vAlign w:val="center"/>
+          </w:tcPr>
+          <w:p>
+            <w:pPr>
+              <w:jc w:val="center"/>
+              <w:cnfStyle w:val="000000000000" w:firstRow="0" w:lastRow="0" w:firstColumn="0" w:lastColumn="0" w:oddVBand="0" w:evenVBand="0" w:oddHBand="0" w:evenHBand="0" w:firstRowFirstColumn="0" w:firstRowLastColumn="0" w:lastRowFirstColumn="0" w:lastRowLastColumn="0"/>
+              <w:rPr>
+                <w:sz w:val="20"/>
+              </w:rPr>
+            </w:pPr>
+            <w:r>
+              <w:rPr>
+                <w:sz w:val="20"/>
+              </w:rPr>
+              <w:t>Hora</w:t>
+            </w:r>
+          </w:p>
+        </w:tc>
+        <w:tc>
+          <w:tcPr>
+            <w:tcW w:w="1160" w:type="dxa"/>
+            <w:vAlign w:val="center"/>
+          </w:tcPr>
+          <w:p>
+            <w:pPr>
+              <w:jc w:val="center"/>
+              <w:cnfStyle w:val="000000000000" w:firstRow="0" w:lastRow="0" w:firstColumn="0" w:lastColumn="0" w:oddVBand="0" w:evenVBand="0" w:oddHBand="0" w:evenHBand="0" w:firstRowFirstColumn="0" w:firstRowLastColumn="0" w:lastRowFirstColumn="0" w:lastRowLastColumn="0"/>
+              <w:rPr>
+                <w:sz w:val="20"/>
+              </w:rPr>
+            </w:pPr>
+            <w:r>
+              <w:rPr>
+                <w:sz w:val="20"/>
+              </w:rPr>
+              <w:t>Hora preferencial</w:t>
+            </w:r>
+          </w:p>
+        </w:tc>
+        <w:tc>
+          <w:tcPr>
+            <w:tcW w:w="1425" w:type="dxa"/>
+            <w:vAlign w:val="center"/>
+          </w:tcPr>
+          <w:p>
+            <w:pPr>
+              <w:jc w:val="center"/>
+              <w:cnfStyle w:val="000000000000" w:firstRow="0" w:lastRow="0" w:firstColumn="0" w:lastColumn="0" w:oddVBand="0" w:evenVBand="0" w:oddHBand="0" w:evenHBand="0" w:firstRowFirstColumn="0" w:firstRowLastColumn="0" w:lastRowFirstColumn="0" w:lastRowLastColumn="0"/>
+              <w:rPr>
+                <w:sz w:val="20"/>
+              </w:rPr>
+            </w:pPr>
+            <w:r>
+              <w:rPr>
+                <w:sz w:val="20"/>
+              </w:rPr>
+              <w:t>-</w:t>
+            </w:r>
+          </w:p>
+        </w:tc>
+        <w:tc>
+          <w:tcPr>
+            <w:tcW w:w="1088" w:type="dxa"/>
+            <w:vAlign w:val="center"/>
+          </w:tcPr>
+          <w:p>
+            <w:pPr>
+              <w:jc w:val="center"/>
+              <w:cnfStyle w:val="000000000000" w:firstRow="0" w:lastRow="0" w:firstColumn="0" w:lastColumn="0" w:oddVBand="0" w:evenVBand="0" w:oddHBand="0" w:evenHBand="0" w:firstRowFirstColumn="0" w:firstRowLastColumn="0" w:lastRowFirstColumn="0" w:lastRowLastColumn="0"/>
+              <w:rPr>
+                <w:sz w:val="20"/>
+              </w:rPr>
+            </w:pPr>
+            <w:r>
+              <w:rPr>
+                <w:sz w:val="20"/>
+              </w:rPr>
+              <w:t>Hora</w:t>
+            </w:r>
+          </w:p>
+        </w:tc>
+        <w:tc>
+          <w:tcPr>
+            <w:tcW w:w="1140" w:type="dxa"/>
+            <w:vAlign w:val="center"/>
+          </w:tcPr>
+          <w:p>
+            <w:pPr>
+              <w:cnfStyle w:val="000000000000" w:firstRow="0" w:lastRow="0" w:firstColumn="0" w:lastColumn="0" w:oddVBand="0" w:evenVBand="0" w:oddHBand="0" w:evenHBand="0" w:firstRowFirstColumn="0" w:firstRowLastColumn="0" w:lastRowFirstColumn="0" w:lastRowLastColumn="0"/>
+              <w:rPr>
+                <w:sz w:val="20"/>
+              </w:rPr>
+            </w:pPr>
+          </w:p>
+        </w:tc>
+      </w:tr>
+      <w:tr>
+        <w:trPr>
+          <w:cnfStyle w:val="000000100000" w:firstRow="0" w:lastRow="0" w:firstColumn="0" w:lastColumn="0" w:oddVBand="0" w:evenVBand="0" w:oddHBand="1" w:evenHBand="0" w:firstRowFirstColumn="0" w:firstRowLastColumn="0" w:lastRowFirstColumn="0" w:lastRowLastColumn="0"/>
+          <w:trHeight w:val="141"/>
+        </w:trPr>
+        <w:tc>
+          <w:tcPr>
+            <w:cnfStyle w:val="001000000000" w:firstRow="0" w:lastRow="0" w:firstColumn="1" w:lastColumn="0" w:oddVBand="0" w:evenVBand="0" w:oddHBand="0" w:evenHBand="0" w:firstRowFirstColumn="0" w:firstRowLastColumn="0" w:lastRowFirstColumn="0" w:lastRowLastColumn="0"/>
+            <w:tcW w:w="2246" w:type="dxa"/>
+            <w:vAlign w:val="center"/>
+          </w:tcPr>
+          <w:p>
+            <w:r>
+              <w:t>HorarioFim</w:t>
+            </w:r>
+          </w:p>
+        </w:tc>
+        <w:tc>
+          <w:tcPr>
+            <w:tcW w:w="1435" w:type="dxa"/>
+            <w:vAlign w:val="center"/>
+          </w:tcPr>
+          <w:p>
+            <w:pPr>
+              <w:jc w:val="center"/>
+              <w:cnfStyle w:val="000000100000" w:firstRow="0" w:lastRow="0" w:firstColumn="0" w:lastColumn="0" w:oddVBand="0" w:evenVBand="0" w:oddHBand="1" w:evenHBand="0" w:firstRowFirstColumn="0" w:firstRowLastColumn="0" w:lastRowFirstColumn="0" w:lastRowLastColumn="0"/>
+              <w:rPr>
+                <w:sz w:val="20"/>
+              </w:rPr>
+            </w:pPr>
+            <w:r>
+              <w:rPr>
+                <w:sz w:val="20"/>
+              </w:rPr>
+              <w:t>Hora</w:t>
+            </w:r>
+          </w:p>
+        </w:tc>
+        <w:tc>
+          <w:tcPr>
+            <w:tcW w:w="1160" w:type="dxa"/>
+            <w:vAlign w:val="center"/>
+          </w:tcPr>
+          <w:p>
+            <w:pPr>
+              <w:jc w:val="center"/>
+              <w:cnfStyle w:val="000000100000" w:firstRow="0" w:lastRow="0" w:firstColumn="0" w:lastColumn="0" w:oddVBand="0" w:evenVBand="0" w:oddHBand="1" w:evenHBand="0" w:firstRowFirstColumn="0" w:firstRowLastColumn="0" w:lastRowFirstColumn="0" w:lastRowLastColumn="0"/>
+              <w:rPr>
+                <w:sz w:val="20"/>
+              </w:rPr>
+            </w:pPr>
+            <w:r>
+              <w:rPr>
+                <w:sz w:val="20"/>
+              </w:rPr>
+              <w:t>Hora preferencial</w:t>
+            </w:r>
+          </w:p>
+        </w:tc>
+        <w:tc>
+          <w:tcPr>
+            <w:tcW w:w="1425" w:type="dxa"/>
+            <w:vAlign w:val="center"/>
+          </w:tcPr>
+          <w:p>
+            <w:pPr>
+              <w:jc w:val="center"/>
+              <w:cnfStyle w:val="000000100000" w:firstRow="0" w:lastRow="0" w:firstColumn="0" w:lastColumn="0" w:oddVBand="0" w:evenVBand="0" w:oddHBand="1" w:evenHBand="0" w:firstRowFirstColumn="0" w:firstRowLastColumn="0" w:lastRowFirstColumn="0" w:lastRowLastColumn="0"/>
+              <w:rPr>
+                <w:sz w:val="20"/>
+              </w:rPr>
+            </w:pPr>
+            <w:r>
+              <w:rPr>
+                <w:sz w:val="20"/>
+              </w:rPr>
+              <w:t>-</w:t>
+            </w:r>
+          </w:p>
+        </w:tc>
+        <w:tc>
+          <w:tcPr>
+            <w:tcW w:w="1088" w:type="dxa"/>
+            <w:vAlign w:val="center"/>
+          </w:tcPr>
+          <w:p>
+            <w:pPr>
+              <w:jc w:val="center"/>
+              <w:cnfStyle w:val="000000100000" w:firstRow="0" w:lastRow="0" w:firstColumn="0" w:lastColumn="0" w:oddVBand="0" w:evenVBand="0" w:oddHBand="1" w:evenHBand="0" w:firstRowFirstColumn="0" w:firstRowLastColumn="0" w:lastRowFirstColumn="0" w:lastRowLastColumn="0"/>
+              <w:rPr>
+                <w:sz w:val="20"/>
+              </w:rPr>
+            </w:pPr>
+            <w:r>
+              <w:rPr>
+                <w:sz w:val="20"/>
+              </w:rPr>
+              <w:t>Hora</w:t>
+            </w:r>
+          </w:p>
+        </w:tc>
+        <w:tc>
+          <w:tcPr>
+            <w:tcW w:w="1140" w:type="dxa"/>
+            <w:vAlign w:val="center"/>
+          </w:tcPr>
+          <w:p>
+            <w:pPr>
+              <w:cnfStyle w:val="000000100000" w:firstRow="0" w:lastRow="0" w:firstColumn="0" w:lastColumn="0" w:oddVBand="0" w:evenVBand="0" w:oddHBand="1" w:evenHBand="0" w:firstRowFirstColumn="0" w:firstRowLastColumn="0" w:lastRowFirstColumn="0" w:lastRowLastColumn="0"/>
+              <w:rPr>
+                <w:sz w:val="20"/>
+              </w:rPr>
+            </w:pPr>
+          </w:p>
+        </w:tc>
+      </w:tr>
+    </w:tbl>
+    <w:p/>
+    <w:p>
+      <w:pPr>
+        <w:pStyle w:val="Heading3"/>
+      </w:pPr>
+      <w:r>
+        <w:t>Operações</w:t>
+      </w:r>
+      <w:r>
+        <w:t>(TODO</w:t>
+      </w:r>
+      <w:bookmarkStart w:id="0" w:name="_GoBack"/>
+      <w:bookmarkEnd w:id="0"/>
+      <w:r>
+        <w:t>)</w:t>
+      </w:r>
+    </w:p>
+    <w:tbl>
+      <w:tblPr>
+        <w:tblStyle w:val="GridTable4Accent2"/>
+        <w:tblW w:w="0" w:type="auto"/>
+        <w:tblLook w:val="04A0" w:firstRow="1" w:lastRow="0" w:firstColumn="1" w:lastColumn="0" w:noHBand="0" w:noVBand="1"/>
+      </w:tblPr>
+      <w:tblGrid>
+        <w:gridCol w:w="1413"/>
+        <w:gridCol w:w="7081"/>
+      </w:tblGrid>
+      <w:tr>
+        <w:trPr>
+          <w:cnfStyle w:val="100000000000" w:firstRow="1" w:lastRow="0" w:firstColumn="0" w:lastColumn="0" w:oddVBand="0" w:evenVBand="0" w:oddHBand="0" w:evenHBand="0" w:firstRowFirstColumn="0" w:firstRowLastColumn="0" w:lastRowFirstColumn="0" w:lastRowLastColumn="0"/>
+        </w:trPr>
+        <w:tc>
+          <w:tcPr>
+            <w:cnfStyle w:val="001000000000" w:firstRow="0" w:lastRow="0" w:firstColumn="1" w:lastColumn="0" w:oddVBand="0" w:evenVBand="0" w:oddHBand="0" w:evenHBand="0" w:firstRowFirstColumn="0" w:firstRowLastColumn="0" w:lastRowFirstColumn="0" w:lastRowLastColumn="0"/>
+            <w:tcW w:w="1413" w:type="dxa"/>
+          </w:tcPr>
+          <w:p>
+            <w:r>
+              <w:t>Nome</w:t>
+            </w:r>
+          </w:p>
+        </w:tc>
+        <w:tc>
+          <w:tcPr>
+            <w:tcW w:w="7081" w:type="dxa"/>
+          </w:tcPr>
+          <w:p>
+            <w:pPr>
+              <w:cnfStyle w:val="100000000000" w:firstRow="1" w:lastRow="0" w:firstColumn="0" w:lastColumn="0" w:oddVBand="0" w:evenVBand="0" w:oddHBand="0" w:evenHBand="0" w:firstRowFirstColumn="0" w:firstRowLastColumn="0" w:lastRowFirstColumn="0" w:lastRowLastColumn="0"/>
+            </w:pPr>
+            <w:r>
+              <w:t>Descrição</w:t>
+            </w:r>
+          </w:p>
+        </w:tc>
+      </w:tr>
+      <w:tr>
+        <w:trPr>
+          <w:cnfStyle w:val="000000100000" w:firstRow="0" w:lastRow="0" w:firstColumn="0" w:lastColumn="0" w:oddVBand="0" w:evenVBand="0" w:oddHBand="1" w:evenHBand="0" w:firstRowFirstColumn="0" w:firstRowLastColumn="0" w:lastRowFirstColumn="0" w:lastRowLastColumn="0"/>
+        </w:trPr>
+        <w:tc>
+          <w:tcPr>
+            <w:cnfStyle w:val="001000000000" w:firstRow="0" w:lastRow="0" w:firstColumn="1" w:lastColumn="0" w:oddVBand="0" w:evenVBand="0" w:oddHBand="0" w:evenHBand="0" w:firstRowFirstColumn="0" w:firstRowLastColumn="0" w:lastRowFirstColumn="0" w:lastRowLastColumn="0"/>
+            <w:tcW w:w="1413" w:type="dxa"/>
+          </w:tcPr>
+          <w:p>
+            <w:r>
+              <w:t>Inserir()</w:t>
+            </w:r>
+          </w:p>
+        </w:tc>
+        <w:tc>
+          <w:tcPr>
+            <w:tcW w:w="7081" w:type="dxa"/>
+          </w:tcPr>
+          <w:p>
+            <w:pPr>
+              <w:cnfStyle w:val="000000100000" w:firstRow="0" w:lastRow="0" w:firstColumn="0" w:lastColumn="0" w:oddVBand="0" w:evenVBand="0" w:oddHBand="1" w:evenHBand="0" w:firstRowFirstColumn="0" w:firstRowLastColumn="0" w:lastRowFirstColumn="0" w:lastRowLastColumn="0"/>
+            </w:pPr>
+            <w:r>
+              <w:t>Operação que permite inserir um tipo de contacto</w:t>
+            </w:r>
+          </w:p>
+          <w:p>
+            <w:pPr>
+              <w:pStyle w:val="ListParagraph"/>
+              <w:numPr>
+                <w:ilvl w:val="0"/>
+                <w:numId w:val="19"/>
+              </w:numPr>
+              <w:cnfStyle w:val="000000100000" w:firstRow="0" w:lastRow="0" w:firstColumn="0" w:lastColumn="0" w:oddVBand="0" w:evenVBand="0" w:oddHBand="1" w:evenHBand="0" w:firstRowFirstColumn="0" w:firstRowLastColumn="0" w:lastRowFirstColumn="0" w:lastRowLastColumn="0"/>
+            </w:pPr>
+            <w:r>
+              <w:t>Introduzir o tipo de contacto</w:t>
+            </w:r>
+          </w:p>
+          <w:p>
+            <w:pPr>
+              <w:pStyle w:val="ListParagraph"/>
+              <w:numPr>
+                <w:ilvl w:val="0"/>
+                <w:numId w:val="19"/>
+              </w:numPr>
+              <w:cnfStyle w:val="000000100000" w:firstRow="0" w:lastRow="0" w:firstColumn="0" w:lastColumn="0" w:oddVBand="0" w:evenVBand="0" w:oddHBand="1" w:evenHBand="0" w:firstRowFirstColumn="0" w:firstRowLastColumn="0" w:lastRowFirstColumn="0" w:lastRowLastColumn="0"/>
+            </w:pPr>
+            <w:r>
+              <w:lastRenderedPageBreak/>
+              <w:t>O sistema guarda</w:t>
+            </w:r>
+          </w:p>
+        </w:tc>
+      </w:tr>
+      <w:tr>
+        <w:tc>
+          <w:tcPr>
+            <w:cnfStyle w:val="001000000000" w:firstRow="0" w:lastRow="0" w:firstColumn="1" w:lastColumn="0" w:oddVBand="0" w:evenVBand="0" w:oddHBand="0" w:evenHBand="0" w:firstRowFirstColumn="0" w:firstRowLastColumn="0" w:lastRowFirstColumn="0" w:lastRowLastColumn="0"/>
+            <w:tcW w:w="1413" w:type="dxa"/>
+          </w:tcPr>
+          <w:p>
+            <w:r>
+              <w:lastRenderedPageBreak/>
+              <w:t>Consultar()</w:t>
+            </w:r>
+          </w:p>
+        </w:tc>
+        <w:tc>
+          <w:tcPr>
+            <w:tcW w:w="7081" w:type="dxa"/>
+          </w:tcPr>
+          <w:p>
+            <w:pPr>
+              <w:cnfStyle w:val="000000000000" w:firstRow="0" w:lastRow="0" w:firstColumn="0" w:lastColumn="0" w:oddVBand="0" w:evenVBand="0" w:oddHBand="0" w:evenHBand="0" w:firstRowFirstColumn="0" w:firstRowLastColumn="0" w:lastRowFirstColumn="0" w:lastRowLastColumn="0"/>
+            </w:pPr>
+            <w:r>
+              <w:t>Operação que permite consultar um tipo de contacto</w:t>
+            </w:r>
+          </w:p>
+          <w:p>
+            <w:pPr>
+              <w:pStyle w:val="ListParagraph"/>
+              <w:numPr>
+                <w:ilvl w:val="0"/>
+                <w:numId w:val="21"/>
+              </w:numPr>
+              <w:cnfStyle w:val="000000000000" w:firstRow="0" w:lastRow="0" w:firstColumn="0" w:lastColumn="0" w:oddVBand="0" w:evenVBand="0" w:oddHBand="0" w:evenHBand="0" w:firstRowFirstColumn="0" w:firstRowLastColumn="0" w:lastRowFirstColumn="0" w:lastRowLastColumn="0"/>
+            </w:pPr>
+            <w:r>
+              <w:t>Selecionar um tipo de contacto</w:t>
+            </w:r>
+          </w:p>
+          <w:p>
+            <w:pPr>
+              <w:pStyle w:val="ListParagraph"/>
+              <w:numPr>
+                <w:ilvl w:val="0"/>
+                <w:numId w:val="21"/>
+              </w:numPr>
+              <w:cnfStyle w:val="000000000000" w:firstRow="0" w:lastRow="0" w:firstColumn="0" w:lastColumn="0" w:oddVBand="0" w:evenVBand="0" w:oddHBand="0" w:evenHBand="0" w:firstRowFirstColumn="0" w:firstRowLastColumn="0" w:lastRowFirstColumn="0" w:lastRowLastColumn="0"/>
+            </w:pPr>
+            <w:r>
+              <w:t>O sistema mostra o tipo de contacto</w:t>
+            </w:r>
+          </w:p>
+        </w:tc>
+      </w:tr>
+      <w:tr>
+        <w:trPr>
+          <w:cnfStyle w:val="000000100000" w:firstRow="0" w:lastRow="0" w:firstColumn="0" w:lastColumn="0" w:oddVBand="0" w:evenVBand="0" w:oddHBand="1" w:evenHBand="0" w:firstRowFirstColumn="0" w:firstRowLastColumn="0" w:lastRowFirstColumn="0" w:lastRowLastColumn="0"/>
+        </w:trPr>
+        <w:tc>
+          <w:tcPr>
+            <w:cnfStyle w:val="001000000000" w:firstRow="0" w:lastRow="0" w:firstColumn="1" w:lastColumn="0" w:oddVBand="0" w:evenVBand="0" w:oddHBand="0" w:evenHBand="0" w:firstRowFirstColumn="0" w:firstRowLastColumn="0" w:lastRowFirstColumn="0" w:lastRowLastColumn="0"/>
+            <w:tcW w:w="1413" w:type="dxa"/>
+          </w:tcPr>
+          <w:p>
+            <w:r>
+              <w:t>Eliminar()</w:t>
+            </w:r>
+          </w:p>
+        </w:tc>
+        <w:tc>
+          <w:tcPr>
+            <w:tcW w:w="7081" w:type="dxa"/>
+          </w:tcPr>
+          <w:p>
+            <w:pPr>
+              <w:cnfStyle w:val="000000100000" w:firstRow="0" w:lastRow="0" w:firstColumn="0" w:lastColumn="0" w:oddVBand="0" w:evenVBand="0" w:oddHBand="1" w:evenHBand="0" w:firstRowFirstColumn="0" w:firstRowLastColumn="0" w:lastRowFirstColumn="0" w:lastRowLastColumn="0"/>
+            </w:pPr>
+            <w:r>
+              <w:t>Operação que permite eliminar um tipo de contacto</w:t>
+            </w:r>
+          </w:p>
+          <w:p>
+            <w:pPr>
+              <w:pStyle w:val="ListParagraph"/>
+              <w:numPr>
+                <w:ilvl w:val="0"/>
+                <w:numId w:val="22"/>
+              </w:numPr>
+              <w:cnfStyle w:val="000000100000" w:firstRow="0" w:lastRow="0" w:firstColumn="0" w:lastColumn="0" w:oddVBand="0" w:evenVBand="0" w:oddHBand="1" w:evenHBand="0" w:firstRowFirstColumn="0" w:firstRowLastColumn="0" w:lastRowFirstColumn="0" w:lastRowLastColumn="0"/>
+            </w:pPr>
+            <w:r>
+              <w:t>Selecionar um tipo de contacto</w:t>
+            </w:r>
+          </w:p>
+          <w:p>
+            <w:pPr>
+              <w:pStyle w:val="ListParagraph"/>
+              <w:numPr>
+                <w:ilvl w:val="0"/>
+                <w:numId w:val="22"/>
+              </w:numPr>
+              <w:cnfStyle w:val="000000100000" w:firstRow="0" w:lastRow="0" w:firstColumn="0" w:lastColumn="0" w:oddVBand="0" w:evenVBand="0" w:oddHBand="1" w:evenHBand="0" w:firstRowFirstColumn="0" w:firstRowLastColumn="0" w:lastRowFirstColumn="0" w:lastRowLastColumn="0"/>
+            </w:pPr>
+            <w:r>
+              <w:t>O sistema mostra o tipo de contacto</w:t>
+            </w:r>
+          </w:p>
+          <w:p>
+            <w:pPr>
+              <w:pStyle w:val="ListParagraph"/>
+              <w:numPr>
+                <w:ilvl w:val="0"/>
+                <w:numId w:val="22"/>
+              </w:numPr>
+              <w:cnfStyle w:val="000000100000" w:firstRow="0" w:lastRow="0" w:firstColumn="0" w:lastColumn="0" w:oddVBand="0" w:evenVBand="0" w:oddHBand="1" w:evenHBand="0" w:firstRowFirstColumn="0" w:firstRowLastColumn="0" w:lastRowFirstColumn="0" w:lastRowLastColumn="0"/>
+            </w:pPr>
+            <w:r>
+              <w:t>Eliminar o tipo de contacto</w:t>
+            </w:r>
+          </w:p>
+        </w:tc>
+      </w:tr>
+      <w:tr>
+        <w:tc>
+          <w:tcPr>
+            <w:cnfStyle w:val="001000000000" w:firstRow="0" w:lastRow="0" w:firstColumn="1" w:lastColumn="0" w:oddVBand="0" w:evenVBand="0" w:oddHBand="0" w:evenHBand="0" w:firstRowFirstColumn="0" w:firstRowLastColumn="0" w:lastRowFirstColumn="0" w:lastRowLastColumn="0"/>
+            <w:tcW w:w="1413" w:type="dxa"/>
+          </w:tcPr>
+          <w:p>
+            <w:r>
+              <w:t>Alterar()</w:t>
+            </w:r>
+          </w:p>
+        </w:tc>
+        <w:tc>
+          <w:tcPr>
+            <w:tcW w:w="7081" w:type="dxa"/>
+          </w:tcPr>
+          <w:p>
+            <w:pPr>
+              <w:cnfStyle w:val="000000000000" w:firstRow="0" w:lastRow="0" w:firstColumn="0" w:lastColumn="0" w:oddVBand="0" w:evenVBand="0" w:oddHBand="0" w:evenHBand="0" w:firstRowFirstColumn="0" w:firstRowLastColumn="0" w:lastRowFirstColumn="0" w:lastRowLastColumn="0"/>
+            </w:pPr>
+            <w:r>
+              <w:t>Operação que permite alterar um tipo de contacto</w:t>
+            </w:r>
+          </w:p>
+          <w:p>
+            <w:pPr>
+              <w:pStyle w:val="ListParagraph"/>
+              <w:numPr>
+                <w:ilvl w:val="0"/>
+                <w:numId w:val="9"/>
+              </w:numPr>
+              <w:cnfStyle w:val="000000000000" w:firstRow="0" w:lastRow="0" w:firstColumn="0" w:lastColumn="0" w:oddVBand="0" w:evenVBand="0" w:oddHBand="0" w:evenHBand="0" w:firstRowFirstColumn="0" w:firstRowLastColumn="0" w:lastRowFirstColumn="0" w:lastRowLastColumn="0"/>
+            </w:pPr>
+            <w:r>
+              <w:t>Selecionar um tipo de contacto</w:t>
+            </w:r>
+          </w:p>
+          <w:p>
+            <w:pPr>
+              <w:pStyle w:val="ListParagraph"/>
+              <w:numPr>
+                <w:ilvl w:val="0"/>
+                <w:numId w:val="9"/>
+              </w:numPr>
+              <w:cnfStyle w:val="000000000000" w:firstRow="0" w:lastRow="0" w:firstColumn="0" w:lastColumn="0" w:oddVBand="0" w:evenVBand="0" w:oddHBand="0" w:evenHBand="0" w:firstRowFirstColumn="0" w:firstRowLastColumn="0" w:lastRowFirstColumn="0" w:lastRowLastColumn="0"/>
+            </w:pPr>
+            <w:r>
+              <w:t xml:space="preserve">Alterar o </w:t>
+            </w:r>
+            <w:r>
+              <w:t>TipoContacto</w:t>
+            </w:r>
+          </w:p>
+          <w:p>
+            <w:pPr>
+              <w:pStyle w:val="ListParagraph"/>
+              <w:numPr>
+                <w:ilvl w:val="0"/>
+                <w:numId w:val="9"/>
+              </w:numPr>
+              <w:cnfStyle w:val="000000000000" w:firstRow="0" w:lastRow="0" w:firstColumn="0" w:lastColumn="0" w:oddVBand="0" w:evenVBand="0" w:oddHBand="0" w:evenHBand="0" w:firstRowFirstColumn="0" w:firstRowLastColumn="0" w:lastRowFirstColumn="0" w:lastRowLastColumn="0"/>
+            </w:pPr>
+            <w:r>
+              <w:t xml:space="preserve">Atualizar o </w:t>
+            </w:r>
+            <w:r>
+              <w:t>TipoContacto</w:t>
+            </w:r>
           </w:p>
         </w:tc>
       </w:tr>
@@ -8636,8 +9392,20 @@
   <a:extraClrSchemeLst/>
   <a:extLst>
     <a:ext uri="{05A4C25C-085E-4340-85A3-A5531E510DB2}">
-      <thm15:themeFamily xmlns="" xmlns:thm15="http://schemas.microsoft.com/office/thememl/2012/main" name="Office Theme" id="{62F939B6-93AF-4DB8-9C6B-D6C7DFDC589F}" vid="{4A3C46E8-61CC-4603-A589-7422A47A8E4A}"/>
+      <thm15:themeFamily xmlns:thm15="http://schemas.microsoft.com/office/thememl/2012/main" xmlns="" name="Office Theme" id="{62F939B6-93AF-4DB8-9C6B-D6C7DFDC589F}" vid="{4A3C46E8-61CC-4603-A589-7422A47A8E4A}"/>
     </a:ext>
   </a:extLst>
 </a:theme>
+</file>
+
+<file path=customXml/item1.xml><?xml version="1.0" encoding="utf-8"?>
+<b:Sources xmlns:b="http://schemas.openxmlformats.org/officeDocument/2006/bibliography" xmlns="http://schemas.openxmlformats.org/officeDocument/2006/bibliography" SelectedStyle="\APA.XSL" StyleName="APA"/>
+</file>
+
+<file path=customXml/itemProps1.xml><?xml version="1.0" encoding="utf-8"?>
+<ds:datastoreItem xmlns:ds="http://schemas.openxmlformats.org/officeDocument/2006/customXml" ds:itemID="{B2F0C965-E20E-4E25-95CA-5435F9989848}">
+  <ds:schemaRefs>
+    <ds:schemaRef ds:uri="http://schemas.openxmlformats.org/officeDocument/2006/bibliography"/>
+  </ds:schemaRefs>
+</ds:datastoreItem>
 </file>
</xml_diff>

<commit_message>
adicionei a semantica dos contactos
</commit_message>
<xml_diff>
--- a/Semântica-.docx
+++ b/Semântica-.docx
@@ -3667,744 +3667,9 @@
     </w:tbl>
     <w:p/>
     <w:p>
-      <w:pPr>
-        <w:pStyle w:val="Heading2"/>
-      </w:pPr>
-      <w:r>
-        <w:t>Cargos</w:t>
-      </w:r>
+      <w:bookmarkStart w:id="0" w:name="_GoBack"/>
+      <w:bookmarkEnd w:id="0"/>
     </w:p>
-    <w:p/>
-    <w:p>
-      <w:pPr>
-        <w:pStyle w:val="Heading3"/>
-      </w:pPr>
-      <w:r>
-        <w:t>Dicionário de dados</w:t>
-      </w:r>
-    </w:p>
-    <w:tbl>
-      <w:tblPr>
-        <w:tblStyle w:val="GridTable4Accent1"/>
-        <w:tblW w:w="0" w:type="auto"/>
-        <w:tblLayout w:type="fixed"/>
-        <w:tblLook w:val="04A0" w:firstRow="1" w:lastRow="0" w:firstColumn="1" w:lastColumn="0" w:noHBand="0" w:noVBand="1"/>
-      </w:tblPr>
-      <w:tblGrid>
-        <w:gridCol w:w="2246"/>
-        <w:gridCol w:w="1435"/>
-        <w:gridCol w:w="1160"/>
-        <w:gridCol w:w="1425"/>
-        <w:gridCol w:w="1088"/>
-        <w:gridCol w:w="1140"/>
-      </w:tblGrid>
-      <w:tr>
-        <w:trPr>
-          <w:cnfStyle w:val="100000000000" w:firstRow="1" w:lastRow="0" w:firstColumn="0" w:lastColumn="0" w:oddVBand="0" w:evenVBand="0" w:oddHBand="0" w:evenHBand="0" w:firstRowFirstColumn="0" w:firstRowLastColumn="0" w:lastRowFirstColumn="0" w:lastRowLastColumn="0"/>
-        </w:trPr>
-        <w:tc>
-          <w:tcPr>
-            <w:cnfStyle w:val="001000000000" w:firstRow="0" w:lastRow="0" w:firstColumn="1" w:lastColumn="0" w:oddVBand="0" w:evenVBand="0" w:oddHBand="0" w:evenHBand="0" w:firstRowFirstColumn="0" w:firstRowLastColumn="0" w:lastRowFirstColumn="0" w:lastRowLastColumn="0"/>
-            <w:tcW w:w="2246" w:type="dxa"/>
-          </w:tcPr>
-          <w:p>
-            <w:pPr>
-              <w:jc w:val="center"/>
-            </w:pPr>
-            <w:r>
-              <w:t>Nome do campo</w:t>
-            </w:r>
-          </w:p>
-        </w:tc>
-        <w:tc>
-          <w:tcPr>
-            <w:tcW w:w="1435" w:type="dxa"/>
-          </w:tcPr>
-          <w:p>
-            <w:pPr>
-              <w:jc w:val="center"/>
-              <w:cnfStyle w:val="100000000000" w:firstRow="1" w:lastRow="0" w:firstColumn="0" w:lastColumn="0" w:oddVBand="0" w:evenVBand="0" w:oddHBand="0" w:evenHBand="0" w:firstRowFirstColumn="0" w:firstRowLastColumn="0" w:lastRowFirstColumn="0" w:lastRowLastColumn="0"/>
-            </w:pPr>
-            <w:r>
-              <w:t>Tipo de dados</w:t>
-            </w:r>
-          </w:p>
-        </w:tc>
-        <w:tc>
-          <w:tcPr>
-            <w:tcW w:w="1160" w:type="dxa"/>
-          </w:tcPr>
-          <w:p>
-            <w:pPr>
-              <w:jc w:val="center"/>
-              <w:cnfStyle w:val="100000000000" w:firstRow="1" w:lastRow="0" w:firstColumn="0" w:lastColumn="0" w:oddVBand="0" w:evenVBand="0" w:oddHBand="0" w:evenHBand="0" w:firstRowFirstColumn="0" w:firstRowLastColumn="0" w:lastRowFirstColumn="0" w:lastRowLastColumn="0"/>
-            </w:pPr>
-            <w:r>
-              <w:t>Descrição</w:t>
-            </w:r>
-          </w:p>
-        </w:tc>
-        <w:tc>
-          <w:tcPr>
-            <w:tcW w:w="1425" w:type="dxa"/>
-          </w:tcPr>
-          <w:p>
-            <w:pPr>
-              <w:jc w:val="center"/>
-              <w:cnfStyle w:val="100000000000" w:firstRow="1" w:lastRow="0" w:firstColumn="0" w:lastColumn="0" w:oddVBand="0" w:evenVBand="0" w:oddHBand="0" w:evenHBand="0" w:firstRowFirstColumn="0" w:firstRowLastColumn="0" w:lastRowFirstColumn="0" w:lastRowLastColumn="0"/>
-            </w:pPr>
-            <w:r>
-              <w:t>Valores válidos</w:t>
-            </w:r>
-          </w:p>
-        </w:tc>
-        <w:tc>
-          <w:tcPr>
-            <w:tcW w:w="1088" w:type="dxa"/>
-          </w:tcPr>
-          <w:p>
-            <w:pPr>
-              <w:jc w:val="center"/>
-              <w:cnfStyle w:val="100000000000" w:firstRow="1" w:lastRow="0" w:firstColumn="0" w:lastColumn="0" w:oddVBand="0" w:evenVBand="0" w:oddHBand="0" w:evenHBand="0" w:firstRowFirstColumn="0" w:firstRowLastColumn="0" w:lastRowFirstColumn="0" w:lastRowLastColumn="0"/>
-            </w:pPr>
-            <w:r>
-              <w:t>Formato</w:t>
-            </w:r>
-          </w:p>
-        </w:tc>
-        <w:tc>
-          <w:tcPr>
-            <w:tcW w:w="1140" w:type="dxa"/>
-          </w:tcPr>
-          <w:p>
-            <w:pPr>
-              <w:jc w:val="center"/>
-              <w:cnfStyle w:val="100000000000" w:firstRow="1" w:lastRow="0" w:firstColumn="0" w:lastColumn="0" w:oddVBand="0" w:evenVBand="0" w:oddHBand="0" w:evenHBand="0" w:firstRowFirstColumn="0" w:firstRowLastColumn="0" w:lastRowFirstColumn="0" w:lastRowLastColumn="0"/>
-            </w:pPr>
-            <w:r>
-              <w:t>Restrições</w:t>
-            </w:r>
-          </w:p>
-        </w:tc>
-      </w:tr>
-      <w:tr>
-        <w:trPr>
-          <w:cnfStyle w:val="000000100000" w:firstRow="0" w:lastRow="0" w:firstColumn="0" w:lastColumn="0" w:oddVBand="0" w:evenVBand="0" w:oddHBand="1" w:evenHBand="0" w:firstRowFirstColumn="0" w:firstRowLastColumn="0" w:lastRowFirstColumn="0" w:lastRowLastColumn="0"/>
-        </w:trPr>
-        <w:tc>
-          <w:tcPr>
-            <w:cnfStyle w:val="001000000000" w:firstRow="0" w:lastRow="0" w:firstColumn="1" w:lastColumn="0" w:oddVBand="0" w:evenVBand="0" w:oddHBand="0" w:evenHBand="0" w:firstRowFirstColumn="0" w:firstRowLastColumn="0" w:lastRowFirstColumn="0" w:lastRowLastColumn="0"/>
-            <w:tcW w:w="2246" w:type="dxa"/>
-            <w:vAlign w:val="center"/>
-          </w:tcPr>
-          <w:p>
-            <w:proofErr w:type="spellStart"/>
-            <w:r>
-              <w:t>IdCargo</w:t>
-            </w:r>
-            <w:proofErr w:type="spellEnd"/>
-          </w:p>
-        </w:tc>
-        <w:tc>
-          <w:tcPr>
-            <w:tcW w:w="1435" w:type="dxa"/>
-            <w:vAlign w:val="center"/>
-          </w:tcPr>
-          <w:p>
-            <w:pPr>
-              <w:jc w:val="center"/>
-              <w:cnfStyle w:val="000000100000" w:firstRow="0" w:lastRow="0" w:firstColumn="0" w:lastColumn="0" w:oddVBand="0" w:evenVBand="0" w:oddHBand="1" w:evenHBand="0" w:firstRowFirstColumn="0" w:firstRowLastColumn="0" w:lastRowFirstColumn="0" w:lastRowLastColumn="0"/>
-              <w:rPr>
-                <w:sz w:val="20"/>
-              </w:rPr>
-            </w:pPr>
-            <w:proofErr w:type="spellStart"/>
-            <w:proofErr w:type="gramStart"/>
-            <w:r>
-              <w:rPr>
-                <w:sz w:val="20"/>
-              </w:rPr>
-              <w:t>int</w:t>
-            </w:r>
-            <w:proofErr w:type="spellEnd"/>
-            <w:proofErr w:type="gramEnd"/>
-          </w:p>
-        </w:tc>
-        <w:tc>
-          <w:tcPr>
-            <w:tcW w:w="1160" w:type="dxa"/>
-            <w:vAlign w:val="center"/>
-          </w:tcPr>
-          <w:p>
-            <w:pPr>
-              <w:cnfStyle w:val="000000100000" w:firstRow="0" w:lastRow="0" w:firstColumn="0" w:lastColumn="0" w:oddVBand="0" w:evenVBand="0" w:oddHBand="1" w:evenHBand="0" w:firstRowFirstColumn="0" w:firstRowLastColumn="0" w:lastRowFirstColumn="0" w:lastRowLastColumn="0"/>
-              <w:rPr>
-                <w:sz w:val="20"/>
-              </w:rPr>
-            </w:pPr>
-            <w:r>
-              <w:rPr>
-                <w:sz w:val="20"/>
-              </w:rPr>
-              <w:t xml:space="preserve">(PK) </w:t>
-            </w:r>
-            <w:proofErr w:type="spellStart"/>
-            <w:r>
-              <w:rPr>
-                <w:sz w:val="20"/>
-              </w:rPr>
-              <w:t>Id</w:t>
-            </w:r>
-            <w:proofErr w:type="spellEnd"/>
-            <w:r>
-              <w:rPr>
-                <w:sz w:val="20"/>
-              </w:rPr>
-              <w:t xml:space="preserve"> d</w:t>
-            </w:r>
-            <w:r>
-              <w:rPr>
-                <w:sz w:val="20"/>
-              </w:rPr>
-              <w:t>o</w:t>
-            </w:r>
-            <w:r>
-              <w:rPr>
-                <w:sz w:val="20"/>
-              </w:rPr>
-              <w:t xml:space="preserve"> </w:t>
-            </w:r>
-            <w:r>
-              <w:rPr>
-                <w:sz w:val="20"/>
-              </w:rPr>
-              <w:t>Cargo</w:t>
-            </w:r>
-          </w:p>
-        </w:tc>
-        <w:tc>
-          <w:tcPr>
-            <w:tcW w:w="1425" w:type="dxa"/>
-            <w:vAlign w:val="center"/>
-          </w:tcPr>
-          <w:p>
-            <w:pPr>
-              <w:jc w:val="center"/>
-              <w:cnfStyle w:val="000000100000" w:firstRow="0" w:lastRow="0" w:firstColumn="0" w:lastColumn="0" w:oddVBand="0" w:evenVBand="0" w:oddHBand="1" w:evenHBand="0" w:firstRowFirstColumn="0" w:firstRowLastColumn="0" w:lastRowFirstColumn="0" w:lastRowLastColumn="0"/>
-              <w:rPr>
-                <w:sz w:val="20"/>
-              </w:rPr>
-            </w:pPr>
-            <w:r>
-              <w:rPr>
-                <w:sz w:val="20"/>
-              </w:rPr>
-              <w:t>-</w:t>
-            </w:r>
-          </w:p>
-        </w:tc>
-        <w:tc>
-          <w:tcPr>
-            <w:tcW w:w="1088" w:type="dxa"/>
-            <w:vAlign w:val="center"/>
-          </w:tcPr>
-          <w:p>
-            <w:pPr>
-              <w:jc w:val="center"/>
-              <w:cnfStyle w:val="000000100000" w:firstRow="0" w:lastRow="0" w:firstColumn="0" w:lastColumn="0" w:oddVBand="0" w:evenVBand="0" w:oddHBand="1" w:evenHBand="0" w:firstRowFirstColumn="0" w:firstRowLastColumn="0" w:lastRowFirstColumn="0" w:lastRowLastColumn="0"/>
-              <w:rPr>
-                <w:sz w:val="20"/>
-              </w:rPr>
-            </w:pPr>
-            <w:r>
-              <w:rPr>
-                <w:sz w:val="20"/>
-              </w:rPr>
-              <w:t xml:space="preserve">10 </w:t>
-            </w:r>
-            <w:proofErr w:type="gramStart"/>
-            <w:r>
-              <w:rPr>
-                <w:sz w:val="20"/>
-              </w:rPr>
-              <w:t>caracteres</w:t>
-            </w:r>
-            <w:proofErr w:type="gramEnd"/>
-            <w:r>
-              <w:rPr>
-                <w:sz w:val="20"/>
-              </w:rPr>
-              <w:t xml:space="preserve"> (modo leitura)</w:t>
-            </w:r>
-          </w:p>
-        </w:tc>
-        <w:tc>
-          <w:tcPr>
-            <w:tcW w:w="1140" w:type="dxa"/>
-            <w:vAlign w:val="center"/>
-          </w:tcPr>
-          <w:p>
-            <w:pPr>
-              <w:cnfStyle w:val="000000100000" w:firstRow="0" w:lastRow="0" w:firstColumn="0" w:lastColumn="0" w:oddVBand="0" w:evenVBand="0" w:oddHBand="1" w:evenHBand="0" w:firstRowFirstColumn="0" w:firstRowLastColumn="0" w:lastRowFirstColumn="0" w:lastRowLastColumn="0"/>
-              <w:rPr>
-                <w:sz w:val="20"/>
-              </w:rPr>
-            </w:pPr>
-            <w:r>
-              <w:rPr>
-                <w:sz w:val="20"/>
-              </w:rPr>
-              <w:t>- Não nulo</w:t>
-            </w:r>
-          </w:p>
-          <w:p>
-            <w:pPr>
-              <w:cnfStyle w:val="000000100000" w:firstRow="0" w:lastRow="0" w:firstColumn="0" w:lastColumn="0" w:oddVBand="0" w:evenVBand="0" w:oddHBand="1" w:evenHBand="0" w:firstRowFirstColumn="0" w:firstRowLastColumn="0" w:lastRowFirstColumn="0" w:lastRowLastColumn="0"/>
-              <w:rPr>
-                <w:sz w:val="20"/>
-              </w:rPr>
-            </w:pPr>
-            <w:r>
-              <w:rPr>
-                <w:sz w:val="20"/>
-              </w:rPr>
-              <w:t>- Inteiros</w:t>
-            </w:r>
-          </w:p>
-          <w:p>
-            <w:pPr>
-              <w:cnfStyle w:val="000000100000" w:firstRow="0" w:lastRow="0" w:firstColumn="0" w:lastColumn="0" w:oddVBand="0" w:evenVBand="0" w:oddHBand="1" w:evenHBand="0" w:firstRowFirstColumn="0" w:firstRowLastColumn="0" w:lastRowFirstColumn="0" w:lastRowLastColumn="0"/>
-              <w:rPr>
-                <w:sz w:val="20"/>
-              </w:rPr>
-            </w:pPr>
-            <w:r>
-              <w:rPr>
-                <w:sz w:val="20"/>
-              </w:rPr>
-              <w:t>- Únicos</w:t>
-            </w:r>
-          </w:p>
-        </w:tc>
-      </w:tr>
-      <w:tr>
-        <w:tc>
-          <w:tcPr>
-            <w:cnfStyle w:val="001000000000" w:firstRow="0" w:lastRow="0" w:firstColumn="1" w:lastColumn="0" w:oddVBand="0" w:evenVBand="0" w:oddHBand="0" w:evenHBand="0" w:firstRowFirstColumn="0" w:firstRowLastColumn="0" w:lastRowFirstColumn="0" w:lastRowLastColumn="0"/>
-            <w:tcW w:w="2246" w:type="dxa"/>
-            <w:vAlign w:val="center"/>
-          </w:tcPr>
-          <w:p>
-            <w:r>
-              <w:t>Cargo</w:t>
-            </w:r>
-          </w:p>
-        </w:tc>
-        <w:tc>
-          <w:tcPr>
-            <w:tcW w:w="1435" w:type="dxa"/>
-            <w:vAlign w:val="center"/>
-          </w:tcPr>
-          <w:p>
-            <w:pPr>
-              <w:jc w:val="center"/>
-              <w:cnfStyle w:val="000000000000" w:firstRow="0" w:lastRow="0" w:firstColumn="0" w:lastColumn="0" w:oddVBand="0" w:evenVBand="0" w:oddHBand="0" w:evenHBand="0" w:firstRowFirstColumn="0" w:firstRowLastColumn="0" w:lastRowFirstColumn="0" w:lastRowLastColumn="0"/>
-              <w:rPr>
-                <w:sz w:val="20"/>
-              </w:rPr>
-            </w:pPr>
-            <w:proofErr w:type="spellStart"/>
-            <w:proofErr w:type="gramStart"/>
-            <w:r>
-              <w:rPr>
-                <w:sz w:val="20"/>
-              </w:rPr>
-              <w:t>varchar</w:t>
-            </w:r>
-            <w:proofErr w:type="spellEnd"/>
-            <w:proofErr w:type="gramEnd"/>
-            <w:r>
-              <w:rPr>
-                <w:sz w:val="20"/>
-              </w:rPr>
-              <w:t>(50)</w:t>
-            </w:r>
-          </w:p>
-        </w:tc>
-        <w:tc>
-          <w:tcPr>
-            <w:tcW w:w="1160" w:type="dxa"/>
-            <w:vAlign w:val="center"/>
-          </w:tcPr>
-          <w:p>
-            <w:pPr>
-              <w:cnfStyle w:val="000000000000" w:firstRow="0" w:lastRow="0" w:firstColumn="0" w:lastColumn="0" w:oddVBand="0" w:evenVBand="0" w:oddHBand="0" w:evenHBand="0" w:firstRowFirstColumn="0" w:firstRowLastColumn="0" w:lastRowFirstColumn="0" w:lastRowLastColumn="0"/>
-              <w:rPr>
-                <w:sz w:val="20"/>
-              </w:rPr>
-            </w:pPr>
-            <w:r>
-              <w:rPr>
-                <w:sz w:val="20"/>
-              </w:rPr>
-              <w:t>Nome d</w:t>
-            </w:r>
-            <w:r>
-              <w:rPr>
-                <w:sz w:val="20"/>
-              </w:rPr>
-              <w:t>o</w:t>
-            </w:r>
-            <w:r>
-              <w:rPr>
-                <w:sz w:val="20"/>
-              </w:rPr>
-              <w:t xml:space="preserve"> </w:t>
-            </w:r>
-            <w:r>
-              <w:rPr>
-                <w:sz w:val="20"/>
-              </w:rPr>
-              <w:t>Cargo</w:t>
-            </w:r>
-          </w:p>
-        </w:tc>
-        <w:tc>
-          <w:tcPr>
-            <w:tcW w:w="1425" w:type="dxa"/>
-            <w:vAlign w:val="center"/>
-          </w:tcPr>
-          <w:p>
-            <w:pPr>
-              <w:jc w:val="center"/>
-              <w:cnfStyle w:val="000000000000" w:firstRow="0" w:lastRow="0" w:firstColumn="0" w:lastColumn="0" w:oddVBand="0" w:evenVBand="0" w:oddHBand="0" w:evenHBand="0" w:firstRowFirstColumn="0" w:firstRowLastColumn="0" w:lastRowFirstColumn="0" w:lastRowLastColumn="0"/>
-              <w:rPr>
-                <w:sz w:val="20"/>
-              </w:rPr>
-            </w:pPr>
-            <w:r>
-              <w:rPr>
-                <w:sz w:val="20"/>
-              </w:rPr>
-              <w:t>-</w:t>
-            </w:r>
-          </w:p>
-        </w:tc>
-        <w:tc>
-          <w:tcPr>
-            <w:tcW w:w="1088" w:type="dxa"/>
-            <w:vAlign w:val="center"/>
-          </w:tcPr>
-          <w:p>
-            <w:pPr>
-              <w:jc w:val="center"/>
-              <w:cnfStyle w:val="000000000000" w:firstRow="0" w:lastRow="0" w:firstColumn="0" w:lastColumn="0" w:oddVBand="0" w:evenVBand="0" w:oddHBand="0" w:evenHBand="0" w:firstRowFirstColumn="0" w:firstRowLastColumn="0" w:lastRowFirstColumn="0" w:lastRowLastColumn="0"/>
-              <w:rPr>
-                <w:sz w:val="20"/>
-              </w:rPr>
-            </w:pPr>
-            <w:r>
-              <w:rPr>
-                <w:sz w:val="20"/>
-              </w:rPr>
-              <w:t xml:space="preserve">50 </w:t>
-            </w:r>
-            <w:proofErr w:type="gramStart"/>
-            <w:r>
-              <w:rPr>
-                <w:sz w:val="20"/>
-              </w:rPr>
-              <w:t>caracteres</w:t>
-            </w:r>
-            <w:proofErr w:type="gramEnd"/>
-          </w:p>
-        </w:tc>
-        <w:tc>
-          <w:tcPr>
-            <w:tcW w:w="1140" w:type="dxa"/>
-            <w:vAlign w:val="center"/>
-          </w:tcPr>
-          <w:p>
-            <w:pPr>
-              <w:cnfStyle w:val="000000000000" w:firstRow="0" w:lastRow="0" w:firstColumn="0" w:lastColumn="0" w:oddVBand="0" w:evenVBand="0" w:oddHBand="0" w:evenHBand="0" w:firstRowFirstColumn="0" w:firstRowLastColumn="0" w:lastRowFirstColumn="0" w:lastRowLastColumn="0"/>
-              <w:rPr>
-                <w:sz w:val="20"/>
-              </w:rPr>
-            </w:pPr>
-            <w:r>
-              <w:rPr>
-                <w:sz w:val="20"/>
-              </w:rPr>
-              <w:t>- Não nulo</w:t>
-            </w:r>
-          </w:p>
-        </w:tc>
-      </w:tr>
-    </w:tbl>
-    <w:p/>
-    <w:p>
-      <w:pPr>
-        <w:pStyle w:val="Heading3"/>
-      </w:pPr>
-      <w:r>
-        <w:t>Operações</w:t>
-      </w:r>
-    </w:p>
-    <w:tbl>
-      <w:tblPr>
-        <w:tblStyle w:val="GridTable4Accent2"/>
-        <w:tblW w:w="0" w:type="auto"/>
-        <w:tblLook w:val="04A0" w:firstRow="1" w:lastRow="0" w:firstColumn="1" w:lastColumn="0" w:noHBand="0" w:noVBand="1"/>
-      </w:tblPr>
-      <w:tblGrid>
-        <w:gridCol w:w="1413"/>
-        <w:gridCol w:w="7081"/>
-      </w:tblGrid>
-      <w:tr>
-        <w:trPr>
-          <w:cnfStyle w:val="100000000000" w:firstRow="1" w:lastRow="0" w:firstColumn="0" w:lastColumn="0" w:oddVBand="0" w:evenVBand="0" w:oddHBand="0" w:evenHBand="0" w:firstRowFirstColumn="0" w:firstRowLastColumn="0" w:lastRowFirstColumn="0" w:lastRowLastColumn="0"/>
-        </w:trPr>
-        <w:tc>
-          <w:tcPr>
-            <w:cnfStyle w:val="001000000000" w:firstRow="0" w:lastRow="0" w:firstColumn="1" w:lastColumn="0" w:oddVBand="0" w:evenVBand="0" w:oddHBand="0" w:evenHBand="0" w:firstRowFirstColumn="0" w:firstRowLastColumn="0" w:lastRowFirstColumn="0" w:lastRowLastColumn="0"/>
-            <w:tcW w:w="1413" w:type="dxa"/>
-          </w:tcPr>
-          <w:p>
-            <w:r>
-              <w:t>Nome</w:t>
-            </w:r>
-          </w:p>
-        </w:tc>
-        <w:tc>
-          <w:tcPr>
-            <w:tcW w:w="7081" w:type="dxa"/>
-          </w:tcPr>
-          <w:p>
-            <w:pPr>
-              <w:cnfStyle w:val="100000000000" w:firstRow="1" w:lastRow="0" w:firstColumn="0" w:lastColumn="0" w:oddVBand="0" w:evenVBand="0" w:oddHBand="0" w:evenHBand="0" w:firstRowFirstColumn="0" w:firstRowLastColumn="0" w:lastRowFirstColumn="0" w:lastRowLastColumn="0"/>
-            </w:pPr>
-            <w:r>
-              <w:t>Descrição</w:t>
-            </w:r>
-          </w:p>
-        </w:tc>
-      </w:tr>
-      <w:tr>
-        <w:trPr>
-          <w:cnfStyle w:val="000000100000" w:firstRow="0" w:lastRow="0" w:firstColumn="0" w:lastColumn="0" w:oddVBand="0" w:evenVBand="0" w:oddHBand="1" w:evenHBand="0" w:firstRowFirstColumn="0" w:firstRowLastColumn="0" w:lastRowFirstColumn="0" w:lastRowLastColumn="0"/>
-        </w:trPr>
-        <w:tc>
-          <w:tcPr>
-            <w:cnfStyle w:val="001000000000" w:firstRow="0" w:lastRow="0" w:firstColumn="1" w:lastColumn="0" w:oddVBand="0" w:evenVBand="0" w:oddHBand="0" w:evenHBand="0" w:firstRowFirstColumn="0" w:firstRowLastColumn="0" w:lastRowFirstColumn="0" w:lastRowLastColumn="0"/>
-            <w:tcW w:w="1413" w:type="dxa"/>
-          </w:tcPr>
-          <w:p>
-            <w:proofErr w:type="gramStart"/>
-            <w:r>
-              <w:t>Inserir(</w:t>
-            </w:r>
-            <w:proofErr w:type="gramEnd"/>
-            <w:r>
-              <w:t>)</w:t>
-            </w:r>
-          </w:p>
-        </w:tc>
-        <w:tc>
-          <w:tcPr>
-            <w:tcW w:w="7081" w:type="dxa"/>
-          </w:tcPr>
-          <w:p>
-            <w:pPr>
-              <w:cnfStyle w:val="000000100000" w:firstRow="0" w:lastRow="0" w:firstColumn="0" w:lastColumn="0" w:oddVBand="0" w:evenVBand="0" w:oddHBand="1" w:evenHBand="0" w:firstRowFirstColumn="0" w:firstRowLastColumn="0" w:lastRowFirstColumn="0" w:lastRowLastColumn="0"/>
-            </w:pPr>
-            <w:r>
-              <w:t>Operação que permite inserir uma promoção para tipo de quarto (para apenas promoções no estado “em progresso”)</w:t>
-            </w:r>
-          </w:p>
-          <w:p>
-            <w:pPr>
-              <w:pStyle w:val="ListParagraph"/>
-              <w:numPr>
-                <w:ilvl w:val="0"/>
-                <w:numId w:val="20"/>
-              </w:numPr>
-              <w:cnfStyle w:val="000000100000" w:firstRow="0" w:lastRow="0" w:firstColumn="0" w:lastColumn="0" w:oddVBand="0" w:evenVBand="0" w:oddHBand="1" w:evenHBand="0" w:firstRowFirstColumn="0" w:firstRowLastColumn="0" w:lastRowFirstColumn="0" w:lastRowLastColumn="0"/>
-            </w:pPr>
-            <w:r>
-              <w:t>Introduzir a promoção e tipo de quarto</w:t>
-            </w:r>
-          </w:p>
-          <w:p>
-            <w:pPr>
-              <w:pStyle w:val="ListParagraph"/>
-              <w:numPr>
-                <w:ilvl w:val="0"/>
-                <w:numId w:val="20"/>
-              </w:numPr>
-              <w:cnfStyle w:val="000000100000" w:firstRow="0" w:lastRow="0" w:firstColumn="0" w:lastColumn="0" w:oddVBand="0" w:evenVBand="0" w:oddHBand="1" w:evenHBand="0" w:firstRowFirstColumn="0" w:firstRowLastColumn="0" w:lastRowFirstColumn="0" w:lastRowLastColumn="0"/>
-            </w:pPr>
-            <w:r>
-              <w:t xml:space="preserve">O sistema gera o </w:t>
-            </w:r>
-            <w:r>
-              <w:rPr>
-                <w:rStyle w:val="CodeChar"/>
-              </w:rPr>
-              <w:t>IdCargo</w:t>
-            </w:r>
-          </w:p>
-        </w:tc>
-      </w:tr>
-      <w:tr>
-        <w:tc>
-          <w:tcPr>
-            <w:cnfStyle w:val="001000000000" w:firstRow="0" w:lastRow="0" w:firstColumn="1" w:lastColumn="0" w:oddVBand="0" w:evenVBand="0" w:oddHBand="0" w:evenHBand="0" w:firstRowFirstColumn="0" w:firstRowLastColumn="0" w:lastRowFirstColumn="0" w:lastRowLastColumn="0"/>
-            <w:tcW w:w="1413" w:type="dxa"/>
-          </w:tcPr>
-          <w:p>
-            <w:proofErr w:type="gramStart"/>
-            <w:r>
-              <w:t>Consultar(</w:t>
-            </w:r>
-            <w:proofErr w:type="gramEnd"/>
-            <w:r>
-              <w:t>)</w:t>
-            </w:r>
-          </w:p>
-        </w:tc>
-        <w:tc>
-          <w:tcPr>
-            <w:tcW w:w="7081" w:type="dxa"/>
-          </w:tcPr>
-          <w:p>
-            <w:pPr>
-              <w:cnfStyle w:val="000000000000" w:firstRow="0" w:lastRow="0" w:firstColumn="0" w:lastColumn="0" w:oddVBand="0" w:evenVBand="0" w:oddHBand="0" w:evenHBand="0" w:firstRowFirstColumn="0" w:firstRowLastColumn="0" w:lastRowFirstColumn="0" w:lastRowLastColumn="0"/>
-            </w:pPr>
-            <w:r>
-              <w:t>Operação que permite consultar uma promoção para tipo de quarto</w:t>
-            </w:r>
-          </w:p>
-          <w:p>
-            <w:pPr>
-              <w:pStyle w:val="ListParagraph"/>
-              <w:numPr>
-                <w:ilvl w:val="0"/>
-                <w:numId w:val="11"/>
-              </w:numPr>
-              <w:cnfStyle w:val="000000000000" w:firstRow="0" w:lastRow="0" w:firstColumn="0" w:lastColumn="0" w:oddVBand="0" w:evenVBand="0" w:oddHBand="0" w:evenHBand="0" w:firstRowFirstColumn="0" w:firstRowLastColumn="0" w:lastRowFirstColumn="0" w:lastRowLastColumn="0"/>
-            </w:pPr>
-            <w:proofErr w:type="spellStart"/>
-            <w:r>
-              <w:t>Selecionar</w:t>
-            </w:r>
-            <w:proofErr w:type="spellEnd"/>
-            <w:r>
-              <w:t xml:space="preserve"> uma ligação</w:t>
-            </w:r>
-          </w:p>
-          <w:p>
-            <w:pPr>
-              <w:pStyle w:val="ListParagraph"/>
-              <w:numPr>
-                <w:ilvl w:val="0"/>
-                <w:numId w:val="11"/>
-              </w:numPr>
-              <w:cnfStyle w:val="000000000000" w:firstRow="0" w:lastRow="0" w:firstColumn="0" w:lastColumn="0" w:oddVBand="0" w:evenVBand="0" w:oddHBand="0" w:evenHBand="0" w:firstRowFirstColumn="0" w:firstRowLastColumn="0" w:lastRowFirstColumn="0" w:lastRowLastColumn="0"/>
-            </w:pPr>
-            <w:r>
-              <w:t>O sistema mostra a ligação</w:t>
-            </w:r>
-          </w:p>
-        </w:tc>
-      </w:tr>
-      <w:tr>
-        <w:trPr>
-          <w:cnfStyle w:val="000000100000" w:firstRow="0" w:lastRow="0" w:firstColumn="0" w:lastColumn="0" w:oddVBand="0" w:evenVBand="0" w:oddHBand="1" w:evenHBand="0" w:firstRowFirstColumn="0" w:firstRowLastColumn="0" w:lastRowFirstColumn="0" w:lastRowLastColumn="0"/>
-        </w:trPr>
-        <w:tc>
-          <w:tcPr>
-            <w:cnfStyle w:val="001000000000" w:firstRow="0" w:lastRow="0" w:firstColumn="1" w:lastColumn="0" w:oddVBand="0" w:evenVBand="0" w:oddHBand="0" w:evenHBand="0" w:firstRowFirstColumn="0" w:firstRowLastColumn="0" w:lastRowFirstColumn="0" w:lastRowLastColumn="0"/>
-            <w:tcW w:w="1413" w:type="dxa"/>
-          </w:tcPr>
-          <w:p>
-            <w:proofErr w:type="gramStart"/>
-            <w:r>
-              <w:t>Eliminar(</w:t>
-            </w:r>
-            <w:proofErr w:type="gramEnd"/>
-            <w:r>
-              <w:t>)</w:t>
-            </w:r>
-          </w:p>
-        </w:tc>
-        <w:tc>
-          <w:tcPr>
-            <w:tcW w:w="7081" w:type="dxa"/>
-          </w:tcPr>
-          <w:p>
-            <w:pPr>
-              <w:cnfStyle w:val="000000100000" w:firstRow="0" w:lastRow="0" w:firstColumn="0" w:lastColumn="0" w:oddVBand="0" w:evenVBand="0" w:oddHBand="1" w:evenHBand="0" w:firstRowFirstColumn="0" w:firstRowLastColumn="0" w:lastRowFirstColumn="0" w:lastRowLastColumn="0"/>
-            </w:pPr>
-            <w:r>
-              <w:t xml:space="preserve">Operação que permite eliminar uma promoção para tipo de quarto (para </w:t>
-            </w:r>
-            <w:proofErr w:type="spellStart"/>
-            <w:r>
-              <w:t>epenas</w:t>
-            </w:r>
-            <w:proofErr w:type="spellEnd"/>
-            <w:r>
-              <w:t xml:space="preserve"> promoções no estado “em progresso”)</w:t>
-            </w:r>
-          </w:p>
-          <w:p>
-            <w:pPr>
-              <w:pStyle w:val="ListParagraph"/>
-              <w:numPr>
-                <w:ilvl w:val="0"/>
-                <w:numId w:val="18"/>
-              </w:numPr>
-              <w:cnfStyle w:val="000000100000" w:firstRow="0" w:lastRow="0" w:firstColumn="0" w:lastColumn="0" w:oddVBand="0" w:evenVBand="0" w:oddHBand="1" w:evenHBand="0" w:firstRowFirstColumn="0" w:firstRowLastColumn="0" w:lastRowFirstColumn="0" w:lastRowLastColumn="0"/>
-            </w:pPr>
-            <w:proofErr w:type="spellStart"/>
-            <w:r>
-              <w:t>Selecionar</w:t>
-            </w:r>
-            <w:proofErr w:type="spellEnd"/>
-            <w:r>
-              <w:t xml:space="preserve"> uma ligação</w:t>
-            </w:r>
-          </w:p>
-          <w:p>
-            <w:pPr>
-              <w:pStyle w:val="ListParagraph"/>
-              <w:numPr>
-                <w:ilvl w:val="0"/>
-                <w:numId w:val="18"/>
-              </w:numPr>
-              <w:cnfStyle w:val="000000100000" w:firstRow="0" w:lastRow="0" w:firstColumn="0" w:lastColumn="0" w:oddVBand="0" w:evenVBand="0" w:oddHBand="1" w:evenHBand="0" w:firstRowFirstColumn="0" w:firstRowLastColumn="0" w:lastRowFirstColumn="0" w:lastRowLastColumn="0"/>
-            </w:pPr>
-            <w:r>
-              <w:t>O sistema mostra a ligação</w:t>
-            </w:r>
-          </w:p>
-          <w:p>
-            <w:pPr>
-              <w:pStyle w:val="ListParagraph"/>
-              <w:numPr>
-                <w:ilvl w:val="0"/>
-                <w:numId w:val="18"/>
-              </w:numPr>
-              <w:cnfStyle w:val="000000100000" w:firstRow="0" w:lastRow="0" w:firstColumn="0" w:lastColumn="0" w:oddVBand="0" w:evenVBand="0" w:oddHBand="1" w:evenHBand="0" w:firstRowFirstColumn="0" w:firstRowLastColumn="0" w:lastRowFirstColumn="0" w:lastRowLastColumn="0"/>
-            </w:pPr>
-            <w:r>
-              <w:t>Eliminar a ligação</w:t>
-            </w:r>
-          </w:p>
-        </w:tc>
-      </w:tr>
-    </w:tbl>
-    <w:p/>
     <w:p>
       <w:r>
         <w:rPr>
@@ -4832,14 +4097,7 @@
               <w:rPr>
                 <w:sz w:val="20"/>
               </w:rPr>
-              <w:t xml:space="preserve">Nome do tipo de </w:t>
-            </w:r>
-            <w:r>
-              <w:rPr>
-                <w:sz w:val="20"/>
-              </w:rPr>
-              <w:lastRenderedPageBreak/>
-              <w:t>contacto</w:t>
+              <w:t>Nome do tipo de contacto</w:t>
             </w:r>
           </w:p>
         </w:tc>
@@ -4860,7 +4118,6 @@
               <w:rPr>
                 <w:sz w:val="20"/>
               </w:rPr>
-              <w:lastRenderedPageBreak/>
               <w:t>-</w:t>
             </w:r>
           </w:p>
@@ -5531,7 +4788,14 @@
               <w:rPr>
                 <w:sz w:val="20"/>
               </w:rPr>
-              <w:t>Contacto item</w:t>
+              <w:t xml:space="preserve">Contacto </w:t>
+            </w:r>
+            <w:r>
+              <w:rPr>
+                <w:sz w:val="20"/>
+              </w:rPr>
+              <w:lastRenderedPageBreak/>
+              <w:t>item</w:t>
             </w:r>
           </w:p>
         </w:tc>
@@ -5552,6 +4816,7 @@
               <w:rPr>
                 <w:sz w:val="20"/>
               </w:rPr>
+              <w:lastRenderedPageBreak/>
               <w:t>-</w:t>
             </w:r>
           </w:p>
@@ -5587,7 +4852,14 @@
               <w:rPr>
                 <w:sz w:val="20"/>
               </w:rPr>
-              <w:t xml:space="preserve"> (modo leitura)</w:t>
+              <w:t xml:space="preserve"> </w:t>
+            </w:r>
+            <w:r>
+              <w:rPr>
+                <w:sz w:val="20"/>
+              </w:rPr>
+              <w:lastRenderedPageBreak/>
+              <w:t>(modo leitura)</w:t>
             </w:r>
           </w:p>
         </w:tc>
@@ -5607,6 +4879,7 @@
               <w:rPr>
                 <w:sz w:val="20"/>
               </w:rPr>
+              <w:lastRenderedPageBreak/>
               <w:t>- Não nulo</w:t>
             </w:r>
           </w:p>
@@ -5635,6 +4908,7 @@
               <w:rPr>
                 <w:sz w:val="20"/>
               </w:rPr>
+              <w:lastRenderedPageBreak/>
               <w:t>- Únicos</w:t>
             </w:r>
           </w:p>
@@ -5653,6 +4927,7 @@
           <w:p>
             <w:proofErr w:type="spellStart"/>
             <w:r>
+              <w:lastRenderedPageBreak/>
               <w:t>IdContacto</w:t>
             </w:r>
             <w:proofErr w:type="spellEnd"/>
@@ -6593,7 +5868,6 @@
             </w:r>
             <w:proofErr w:type="spellStart"/>
             <w:r>
-              <w:lastRenderedPageBreak/>
               <w:t>tipoContacto</w:t>
             </w:r>
             <w:proofErr w:type="spellEnd"/>
@@ -6673,7 +5947,6 @@
           <w:p>
             <w:proofErr w:type="gramStart"/>
             <w:r>
-              <w:lastRenderedPageBreak/>
               <w:t>Consultar(</w:t>
             </w:r>
             <w:proofErr w:type="gramEnd"/>
@@ -6945,7 +6218,7 @@
         <w:pStyle w:val="Heading2"/>
       </w:pPr>
       <w:r>
-        <w:t>Funcionários</w:t>
+        <w:t>Contactos</w:t>
       </w:r>
     </w:p>
     <w:p/>
@@ -7074,7 +6347,7 @@
           <w:p>
             <w:proofErr w:type="spellStart"/>
             <w:r>
-              <w:t>IdFuncionario</w:t>
+              <w:t>IdContacto</w:t>
             </w:r>
             <w:proofErr w:type="spellEnd"/>
           </w:p>
@@ -7148,14 +6421,12 @@
               </w:rPr>
               <w:t xml:space="preserve"> </w:t>
             </w:r>
-            <w:proofErr w:type="spellStart"/>
-            <w:r>
-              <w:rPr>
-                <w:sz w:val="20"/>
-              </w:rPr>
-              <w:t>Funcionario</w:t>
-            </w:r>
-            <w:proofErr w:type="spellEnd"/>
+            <w:r>
+              <w:rPr>
+                <w:sz w:val="20"/>
+              </w:rPr>
+              <w:t>Contacto</w:t>
+            </w:r>
           </w:p>
         </w:tc>
         <w:tc>
@@ -7271,9 +6542,11 @@
             <w:vAlign w:val="center"/>
           </w:tcPr>
           <w:p>
-            <w:r>
-              <w:t>Nome</w:t>
-            </w:r>
+            <w:proofErr w:type="spellStart"/>
+            <w:r>
+              <w:t>IdOrganizacao</w:t>
+            </w:r>
+            <w:proofErr w:type="spellEnd"/>
           </w:p>
         </w:tc>
         <w:tc>
@@ -7295,16 +6568,10 @@
               <w:rPr>
                 <w:sz w:val="20"/>
               </w:rPr>
-              <w:t>varchar</w:t>
+              <w:t>int</w:t>
             </w:r>
             <w:proofErr w:type="spellEnd"/>
             <w:proofErr w:type="gramEnd"/>
-            <w:r>
-              <w:rPr>
-                <w:sz w:val="20"/>
-              </w:rPr>
-              <w:t>(50)</w:t>
-            </w:r>
           </w:p>
         </w:tc>
         <w:tc>
@@ -7323,14 +6590,80 @@
               <w:rPr>
                 <w:sz w:val="20"/>
               </w:rPr>
-              <w:t>Nome d</w:t>
-            </w:r>
-            <w:r>
-              <w:rPr>
-                <w:sz w:val="20"/>
-              </w:rPr>
+              <w:t xml:space="preserve">(FK) </w:t>
+            </w:r>
+            <w:proofErr w:type="spellStart"/>
+            <w:r>
+              <w:rPr>
+                <w:sz w:val="20"/>
+              </w:rPr>
+              <w:t>id</w:t>
+            </w:r>
+            <w:proofErr w:type="spellEnd"/>
+            <w:r>
+              <w:rPr>
+                <w:sz w:val="20"/>
+              </w:rPr>
+              <w:t xml:space="preserve"> da organizaçã</w:t>
+            </w:r>
+            <w:r>
+              <w:rPr>
+                <w:sz w:val="20"/>
+              </w:rPr>
+              <w:lastRenderedPageBreak/>
               <w:t>o</w:t>
             </w:r>
+          </w:p>
+        </w:tc>
+        <w:tc>
+          <w:tcPr>
+            <w:tcW w:w="1425" w:type="dxa"/>
+            <w:vAlign w:val="center"/>
+          </w:tcPr>
+          <w:p>
+            <w:pPr>
+              <w:jc w:val="center"/>
+              <w:cnfStyle w:val="000000000000" w:firstRow="0" w:lastRow="0" w:firstColumn="0" w:lastColumn="0" w:oddVBand="0" w:evenVBand="0" w:oddHBand="0" w:evenHBand="0" w:firstRowFirstColumn="0" w:firstRowLastColumn="0" w:lastRowFirstColumn="0" w:lastRowLastColumn="0"/>
+              <w:rPr>
+                <w:sz w:val="20"/>
+              </w:rPr>
+            </w:pPr>
+            <w:r>
+              <w:rPr>
+                <w:sz w:val="20"/>
+              </w:rPr>
+              <w:lastRenderedPageBreak/>
+              <w:t>-</w:t>
+            </w:r>
+          </w:p>
+        </w:tc>
+        <w:tc>
+          <w:tcPr>
+            <w:tcW w:w="1088" w:type="dxa"/>
+            <w:vAlign w:val="center"/>
+          </w:tcPr>
+          <w:p>
+            <w:pPr>
+              <w:jc w:val="center"/>
+              <w:cnfStyle w:val="000000000000" w:firstRow="0" w:lastRow="0" w:firstColumn="0" w:lastColumn="0" w:oddVBand="0" w:evenVBand="0" w:oddHBand="0" w:evenHBand="0" w:firstRowFirstColumn="0" w:firstRowLastColumn="0" w:lastRowFirstColumn="0" w:lastRowLastColumn="0"/>
+              <w:rPr>
+                <w:sz w:val="20"/>
+              </w:rPr>
+            </w:pPr>
+            <w:r>
+              <w:rPr>
+                <w:sz w:val="20"/>
+              </w:rPr>
+              <w:t xml:space="preserve">10 </w:t>
+            </w:r>
+            <w:proofErr w:type="gramStart"/>
+            <w:r>
+              <w:rPr>
+                <w:sz w:val="20"/>
+              </w:rPr>
+              <w:t>caracteres</w:t>
+            </w:r>
+            <w:proofErr w:type="gramEnd"/>
             <w:r>
               <w:rPr>
                 <w:sz w:val="20"/>
@@ -7341,18 +6674,18 @@
               <w:rPr>
                 <w:sz w:val="20"/>
               </w:rPr>
-              <w:t>contacto</w:t>
-            </w:r>
-          </w:p>
-        </w:tc>
-        <w:tc>
-          <w:tcPr>
-            <w:tcW w:w="1425" w:type="dxa"/>
-            <w:vAlign w:val="center"/>
-          </w:tcPr>
-          <w:p>
-            <w:pPr>
-              <w:jc w:val="center"/>
+              <w:lastRenderedPageBreak/>
+              <w:t>(modo leitura)</w:t>
+            </w:r>
+          </w:p>
+        </w:tc>
+        <w:tc>
+          <w:tcPr>
+            <w:tcW w:w="1140" w:type="dxa"/>
+            <w:vAlign w:val="center"/>
+          </w:tcPr>
+          <w:p>
+            <w:pPr>
               <w:cnfStyle w:val="000000000000" w:firstRow="0" w:lastRow="0" w:firstColumn="0" w:lastColumn="0" w:oddVBand="0" w:evenVBand="0" w:oddHBand="0" w:evenHBand="0" w:firstRowFirstColumn="0" w:firstRowLastColumn="0" w:lastRowFirstColumn="0" w:lastRowLastColumn="0"/>
               <w:rPr>
                 <w:sz w:val="20"/>
@@ -7362,56 +6695,8 @@
               <w:rPr>
                 <w:sz w:val="20"/>
               </w:rPr>
-              <w:t>-</w:t>
-            </w:r>
-          </w:p>
-        </w:tc>
-        <w:tc>
-          <w:tcPr>
-            <w:tcW w:w="1088" w:type="dxa"/>
-            <w:vAlign w:val="center"/>
-          </w:tcPr>
-          <w:p>
-            <w:pPr>
-              <w:jc w:val="center"/>
-              <w:cnfStyle w:val="000000000000" w:firstRow="0" w:lastRow="0" w:firstColumn="0" w:lastColumn="0" w:oddVBand="0" w:evenVBand="0" w:oddHBand="0" w:evenHBand="0" w:firstRowFirstColumn="0" w:firstRowLastColumn="0" w:lastRowFirstColumn="0" w:lastRowLastColumn="0"/>
-              <w:rPr>
-                <w:sz w:val="20"/>
-              </w:rPr>
-            </w:pPr>
-            <w:r>
-              <w:rPr>
-                <w:sz w:val="20"/>
-              </w:rPr>
-              <w:t xml:space="preserve">50 </w:t>
-            </w:r>
-            <w:proofErr w:type="gramStart"/>
-            <w:r>
-              <w:rPr>
-                <w:sz w:val="20"/>
-              </w:rPr>
-              <w:t>caracteres</w:t>
-            </w:r>
-            <w:proofErr w:type="gramEnd"/>
-          </w:p>
-        </w:tc>
-        <w:tc>
-          <w:tcPr>
-            <w:tcW w:w="1140" w:type="dxa"/>
-            <w:vAlign w:val="center"/>
-          </w:tcPr>
-          <w:p>
-            <w:pPr>
-              <w:cnfStyle w:val="000000000000" w:firstRow="0" w:lastRow="0" w:firstColumn="0" w:lastColumn="0" w:oddVBand="0" w:evenVBand="0" w:oddHBand="0" w:evenHBand="0" w:firstRowFirstColumn="0" w:firstRowLastColumn="0" w:lastRowFirstColumn="0" w:lastRowLastColumn="0"/>
-              <w:rPr>
-                <w:sz w:val="20"/>
-              </w:rPr>
-            </w:pPr>
-            <w:r>
-              <w:rPr>
-                <w:sz w:val="20"/>
-              </w:rPr>
-              <w:t>- Não nulo</w:t>
+              <w:lastRenderedPageBreak/>
+              <w:t>- Inteiros</w:t>
             </w:r>
           </w:p>
         </w:tc>
@@ -7428,7 +6713,8 @@
           </w:tcPr>
           <w:p>
             <w:r>
-              <w:t>Morada</w:t>
+              <w:lastRenderedPageBreak/>
+              <w:t>Nome</w:t>
             </w:r>
           </w:p>
         </w:tc>
@@ -7479,7 +6765,7 @@
               <w:rPr>
                 <w:sz w:val="20"/>
               </w:rPr>
-              <w:t>Morada do contacto</w:t>
+              <w:t>Nome do contacto</w:t>
             </w:r>
           </w:p>
         </w:tc>
@@ -7576,11 +6862,9 @@
             <w:vAlign w:val="center"/>
           </w:tcPr>
           <w:p>
-            <w:proofErr w:type="spellStart"/>
-            <w:r>
-              <w:t>IdCodPostal</w:t>
-            </w:r>
-            <w:proofErr w:type="spellEnd"/>
+            <w:r>
+              <w:t>Morada</w:t>
+            </w:r>
           </w:p>
         </w:tc>
         <w:tc>
@@ -7616,7 +6900,7 @@
               <w:rPr>
                 <w:sz w:val="20"/>
               </w:rPr>
-              <w:t>15</w:t>
+              <w:t>200</w:t>
             </w:r>
             <w:r>
               <w:rPr>
@@ -7642,7 +6926,7 @@
               <w:rPr>
                 <w:sz w:val="20"/>
               </w:rPr>
-              <w:t>(FK) código postal</w:t>
+              <w:t>Morada do contacto</w:t>
             </w:r>
           </w:p>
         </w:tc>
@@ -7684,7 +6968,7 @@
               <w:rPr>
                 <w:sz w:val="20"/>
               </w:rPr>
-              <w:t>15</w:t>
+              <w:t>200</w:t>
             </w:r>
             <w:r>
               <w:rPr>
@@ -7746,9 +7030,13 @@
             <w:vAlign w:val="center"/>
           </w:tcPr>
           <w:p>
-            <w:r>
-              <w:t>Telefone</w:t>
-            </w:r>
+            <w:proofErr w:type="spellStart"/>
+            <w:proofErr w:type="gramStart"/>
+            <w:r>
+              <w:t>idCodPostal</w:t>
+            </w:r>
+            <w:proofErr w:type="spellEnd"/>
+            <w:proofErr w:type="gramEnd"/>
           </w:p>
         </w:tc>
         <w:tc>
@@ -7788,7 +7076,7 @@
               <w:rPr>
                 <w:sz w:val="20"/>
               </w:rPr>
-              <w:t>Telefone do contacto</w:t>
+              <w:t>(FK) código postal do contacto</w:t>
             </w:r>
           </w:p>
         </w:tc>
@@ -7872,11 +7160,11 @@
             <w:vAlign w:val="center"/>
           </w:tcPr>
           <w:p>
-            <w:proofErr w:type="gramStart"/>
-            <w:r>
-              <w:t>Email</w:t>
-            </w:r>
-            <w:proofErr w:type="gramEnd"/>
+            <w:proofErr w:type="spellStart"/>
+            <w:r>
+              <w:t>DataNascimento</w:t>
+            </w:r>
+            <w:proofErr w:type="spellEnd"/>
           </w:p>
         </w:tc>
         <w:tc>
@@ -7896,7 +7184,7 @@
               <w:rPr>
                 <w:sz w:val="20"/>
               </w:rPr>
-              <w:t>VARCHAR (50)</w:t>
+              <w:t>Date</w:t>
             </w:r>
           </w:p>
         </w:tc>
@@ -7912,28 +7200,12 @@
                 <w:sz w:val="20"/>
               </w:rPr>
             </w:pPr>
-            <w:proofErr w:type="gramStart"/>
-            <w:r>
-              <w:rPr>
-                <w:sz w:val="20"/>
-              </w:rPr>
-              <w:t>Email</w:t>
-            </w:r>
-            <w:proofErr w:type="gramEnd"/>
-            <w:r>
-              <w:rPr>
-                <w:sz w:val="20"/>
-              </w:rPr>
-              <w:t xml:space="preserve"> do </w:t>
-            </w:r>
-            <w:proofErr w:type="spellStart"/>
-            <w:r>
-              <w:rPr>
-                <w:sz w:val="20"/>
-              </w:rPr>
-              <w:t>comtacto</w:t>
-            </w:r>
-            <w:proofErr w:type="spellEnd"/>
+            <w:r>
+              <w:rPr>
+                <w:sz w:val="20"/>
+              </w:rPr>
+              <w:t>Data de nascimento do contacto</w:t>
+            </w:r>
           </w:p>
         </w:tc>
         <w:tc>
@@ -7974,22 +7246,8 @@
               <w:rPr>
                 <w:sz w:val="20"/>
               </w:rPr>
-              <w:t>50</w:t>
-            </w:r>
-            <w:r>
-              <w:rPr>
-                <w:sz w:val="20"/>
-              </w:rPr>
-              <w:t xml:space="preserve"> </w:t>
-            </w:r>
-            <w:proofErr w:type="gramStart"/>
-            <w:r>
-              <w:rPr>
-                <w:sz w:val="20"/>
-              </w:rPr>
-              <w:t>caracteres</w:t>
-            </w:r>
-            <w:proofErr w:type="gramEnd"/>
+              <w:t>-</w:t>
+            </w:r>
           </w:p>
         </w:tc>
         <w:tc>
@@ -8027,7 +7285,7 @@
           <w:p>
             <w:proofErr w:type="spellStart"/>
             <w:r>
-              <w:t>DataNascimento</w:t>
+              <w:t>Genero</w:t>
             </w:r>
             <w:proofErr w:type="spellEnd"/>
           </w:p>
@@ -8045,14 +7303,28 @@
                 <w:sz w:val="20"/>
               </w:rPr>
             </w:pPr>
+            <w:proofErr w:type="spellStart"/>
             <w:proofErr w:type="gramStart"/>
             <w:r>
               <w:rPr>
                 <w:sz w:val="20"/>
               </w:rPr>
-              <w:t>date</w:t>
+              <w:t>Char</w:t>
+            </w:r>
+            <w:proofErr w:type="spellEnd"/>
+            <w:r>
+              <w:rPr>
+                <w:sz w:val="20"/>
+              </w:rPr>
+              <w:t>(1</w:t>
             </w:r>
             <w:proofErr w:type="gramEnd"/>
+            <w:r>
+              <w:rPr>
+                <w:sz w:val="20"/>
+              </w:rPr>
+              <w:t>)</w:t>
+            </w:r>
           </w:p>
         </w:tc>
         <w:tc>
@@ -8067,17 +7339,19 @@
                 <w:sz w:val="20"/>
               </w:rPr>
             </w:pPr>
-            <w:r>
-              <w:rPr>
-                <w:sz w:val="20"/>
-              </w:rPr>
-              <w:t xml:space="preserve">Data </w:t>
-            </w:r>
-            <w:r>
-              <w:rPr>
-                <w:sz w:val="20"/>
-              </w:rPr>
-              <w:t>de nascimento</w:t>
+            <w:proofErr w:type="spellStart"/>
+            <w:r>
+              <w:rPr>
+                <w:sz w:val="20"/>
+              </w:rPr>
+              <w:t>Genero</w:t>
+            </w:r>
+            <w:proofErr w:type="spellEnd"/>
+            <w:r>
+              <w:rPr>
+                <w:sz w:val="20"/>
+              </w:rPr>
+              <w:t xml:space="preserve"> do contacto</w:t>
             </w:r>
           </w:p>
         </w:tc>
@@ -8098,7 +7372,7 @@
               <w:rPr>
                 <w:sz w:val="20"/>
               </w:rPr>
-              <w:t>-</w:t>
+              <w:t>‘M’ ou ‘F’</w:t>
             </w:r>
           </w:p>
         </w:tc>
@@ -8119,8 +7393,18 @@
               <w:rPr>
                 <w:sz w:val="20"/>
               </w:rPr>
-              <w:t>-</w:t>
-            </w:r>
+              <w:t xml:space="preserve">1 </w:t>
+            </w:r>
+            <w:proofErr w:type="spellStart"/>
+            <w:proofErr w:type="gramStart"/>
+            <w:r>
+              <w:rPr>
+                <w:sz w:val="20"/>
+              </w:rPr>
+              <w:t>caracter</w:t>
+            </w:r>
+            <w:proofErr w:type="spellEnd"/>
+            <w:proofErr w:type="gramEnd"/>
           </w:p>
         </w:tc>
         <w:tc>
@@ -8163,7 +7447,7 @@
           <w:p>
             <w:proofErr w:type="spellStart"/>
             <w:r>
-              <w:t>Genero</w:t>
+              <w:t>Profissao</w:t>
             </w:r>
             <w:proofErr w:type="spellEnd"/>
           </w:p>
@@ -8187,21 +7471,15 @@
               <w:rPr>
                 <w:sz w:val="20"/>
               </w:rPr>
-              <w:t>Char</w:t>
+              <w:t>varchar</w:t>
             </w:r>
             <w:proofErr w:type="spellEnd"/>
-            <w:r>
-              <w:rPr>
-                <w:sz w:val="20"/>
-              </w:rPr>
-              <w:t>(1</w:t>
-            </w:r>
             <w:proofErr w:type="gramEnd"/>
             <w:r>
               <w:rPr>
                 <w:sz w:val="20"/>
               </w:rPr>
-              <w:t>)</w:t>
+              <w:t>(50)</w:t>
             </w:r>
           </w:p>
         </w:tc>
@@ -8217,19 +7495,11 @@
                 <w:sz w:val="20"/>
               </w:rPr>
             </w:pPr>
-            <w:proofErr w:type="spellStart"/>
-            <w:r>
-              <w:rPr>
-                <w:sz w:val="20"/>
-              </w:rPr>
-              <w:t>Genero</w:t>
-            </w:r>
-            <w:proofErr w:type="spellEnd"/>
-            <w:r>
-              <w:rPr>
-                <w:sz w:val="20"/>
-              </w:rPr>
-              <w:t xml:space="preserve"> do contacto</w:t>
+            <w:r>
+              <w:rPr>
+                <w:sz w:val="20"/>
+              </w:rPr>
+              <w:t>Profissão do contacto</w:t>
             </w:r>
           </w:p>
         </w:tc>
@@ -8250,7 +7520,7 @@
               <w:rPr>
                 <w:sz w:val="20"/>
               </w:rPr>
-              <w:t>‘M’ ou ‘F’</w:t>
+              <w:t>-</w:t>
             </w:r>
           </w:p>
         </w:tc>
@@ -8271,9 +7541,14 @@
               <w:rPr>
                 <w:sz w:val="20"/>
               </w:rPr>
-              <w:t xml:space="preserve">1 </w:t>
-            </w:r>
-            <w:proofErr w:type="spellStart"/>
+              <w:t>50</w:t>
+            </w:r>
+            <w:r>
+              <w:rPr>
+                <w:sz w:val="20"/>
+              </w:rPr>
+              <w:t xml:space="preserve"> </w:t>
+            </w:r>
             <w:proofErr w:type="gramStart"/>
             <w:r>
               <w:rPr>
@@ -8281,7 +7556,12 @@
               </w:rPr>
               <w:t>caracter</w:t>
             </w:r>
-            <w:proofErr w:type="spellEnd"/>
+            <w:r>
+              <w:rPr>
+                <w:sz w:val="20"/>
+              </w:rPr>
+              <w:t>es</w:t>
+            </w:r>
             <w:proofErr w:type="gramEnd"/>
           </w:p>
         </w:tc>
@@ -8318,9 +7598,129 @@
             <w:vAlign w:val="center"/>
           </w:tcPr>
           <w:p>
+            <w:r>
+              <w:t>Cliente</w:t>
+            </w:r>
+          </w:p>
+        </w:tc>
+        <w:tc>
+          <w:tcPr>
+            <w:tcW w:w="1435" w:type="dxa"/>
+            <w:vAlign w:val="center"/>
+          </w:tcPr>
+          <w:p>
+            <w:pPr>
+              <w:jc w:val="center"/>
+              <w:cnfStyle w:val="000000100000" w:firstRow="0" w:lastRow="0" w:firstColumn="0" w:lastColumn="0" w:oddVBand="0" w:evenVBand="0" w:oddHBand="1" w:evenHBand="0" w:firstRowFirstColumn="0" w:firstRowLastColumn="0" w:lastRowFirstColumn="0" w:lastRowLastColumn="0"/>
+              <w:rPr>
+                <w:sz w:val="20"/>
+              </w:rPr>
+            </w:pPr>
+            <w:proofErr w:type="gramStart"/>
+            <w:r>
+              <w:rPr>
+                <w:sz w:val="20"/>
+              </w:rPr>
+              <w:t>bit</w:t>
+            </w:r>
+            <w:proofErr w:type="gramEnd"/>
+          </w:p>
+        </w:tc>
+        <w:tc>
+          <w:tcPr>
+            <w:tcW w:w="1160" w:type="dxa"/>
+            <w:vAlign w:val="center"/>
+          </w:tcPr>
+          <w:p>
+            <w:pPr>
+              <w:cnfStyle w:val="000000100000" w:firstRow="0" w:lastRow="0" w:firstColumn="0" w:lastColumn="0" w:oddVBand="0" w:evenVBand="0" w:oddHBand="1" w:evenHBand="0" w:firstRowFirstColumn="0" w:firstRowLastColumn="0" w:lastRowFirstColumn="0" w:lastRowLastColumn="0"/>
+              <w:rPr>
+                <w:sz w:val="20"/>
+              </w:rPr>
+            </w:pPr>
+            <w:r>
+              <w:rPr>
+                <w:sz w:val="20"/>
+              </w:rPr>
+              <w:t>É cliente ou possível cliente?</w:t>
+            </w:r>
+          </w:p>
+        </w:tc>
+        <w:tc>
+          <w:tcPr>
+            <w:tcW w:w="1425" w:type="dxa"/>
+            <w:vAlign w:val="center"/>
+          </w:tcPr>
+          <w:p>
+            <w:pPr>
+              <w:jc w:val="center"/>
+              <w:cnfStyle w:val="000000100000" w:firstRow="0" w:lastRow="0" w:firstColumn="0" w:lastColumn="0" w:oddVBand="0" w:evenVBand="0" w:oddHBand="1" w:evenHBand="0" w:firstRowFirstColumn="0" w:firstRowLastColumn="0" w:lastRowFirstColumn="0" w:lastRowLastColumn="0"/>
+              <w:rPr>
+                <w:sz w:val="20"/>
+              </w:rPr>
+            </w:pPr>
+            <w:r>
+              <w:rPr>
+                <w:sz w:val="20"/>
+              </w:rPr>
+              <w:t>Verdadeiro ou falso</w:t>
+            </w:r>
+          </w:p>
+        </w:tc>
+        <w:tc>
+          <w:tcPr>
+            <w:tcW w:w="1088" w:type="dxa"/>
+            <w:vAlign w:val="center"/>
+          </w:tcPr>
+          <w:p>
+            <w:pPr>
+              <w:jc w:val="center"/>
+              <w:cnfStyle w:val="000000100000" w:firstRow="0" w:lastRow="0" w:firstColumn="0" w:lastColumn="0" w:oddVBand="0" w:evenVBand="0" w:oddHBand="1" w:evenHBand="0" w:firstRowFirstColumn="0" w:firstRowLastColumn="0" w:lastRowFirstColumn="0" w:lastRowLastColumn="0"/>
+              <w:rPr>
+                <w:sz w:val="20"/>
+              </w:rPr>
+            </w:pPr>
+            <w:r>
+              <w:rPr>
+                <w:sz w:val="20"/>
+              </w:rPr>
+              <w:t>-</w:t>
+            </w:r>
+          </w:p>
+        </w:tc>
+        <w:tc>
+          <w:tcPr>
+            <w:tcW w:w="1140" w:type="dxa"/>
+            <w:vAlign w:val="center"/>
+          </w:tcPr>
+          <w:p>
+            <w:pPr>
+              <w:jc w:val="center"/>
+              <w:cnfStyle w:val="000000100000" w:firstRow="0" w:lastRow="0" w:firstColumn="0" w:lastColumn="0" w:oddVBand="0" w:evenVBand="0" w:oddHBand="1" w:evenHBand="0" w:firstRowFirstColumn="0" w:firstRowLastColumn="0" w:lastRowFirstColumn="0" w:lastRowLastColumn="0"/>
+              <w:rPr>
+                <w:sz w:val="20"/>
+              </w:rPr>
+            </w:pPr>
+            <w:r>
+              <w:rPr>
+                <w:sz w:val="20"/>
+              </w:rPr>
+              <w:t>-</w:t>
+            </w:r>
+          </w:p>
+        </w:tc>
+      </w:tr>
+      <w:tr>
+        <w:tc>
+          <w:tcPr>
+            <w:cnfStyle w:val="001000000000" w:firstRow="0" w:lastRow="0" w:firstColumn="1" w:lastColumn="0" w:oddVBand="0" w:evenVBand="0" w:oddHBand="0" w:evenHBand="0" w:firstRowFirstColumn="0" w:firstRowLastColumn="0" w:lastRowFirstColumn="0" w:lastRowLastColumn="0"/>
+            <w:tcW w:w="2246" w:type="dxa"/>
+            <w:vAlign w:val="center"/>
+          </w:tcPr>
+          <w:p>
             <w:proofErr w:type="spellStart"/>
             <w:r>
-              <w:t>IdCargo</w:t>
+              <w:t>Ativo</w:t>
             </w:r>
             <w:proofErr w:type="spellEnd"/>
           </w:p>
@@ -8333,21 +7733,17 @@
           <w:p>
             <w:pPr>
               <w:jc w:val="center"/>
-              <w:cnfStyle w:val="000000100000" w:firstRow="0" w:lastRow="0" w:firstColumn="0" w:lastColumn="0" w:oddVBand="0" w:evenVBand="0" w:oddHBand="1" w:evenHBand="0" w:firstRowFirstColumn="0" w:firstRowLastColumn="0" w:lastRowFirstColumn="0" w:lastRowLastColumn="0"/>
-              <w:rPr>
-                <w:sz w:val="20"/>
-              </w:rPr>
-            </w:pPr>
-            <w:proofErr w:type="spellStart"/>
-            <w:proofErr w:type="gramStart"/>
-            <w:r>
-              <w:rPr>
-                <w:sz w:val="20"/>
-              </w:rPr>
-              <w:t>int</w:t>
-            </w:r>
-            <w:proofErr w:type="spellEnd"/>
-            <w:proofErr w:type="gramEnd"/>
+              <w:cnfStyle w:val="000000000000" w:firstRow="0" w:lastRow="0" w:firstColumn="0" w:lastColumn="0" w:oddVBand="0" w:evenVBand="0" w:oddHBand="0" w:evenHBand="0" w:firstRowFirstColumn="0" w:firstRowLastColumn="0" w:lastRowFirstColumn="0" w:lastRowLastColumn="0"/>
+              <w:rPr>
+                <w:sz w:val="20"/>
+              </w:rPr>
+            </w:pPr>
+            <w:r>
+              <w:rPr>
+                <w:sz w:val="20"/>
+              </w:rPr>
+              <w:t>Bit</w:t>
+            </w:r>
           </w:p>
         </w:tc>
         <w:tc>
@@ -8357,16 +7753,16 @@
           </w:tcPr>
           <w:p>
             <w:pPr>
-              <w:cnfStyle w:val="000000100000" w:firstRow="0" w:lastRow="0" w:firstColumn="0" w:lastColumn="0" w:oddVBand="0" w:evenVBand="0" w:oddHBand="1" w:evenHBand="0" w:firstRowFirstColumn="0" w:firstRowLastColumn="0" w:lastRowFirstColumn="0" w:lastRowLastColumn="0"/>
-              <w:rPr>
-                <w:sz w:val="20"/>
-              </w:rPr>
-            </w:pPr>
-            <w:r>
-              <w:rPr>
-                <w:sz w:val="20"/>
-              </w:rPr>
-              <w:t>(FK) cargo que se ocupa</w:t>
+              <w:cnfStyle w:val="000000000000" w:firstRow="0" w:lastRow="0" w:firstColumn="0" w:lastColumn="0" w:oddVBand="0" w:evenVBand="0" w:oddHBand="0" w:evenHBand="0" w:firstRowFirstColumn="0" w:firstRowLastColumn="0" w:lastRowFirstColumn="0" w:lastRowLastColumn="0"/>
+              <w:rPr>
+                <w:sz w:val="20"/>
+              </w:rPr>
+            </w:pPr>
+            <w:r>
+              <w:rPr>
+                <w:sz w:val="20"/>
+              </w:rPr>
+              <w:t>Mostrar nas pesquisas</w:t>
             </w:r>
           </w:p>
         </w:tc>
@@ -8378,11 +7774,17 @@
           <w:p>
             <w:pPr>
               <w:jc w:val="center"/>
-              <w:cnfStyle w:val="000000100000" w:firstRow="0" w:lastRow="0" w:firstColumn="0" w:lastColumn="0" w:oddVBand="0" w:evenVBand="0" w:oddHBand="1" w:evenHBand="0" w:firstRowFirstColumn="0" w:firstRowLastColumn="0" w:lastRowFirstColumn="0" w:lastRowLastColumn="0"/>
-              <w:rPr>
-                <w:sz w:val="20"/>
-              </w:rPr>
-            </w:pPr>
+              <w:cnfStyle w:val="000000000000" w:firstRow="0" w:lastRow="0" w:firstColumn="0" w:lastColumn="0" w:oddVBand="0" w:evenVBand="0" w:oddHBand="0" w:evenHBand="0" w:firstRowFirstColumn="0" w:firstRowLastColumn="0" w:lastRowFirstColumn="0" w:lastRowLastColumn="0"/>
+              <w:rPr>
+                <w:sz w:val="20"/>
+              </w:rPr>
+            </w:pPr>
+            <w:r>
+              <w:rPr>
+                <w:sz w:val="20"/>
+              </w:rPr>
+              <w:t>Verdadeiro ou falso</w:t>
+            </w:r>
           </w:p>
         </w:tc>
         <w:tc>
@@ -8393,11 +7795,17 @@
           <w:p>
             <w:pPr>
               <w:jc w:val="center"/>
-              <w:cnfStyle w:val="000000100000" w:firstRow="0" w:lastRow="0" w:firstColumn="0" w:lastColumn="0" w:oddVBand="0" w:evenVBand="0" w:oddHBand="1" w:evenHBand="0" w:firstRowFirstColumn="0" w:firstRowLastColumn="0" w:lastRowFirstColumn="0" w:lastRowLastColumn="0"/>
-              <w:rPr>
-                <w:sz w:val="20"/>
-              </w:rPr>
-            </w:pPr>
+              <w:cnfStyle w:val="000000000000" w:firstRow="0" w:lastRow="0" w:firstColumn="0" w:lastColumn="0" w:oddVBand="0" w:evenVBand="0" w:oddHBand="0" w:evenHBand="0" w:firstRowFirstColumn="0" w:firstRowLastColumn="0" w:lastRowFirstColumn="0" w:lastRowLastColumn="0"/>
+              <w:rPr>
+                <w:sz w:val="20"/>
+              </w:rPr>
+            </w:pPr>
+            <w:r>
+              <w:rPr>
+                <w:sz w:val="20"/>
+              </w:rPr>
+              <w:t>-</w:t>
+            </w:r>
           </w:p>
         </w:tc>
         <w:tc>
@@ -8408,11 +7816,17 @@
           <w:p>
             <w:pPr>
               <w:jc w:val="center"/>
-              <w:cnfStyle w:val="000000100000" w:firstRow="0" w:lastRow="0" w:firstColumn="0" w:lastColumn="0" w:oddVBand="0" w:evenVBand="0" w:oddHBand="1" w:evenHBand="0" w:firstRowFirstColumn="0" w:firstRowLastColumn="0" w:lastRowFirstColumn="0" w:lastRowLastColumn="0"/>
-              <w:rPr>
-                <w:sz w:val="20"/>
-              </w:rPr>
-            </w:pPr>
+              <w:cnfStyle w:val="000000000000" w:firstRow="0" w:lastRow="0" w:firstColumn="0" w:lastColumn="0" w:oddVBand="0" w:evenVBand="0" w:oddHBand="0" w:evenHBand="0" w:firstRowFirstColumn="0" w:firstRowLastColumn="0" w:lastRowFirstColumn="0" w:lastRowLastColumn="0"/>
+              <w:rPr>
+                <w:sz w:val="20"/>
+              </w:rPr>
+            </w:pPr>
+            <w:r>
+              <w:rPr>
+                <w:sz w:val="20"/>
+              </w:rPr>
+              <w:t>-</w:t>
+            </w:r>
           </w:p>
         </w:tc>
       </w:tr>
@@ -8494,7 +7908,10 @@
               <w:cnfStyle w:val="000000100000" w:firstRow="0" w:lastRow="0" w:firstColumn="0" w:lastColumn="0" w:oddVBand="0" w:evenVBand="0" w:oddHBand="1" w:evenHBand="0" w:firstRowFirstColumn="0" w:firstRowLastColumn="0" w:lastRowFirstColumn="0" w:lastRowLastColumn="0"/>
             </w:pPr>
             <w:r>
-              <w:t>Operação que permite inserir um funcionário</w:t>
+              <w:t xml:space="preserve">Operação que permite inserir um </w:t>
+            </w:r>
+            <w:r>
+              <w:t>contacto</w:t>
             </w:r>
           </w:p>
           <w:p>
@@ -8502,12 +7919,15 @@
               <w:pStyle w:val="ListParagraph"/>
               <w:numPr>
                 <w:ilvl w:val="0"/>
-                <w:numId w:val="2"/>
+                <w:numId w:val="27"/>
               </w:numPr>
               <w:cnfStyle w:val="000000100000" w:firstRow="0" w:lastRow="0" w:firstColumn="0" w:lastColumn="0" w:oddVBand="0" w:evenVBand="0" w:oddHBand="1" w:evenHBand="0" w:firstRowFirstColumn="0" w:firstRowLastColumn="0" w:lastRowFirstColumn="0" w:lastRowLastColumn="0"/>
             </w:pPr>
             <w:r>
-              <w:t xml:space="preserve">Introduzir o nome do contacto, morada e </w:t>
+              <w:t>Introduzir o Nome</w:t>
+            </w:r>
+            <w:r>
+              <w:t xml:space="preserve">, morada e </w:t>
             </w:r>
             <w:proofErr w:type="spellStart"/>
             <w:r>
@@ -8518,47 +7938,51 @@
               <w:t xml:space="preserve">. Campos opcionais: </w:t>
             </w:r>
             <w:r>
-              <w:t>Telefone</w:t>
+              <w:t>organização</w:t>
             </w:r>
             <w:r>
               <w:t xml:space="preserve">, </w:t>
             </w:r>
-            <w:proofErr w:type="gramStart"/>
-            <w:r>
-              <w:t>Email</w:t>
-            </w:r>
-            <w:proofErr w:type="gramEnd"/>
+            <w:proofErr w:type="spellStart"/>
+            <w:r>
+              <w:t>dataNascimento</w:t>
+            </w:r>
+            <w:proofErr w:type="spellEnd"/>
             <w:r>
               <w:t xml:space="preserve">, </w:t>
             </w:r>
             <w:proofErr w:type="spellStart"/>
             <w:r>
-              <w:t>DataNascimento</w:t>
+              <w:t>Genero</w:t>
             </w:r>
             <w:proofErr w:type="spellEnd"/>
             <w:r>
               <w:t xml:space="preserve">, </w:t>
             </w:r>
+            <w:r>
+              <w:t>Profissão,</w:t>
+            </w:r>
+            <w:r>
+              <w:t xml:space="preserve"> </w:t>
+            </w:r>
+            <w:r>
+              <w:t xml:space="preserve">cliente e </w:t>
+            </w:r>
             <w:proofErr w:type="spellStart"/>
             <w:r>
-              <w:t>Genero</w:t>
+              <w:t>ativo</w:t>
             </w:r>
             <w:proofErr w:type="spellEnd"/>
             <w:r>
-              <w:t xml:space="preserve"> e </w:t>
-            </w:r>
-            <w:proofErr w:type="spellStart"/>
-            <w:r>
-              <w:t>IdCargo</w:t>
-            </w:r>
-            <w:proofErr w:type="spellEnd"/>
+              <w:t>.</w:t>
+            </w:r>
           </w:p>
           <w:p>
             <w:pPr>
               <w:pStyle w:val="ListParagraph"/>
               <w:numPr>
                 <w:ilvl w:val="0"/>
-                <w:numId w:val="2"/>
+                <w:numId w:val="27"/>
               </w:numPr>
               <w:cnfStyle w:val="000000100000" w:firstRow="0" w:lastRow="0" w:firstColumn="0" w:lastColumn="0" w:oddVBand="0" w:evenVBand="0" w:oddHBand="1" w:evenHBand="0" w:firstRowFirstColumn="0" w:firstRowLastColumn="0" w:lastRowFirstColumn="0" w:lastRowLastColumn="0"/>
             </w:pPr>
@@ -8575,7 +7999,7 @@
               <w:rPr>
                 <w:rStyle w:val="CodeChar"/>
               </w:rPr>
-              <w:t>Funcionario</w:t>
+              <w:t>Contacto</w:t>
             </w:r>
           </w:p>
         </w:tc>
@@ -8589,7 +8013,6 @@
           <w:p>
             <w:proofErr w:type="gramStart"/>
             <w:r>
-              <w:lastRenderedPageBreak/>
               <w:t>Alterar(</w:t>
             </w:r>
             <w:proofErr w:type="gramEnd"/>
@@ -8607,7 +8030,10 @@
               <w:cnfStyle w:val="000000000000" w:firstRow="0" w:lastRow="0" w:firstColumn="0" w:lastColumn="0" w:oddVBand="0" w:evenVBand="0" w:oddHBand="0" w:evenHBand="0" w:firstRowFirstColumn="0" w:firstRowLastColumn="0" w:lastRowFirstColumn="0" w:lastRowLastColumn="0"/>
             </w:pPr>
             <w:r>
-              <w:t>Operação que permite alterar um funcionário</w:t>
+              <w:t xml:space="preserve">Operação que permite alterar um </w:t>
+            </w:r>
+            <w:r>
+              <w:t>contacto</w:t>
             </w:r>
           </w:p>
           <w:p>
@@ -8615,7 +8041,7 @@
               <w:pStyle w:val="ListParagraph"/>
               <w:numPr>
                 <w:ilvl w:val="0"/>
-                <w:numId w:val="3"/>
+                <w:numId w:val="28"/>
               </w:numPr>
               <w:cnfStyle w:val="000000000000" w:firstRow="0" w:lastRow="0" w:firstColumn="0" w:lastColumn="0" w:oddVBand="0" w:evenVBand="0" w:oddHBand="0" w:evenHBand="0" w:firstRowFirstColumn="0" w:firstRowLastColumn="0" w:lastRowFirstColumn="0" w:lastRowLastColumn="0"/>
             </w:pPr>
@@ -8627,18 +8053,16 @@
             <w:r>
               <w:t xml:space="preserve"> um </w:t>
             </w:r>
-            <w:proofErr w:type="spellStart"/>
-            <w:r>
-              <w:t>funcionãrio</w:t>
-            </w:r>
-            <w:proofErr w:type="spellEnd"/>
+            <w:r>
+              <w:t>contacto</w:t>
+            </w:r>
           </w:p>
           <w:p>
             <w:pPr>
               <w:pStyle w:val="ListParagraph"/>
               <w:numPr>
                 <w:ilvl w:val="0"/>
-                <w:numId w:val="3"/>
+                <w:numId w:val="28"/>
               </w:numPr>
               <w:cnfStyle w:val="000000000000" w:firstRow="0" w:lastRow="0" w:firstColumn="0" w:lastColumn="0" w:oddVBand="0" w:evenVBand="0" w:oddHBand="0" w:evenHBand="0" w:firstRowFirstColumn="0" w:firstRowLastColumn="0" w:lastRowFirstColumn="0" w:lastRowLastColumn="0"/>
             </w:pPr>
@@ -8651,7 +8075,7 @@
               <w:pStyle w:val="ListParagraph"/>
               <w:numPr>
                 <w:ilvl w:val="0"/>
-                <w:numId w:val="3"/>
+                <w:numId w:val="28"/>
               </w:numPr>
               <w:cnfStyle w:val="000000000000" w:firstRow="0" w:lastRow="0" w:firstColumn="0" w:lastColumn="0" w:oddVBand="0" w:evenVBand="0" w:oddHBand="0" w:evenHBand="0" w:firstRowFirstColumn="0" w:firstRowLastColumn="0" w:lastRowFirstColumn="0" w:lastRowLastColumn="0"/>
             </w:pPr>
@@ -8661,7 +8085,10 @@
             </w:r>
             <w:proofErr w:type="spellEnd"/>
             <w:r>
-              <w:t xml:space="preserve"> o funcionário</w:t>
+              <w:t xml:space="preserve"> o </w:t>
+            </w:r>
+            <w:r>
+              <w:t>contacto</w:t>
             </w:r>
           </w:p>
         </w:tc>
@@ -8695,7 +8122,10 @@
               <w:cnfStyle w:val="000000100000" w:firstRow="0" w:lastRow="0" w:firstColumn="0" w:lastColumn="0" w:oddVBand="0" w:evenVBand="0" w:oddHBand="1" w:evenHBand="0" w:firstRowFirstColumn="0" w:firstRowLastColumn="0" w:lastRowFirstColumn="0" w:lastRowLastColumn="0"/>
             </w:pPr>
             <w:r>
-              <w:t>Operação que permite consultar um funcionário</w:t>
+              <w:t xml:space="preserve">Operação que permite consultar um </w:t>
+            </w:r>
+            <w:r>
+              <w:t>contacto</w:t>
             </w:r>
           </w:p>
           <w:p>
@@ -8713,7 +8143,10 @@
             </w:r>
             <w:proofErr w:type="spellEnd"/>
             <w:r>
-              <w:t xml:space="preserve"> o funcionário</w:t>
+              <w:t xml:space="preserve"> o </w:t>
+            </w:r>
+            <w:r>
+              <w:t>contacto</w:t>
             </w:r>
           </w:p>
           <w:p>
@@ -8726,91 +8159,16 @@
               <w:cnfStyle w:val="000000100000" w:firstRow="0" w:lastRow="0" w:firstColumn="0" w:lastColumn="0" w:oddVBand="0" w:evenVBand="0" w:oddHBand="1" w:evenHBand="0" w:firstRowFirstColumn="0" w:firstRowLastColumn="0" w:lastRowFirstColumn="0" w:lastRowLastColumn="0"/>
             </w:pPr>
             <w:r>
-              <w:t>O sistema mostra os detalhes do funcionário</w:t>
-            </w:r>
-          </w:p>
-        </w:tc>
-      </w:tr>
-      <w:tr>
-        <w:tc>
-          <w:tcPr>
-            <w:cnfStyle w:val="001000000000" w:firstRow="0" w:lastRow="0" w:firstColumn="1" w:lastColumn="0" w:oddVBand="0" w:evenVBand="0" w:oddHBand="0" w:evenHBand="0" w:firstRowFirstColumn="0" w:firstRowLastColumn="0" w:lastRowFirstColumn="0" w:lastRowLastColumn="0"/>
-            <w:tcW w:w="1413" w:type="dxa"/>
-          </w:tcPr>
-          <w:p>
-            <w:proofErr w:type="gramStart"/>
-            <w:r>
-              <w:t>Eliminar(</w:t>
-            </w:r>
-            <w:proofErr w:type="gramEnd"/>
-            <w:r>
-              <w:t>)</w:t>
-            </w:r>
-          </w:p>
-        </w:tc>
-        <w:tc>
-          <w:tcPr>
-            <w:tcW w:w="7081" w:type="dxa"/>
-          </w:tcPr>
-          <w:p>
-            <w:pPr>
-              <w:cnfStyle w:val="000000000000" w:firstRow="0" w:lastRow="0" w:firstColumn="0" w:lastColumn="0" w:oddVBand="0" w:evenVBand="0" w:oddHBand="0" w:evenHBand="0" w:firstRowFirstColumn="0" w:firstRowLastColumn="0" w:lastRowFirstColumn="0" w:lastRowLastColumn="0"/>
-            </w:pPr>
-            <w:r>
-              <w:t>Operação que permite eliminar um funcionário</w:t>
-            </w:r>
-          </w:p>
-          <w:p>
-            <w:pPr>
-              <w:pStyle w:val="ListParagraph"/>
-              <w:numPr>
-                <w:ilvl w:val="0"/>
-                <w:numId w:val="5"/>
-              </w:numPr>
-              <w:cnfStyle w:val="000000000000" w:firstRow="0" w:lastRow="0" w:firstColumn="0" w:lastColumn="0" w:oddVBand="0" w:evenVBand="0" w:oddHBand="0" w:evenHBand="0" w:firstRowFirstColumn="0" w:firstRowLastColumn="0" w:lastRowFirstColumn="0" w:lastRowLastColumn="0"/>
-            </w:pPr>
-            <w:proofErr w:type="spellStart"/>
-            <w:r>
-              <w:t>Selecionar</w:t>
-            </w:r>
-            <w:proofErr w:type="spellEnd"/>
-            <w:r>
-              <w:t xml:space="preserve"> um funcionário</w:t>
-            </w:r>
-          </w:p>
-          <w:p>
-            <w:pPr>
-              <w:pStyle w:val="ListParagraph"/>
-              <w:numPr>
-                <w:ilvl w:val="0"/>
-                <w:numId w:val="5"/>
-              </w:numPr>
-              <w:cnfStyle w:val="000000000000" w:firstRow="0" w:lastRow="0" w:firstColumn="0" w:lastColumn="0" w:oddVBand="0" w:evenVBand="0" w:oddHBand="0" w:evenHBand="0" w:firstRowFirstColumn="0" w:firstRowLastColumn="0" w:lastRowFirstColumn="0" w:lastRowLastColumn="0"/>
-            </w:pPr>
-            <w:r>
-              <w:t>O sistema mostra os detalhes do funcionário</w:t>
-            </w:r>
-          </w:p>
-          <w:p>
-            <w:pPr>
-              <w:pStyle w:val="ListParagraph"/>
-              <w:numPr>
-                <w:ilvl w:val="0"/>
-                <w:numId w:val="5"/>
-              </w:numPr>
-              <w:cnfStyle w:val="000000000000" w:firstRow="0" w:lastRow="0" w:firstColumn="0" w:lastColumn="0" w:oddVBand="0" w:evenVBand="0" w:oddHBand="0" w:evenHBand="0" w:firstRowFirstColumn="0" w:firstRowLastColumn="0" w:lastRowFirstColumn="0" w:lastRowLastColumn="0"/>
-            </w:pPr>
-            <w:r>
-              <w:t>Eliminar a funcionário</w:t>
+              <w:t xml:space="preserve">O sistema mostra os detalhes do </w:t>
+            </w:r>
+            <w:r>
+              <w:t>contacto</w:t>
             </w:r>
           </w:p>
         </w:tc>
       </w:tr>
     </w:tbl>
-    <w:p>
-      <w:bookmarkStart w:id="0" w:name="_GoBack"/>
-      <w:bookmarkEnd w:id="0"/>
-    </w:p>
+    <w:p/>
     <w:sectPr>
       <w:pgSz w:w="11906" w:h="16838"/>
       <w:pgMar w:top="1417" w:right="1701" w:bottom="1417" w:left="1701" w:header="708" w:footer="708" w:gutter="0"/>
@@ -9083,6 +8441,92 @@
     </w:lvl>
   </w:abstractNum>
   <w:abstractNum w:abstractNumId="3">
+    <w:nsid w:val="132110F1"/>
+    <w:multiLevelType w:val="hybridMultilevel"/>
+    <w:tmpl w:val="4B8E0290"/>
+    <w:lvl w:ilvl="0" w:tplc="0816000F">
+      <w:start w:val="1"/>
+      <w:numFmt w:val="decimal"/>
+      <w:lvlText w:val="%1."/>
+      <w:lvlJc w:val="left"/>
+      <w:pPr>
+        <w:ind w:left="720" w:hanging="360"/>
+      </w:pPr>
+    </w:lvl>
+    <w:lvl w:ilvl="1" w:tplc="08160019" w:tentative="1">
+      <w:start w:val="1"/>
+      <w:numFmt w:val="lowerLetter"/>
+      <w:lvlText w:val="%2."/>
+      <w:lvlJc w:val="left"/>
+      <w:pPr>
+        <w:ind w:left="1440" w:hanging="360"/>
+      </w:pPr>
+    </w:lvl>
+    <w:lvl w:ilvl="2" w:tplc="0816001B" w:tentative="1">
+      <w:start w:val="1"/>
+      <w:numFmt w:val="lowerRoman"/>
+      <w:lvlText w:val="%3."/>
+      <w:lvlJc w:val="right"/>
+      <w:pPr>
+        <w:ind w:left="2160" w:hanging="180"/>
+      </w:pPr>
+    </w:lvl>
+    <w:lvl w:ilvl="3" w:tplc="0816000F" w:tentative="1">
+      <w:start w:val="1"/>
+      <w:numFmt w:val="decimal"/>
+      <w:lvlText w:val="%4."/>
+      <w:lvlJc w:val="left"/>
+      <w:pPr>
+        <w:ind w:left="2880" w:hanging="360"/>
+      </w:pPr>
+    </w:lvl>
+    <w:lvl w:ilvl="4" w:tplc="08160019" w:tentative="1">
+      <w:start w:val="1"/>
+      <w:numFmt w:val="lowerLetter"/>
+      <w:lvlText w:val="%5."/>
+      <w:lvlJc w:val="left"/>
+      <w:pPr>
+        <w:ind w:left="3600" w:hanging="360"/>
+      </w:pPr>
+    </w:lvl>
+    <w:lvl w:ilvl="5" w:tplc="0816001B" w:tentative="1">
+      <w:start w:val="1"/>
+      <w:numFmt w:val="lowerRoman"/>
+      <w:lvlText w:val="%6."/>
+      <w:lvlJc w:val="right"/>
+      <w:pPr>
+        <w:ind w:left="4320" w:hanging="180"/>
+      </w:pPr>
+    </w:lvl>
+    <w:lvl w:ilvl="6" w:tplc="0816000F" w:tentative="1">
+      <w:start w:val="1"/>
+      <w:numFmt w:val="decimal"/>
+      <w:lvlText w:val="%7."/>
+      <w:lvlJc w:val="left"/>
+      <w:pPr>
+        <w:ind w:left="5040" w:hanging="360"/>
+      </w:pPr>
+    </w:lvl>
+    <w:lvl w:ilvl="7" w:tplc="08160019" w:tentative="1">
+      <w:start w:val="1"/>
+      <w:numFmt w:val="lowerLetter"/>
+      <w:lvlText w:val="%8."/>
+      <w:lvlJc w:val="left"/>
+      <w:pPr>
+        <w:ind w:left="5760" w:hanging="360"/>
+      </w:pPr>
+    </w:lvl>
+    <w:lvl w:ilvl="8" w:tplc="0816001B" w:tentative="1">
+      <w:start w:val="1"/>
+      <w:numFmt w:val="lowerRoman"/>
+      <w:lvlText w:val="%9."/>
+      <w:lvlJc w:val="right"/>
+      <w:pPr>
+        <w:ind w:left="6480" w:hanging="180"/>
+      </w:pPr>
+    </w:lvl>
+  </w:abstractNum>
+  <w:abstractNum w:abstractNumId="4">
     <w:nsid w:val="137F141E"/>
     <w:multiLevelType w:val="hybridMultilevel"/>
     <w:tmpl w:val="CB82DC3A"/>
@@ -9168,7 +8612,7 @@
       </w:pPr>
     </w:lvl>
   </w:abstractNum>
-  <w:abstractNum w:abstractNumId="4">
+  <w:abstractNum w:abstractNumId="5">
     <w:nsid w:val="20B16EFA"/>
     <w:multiLevelType w:val="hybridMultilevel"/>
     <w:tmpl w:val="83500E44"/>
@@ -9254,7 +8698,7 @@
       </w:pPr>
     </w:lvl>
   </w:abstractNum>
-  <w:abstractNum w:abstractNumId="5">
+  <w:abstractNum w:abstractNumId="6">
     <w:nsid w:val="20FE782E"/>
     <w:multiLevelType w:val="hybridMultilevel"/>
     <w:tmpl w:val="BE28A7F2"/>
@@ -9340,7 +8784,7 @@
       </w:pPr>
     </w:lvl>
   </w:abstractNum>
-  <w:abstractNum w:abstractNumId="6">
+  <w:abstractNum w:abstractNumId="7">
     <w:nsid w:val="210E45AB"/>
     <w:multiLevelType w:val="hybridMultilevel"/>
     <w:tmpl w:val="F99EEF7C"/>
@@ -9426,7 +8870,7 @@
       </w:pPr>
     </w:lvl>
   </w:abstractNum>
-  <w:abstractNum w:abstractNumId="7">
+  <w:abstractNum w:abstractNumId="8">
     <w:nsid w:val="23331227"/>
     <w:multiLevelType w:val="hybridMultilevel"/>
     <w:tmpl w:val="2314014A"/>
@@ -9539,7 +8983,7 @@
       </w:rPr>
     </w:lvl>
   </w:abstractNum>
-  <w:abstractNum w:abstractNumId="8">
+  <w:abstractNum w:abstractNumId="9">
     <w:nsid w:val="2A1934F4"/>
     <w:multiLevelType w:val="hybridMultilevel"/>
     <w:tmpl w:val="7A5A3BD0"/>
@@ -9625,7 +9069,7 @@
       </w:pPr>
     </w:lvl>
   </w:abstractNum>
-  <w:abstractNum w:abstractNumId="9">
+  <w:abstractNum w:abstractNumId="10">
     <w:nsid w:val="2E3C5D67"/>
     <w:multiLevelType w:val="hybridMultilevel"/>
     <w:tmpl w:val="0A2A58D6"/>
@@ -9711,7 +9155,7 @@
       </w:pPr>
     </w:lvl>
   </w:abstractNum>
-  <w:abstractNum w:abstractNumId="10">
+  <w:abstractNum w:abstractNumId="11">
     <w:nsid w:val="2EDB4A15"/>
     <w:multiLevelType w:val="hybridMultilevel"/>
     <w:tmpl w:val="77C073F6"/>
@@ -9797,7 +9241,7 @@
       </w:pPr>
     </w:lvl>
   </w:abstractNum>
-  <w:abstractNum w:abstractNumId="11">
+  <w:abstractNum w:abstractNumId="12">
     <w:nsid w:val="3C2231BC"/>
     <w:multiLevelType w:val="hybridMultilevel"/>
     <w:tmpl w:val="627A477A"/>
@@ -9883,7 +9327,7 @@
       </w:pPr>
     </w:lvl>
   </w:abstractNum>
-  <w:abstractNum w:abstractNumId="12">
+  <w:abstractNum w:abstractNumId="13">
     <w:nsid w:val="405D79EF"/>
     <w:multiLevelType w:val="hybridMultilevel"/>
     <w:tmpl w:val="3BDA702C"/>
@@ -9969,7 +9413,7 @@
       </w:pPr>
     </w:lvl>
   </w:abstractNum>
-  <w:abstractNum w:abstractNumId="13">
+  <w:abstractNum w:abstractNumId="14">
     <w:nsid w:val="43241009"/>
     <w:multiLevelType w:val="hybridMultilevel"/>
     <w:tmpl w:val="BD168B9E"/>
@@ -10055,7 +9499,7 @@
       </w:pPr>
     </w:lvl>
   </w:abstractNum>
-  <w:abstractNum w:abstractNumId="14">
+  <w:abstractNum w:abstractNumId="15">
     <w:nsid w:val="46393F90"/>
     <w:multiLevelType w:val="hybridMultilevel"/>
     <w:tmpl w:val="5AEA55BA"/>
@@ -10141,7 +9585,7 @@
       </w:pPr>
     </w:lvl>
   </w:abstractNum>
-  <w:abstractNum w:abstractNumId="15">
+  <w:abstractNum w:abstractNumId="16">
     <w:nsid w:val="464E711A"/>
     <w:multiLevelType w:val="hybridMultilevel"/>
     <w:tmpl w:val="84AAF95A"/>
@@ -10227,7 +9671,7 @@
       </w:pPr>
     </w:lvl>
   </w:abstractNum>
-  <w:abstractNum w:abstractNumId="16">
+  <w:abstractNum w:abstractNumId="17">
     <w:nsid w:val="4B444662"/>
     <w:multiLevelType w:val="hybridMultilevel"/>
     <w:tmpl w:val="D640D046"/>
@@ -10313,7 +9757,7 @@
       </w:pPr>
     </w:lvl>
   </w:abstractNum>
-  <w:abstractNum w:abstractNumId="17">
+  <w:abstractNum w:abstractNumId="18">
     <w:nsid w:val="4FC213A7"/>
     <w:multiLevelType w:val="hybridMultilevel"/>
     <w:tmpl w:val="41F255EA"/>
@@ -10399,7 +9843,7 @@
       </w:pPr>
     </w:lvl>
   </w:abstractNum>
-  <w:abstractNum w:abstractNumId="18">
+  <w:abstractNum w:abstractNumId="19">
     <w:nsid w:val="552D5EA0"/>
     <w:multiLevelType w:val="hybridMultilevel"/>
     <w:tmpl w:val="BDB0A8B6"/>
@@ -10485,7 +9929,7 @@
       </w:pPr>
     </w:lvl>
   </w:abstractNum>
-  <w:abstractNum w:abstractNumId="19">
+  <w:abstractNum w:abstractNumId="20">
     <w:nsid w:val="5F451AB5"/>
     <w:multiLevelType w:val="hybridMultilevel"/>
     <w:tmpl w:val="AA7AB69E"/>
@@ -10571,7 +10015,7 @@
       </w:pPr>
     </w:lvl>
   </w:abstractNum>
-  <w:abstractNum w:abstractNumId="20">
+  <w:abstractNum w:abstractNumId="21">
     <w:nsid w:val="61292EE4"/>
     <w:multiLevelType w:val="hybridMultilevel"/>
     <w:tmpl w:val="2DAA34E6"/>
@@ -10657,7 +10101,93 @@
       </w:pPr>
     </w:lvl>
   </w:abstractNum>
-  <w:abstractNum w:abstractNumId="21">
+  <w:abstractNum w:abstractNumId="22">
+    <w:nsid w:val="65F65F7B"/>
+    <w:multiLevelType w:val="hybridMultilevel"/>
+    <w:tmpl w:val="7452E0CA"/>
+    <w:lvl w:ilvl="0" w:tplc="0816000F">
+      <w:start w:val="1"/>
+      <w:numFmt w:val="decimal"/>
+      <w:lvlText w:val="%1."/>
+      <w:lvlJc w:val="left"/>
+      <w:pPr>
+        <w:ind w:left="720" w:hanging="360"/>
+      </w:pPr>
+    </w:lvl>
+    <w:lvl w:ilvl="1" w:tplc="08160019" w:tentative="1">
+      <w:start w:val="1"/>
+      <w:numFmt w:val="lowerLetter"/>
+      <w:lvlText w:val="%2."/>
+      <w:lvlJc w:val="left"/>
+      <w:pPr>
+        <w:ind w:left="1440" w:hanging="360"/>
+      </w:pPr>
+    </w:lvl>
+    <w:lvl w:ilvl="2" w:tplc="0816001B" w:tentative="1">
+      <w:start w:val="1"/>
+      <w:numFmt w:val="lowerRoman"/>
+      <w:lvlText w:val="%3."/>
+      <w:lvlJc w:val="right"/>
+      <w:pPr>
+        <w:ind w:left="2160" w:hanging="180"/>
+      </w:pPr>
+    </w:lvl>
+    <w:lvl w:ilvl="3" w:tplc="0816000F" w:tentative="1">
+      <w:start w:val="1"/>
+      <w:numFmt w:val="decimal"/>
+      <w:lvlText w:val="%4."/>
+      <w:lvlJc w:val="left"/>
+      <w:pPr>
+        <w:ind w:left="2880" w:hanging="360"/>
+      </w:pPr>
+    </w:lvl>
+    <w:lvl w:ilvl="4" w:tplc="08160019" w:tentative="1">
+      <w:start w:val="1"/>
+      <w:numFmt w:val="lowerLetter"/>
+      <w:lvlText w:val="%5."/>
+      <w:lvlJc w:val="left"/>
+      <w:pPr>
+        <w:ind w:left="3600" w:hanging="360"/>
+      </w:pPr>
+    </w:lvl>
+    <w:lvl w:ilvl="5" w:tplc="0816001B" w:tentative="1">
+      <w:start w:val="1"/>
+      <w:numFmt w:val="lowerRoman"/>
+      <w:lvlText w:val="%6."/>
+      <w:lvlJc w:val="right"/>
+      <w:pPr>
+        <w:ind w:left="4320" w:hanging="180"/>
+      </w:pPr>
+    </w:lvl>
+    <w:lvl w:ilvl="6" w:tplc="0816000F" w:tentative="1">
+      <w:start w:val="1"/>
+      <w:numFmt w:val="decimal"/>
+      <w:lvlText w:val="%7."/>
+      <w:lvlJc w:val="left"/>
+      <w:pPr>
+        <w:ind w:left="5040" w:hanging="360"/>
+      </w:pPr>
+    </w:lvl>
+    <w:lvl w:ilvl="7" w:tplc="08160019" w:tentative="1">
+      <w:start w:val="1"/>
+      <w:numFmt w:val="lowerLetter"/>
+      <w:lvlText w:val="%8."/>
+      <w:lvlJc w:val="left"/>
+      <w:pPr>
+        <w:ind w:left="5760" w:hanging="360"/>
+      </w:pPr>
+    </w:lvl>
+    <w:lvl w:ilvl="8" w:tplc="0816001B" w:tentative="1">
+      <w:start w:val="1"/>
+      <w:numFmt w:val="lowerRoman"/>
+      <w:lvlText w:val="%9."/>
+      <w:lvlJc w:val="right"/>
+      <w:pPr>
+        <w:ind w:left="6480" w:hanging="180"/>
+      </w:pPr>
+    </w:lvl>
+  </w:abstractNum>
+  <w:abstractNum w:abstractNumId="23">
     <w:nsid w:val="68A37F56"/>
     <w:multiLevelType w:val="hybridMultilevel"/>
     <w:tmpl w:val="CE16DCE4"/>
@@ -10743,7 +10273,7 @@
       </w:pPr>
     </w:lvl>
   </w:abstractNum>
-  <w:abstractNum w:abstractNumId="22">
+  <w:abstractNum w:abstractNumId="24">
     <w:nsid w:val="6CAF4AF3"/>
     <w:multiLevelType w:val="hybridMultilevel"/>
     <w:tmpl w:val="321015C4"/>
@@ -10829,7 +10359,7 @@
       </w:pPr>
     </w:lvl>
   </w:abstractNum>
-  <w:abstractNum w:abstractNumId="23">
+  <w:abstractNum w:abstractNumId="25">
     <w:nsid w:val="75CF6469"/>
     <w:multiLevelType w:val="hybridMultilevel"/>
     <w:tmpl w:val="9976B8A2"/>
@@ -10915,7 +10445,7 @@
       </w:pPr>
     </w:lvl>
   </w:abstractNum>
-  <w:abstractNum w:abstractNumId="24">
+  <w:abstractNum w:abstractNumId="26">
     <w:nsid w:val="77694939"/>
     <w:multiLevelType w:val="hybridMultilevel"/>
     <w:tmpl w:val="CD827C3E"/>
@@ -11001,7 +10531,7 @@
       </w:pPr>
     </w:lvl>
   </w:abstractNum>
-  <w:abstractNum w:abstractNumId="25">
+  <w:abstractNum w:abstractNumId="27">
     <w:nsid w:val="7E1969CE"/>
     <w:multiLevelType w:val="hybridMultilevel"/>
     <w:tmpl w:val="C6FA0E60"/>
@@ -11088,82 +10618,88 @@
     </w:lvl>
   </w:abstractNum>
   <w:num w:numId="1">
-    <w:abstractNumId w:val="7"/>
+    <w:abstractNumId w:val="8"/>
   </w:num>
   <w:num w:numId="2">
-    <w:abstractNumId w:val="4"/>
+    <w:abstractNumId w:val="5"/>
   </w:num>
   <w:num w:numId="3">
-    <w:abstractNumId w:val="15"/>
+    <w:abstractNumId w:val="16"/>
   </w:num>
   <w:num w:numId="4">
     <w:abstractNumId w:val="0"/>
   </w:num>
   <w:num w:numId="5">
+    <w:abstractNumId w:val="23"/>
+  </w:num>
+  <w:num w:numId="6">
+    <w:abstractNumId w:val="4"/>
+  </w:num>
+  <w:num w:numId="7">
+    <w:abstractNumId w:val="6"/>
+  </w:num>
+  <w:num w:numId="8">
+    <w:abstractNumId w:val="17"/>
+  </w:num>
+  <w:num w:numId="9">
+    <w:abstractNumId w:val="24"/>
+  </w:num>
+  <w:num w:numId="10">
     <w:abstractNumId w:val="21"/>
   </w:num>
-  <w:num w:numId="6">
-    <w:abstractNumId w:val="3"/>
-  </w:num>
-  <w:num w:numId="7">
-    <w:abstractNumId w:val="5"/>
-  </w:num>
-  <w:num w:numId="8">
-    <w:abstractNumId w:val="16"/>
-  </w:num>
-  <w:num w:numId="9">
-    <w:abstractNumId w:val="22"/>
-  </w:num>
-  <w:num w:numId="10">
-    <w:abstractNumId w:val="20"/>
-  </w:num>
   <w:num w:numId="11">
-    <w:abstractNumId w:val="12"/>
+    <w:abstractNumId w:val="13"/>
   </w:num>
   <w:num w:numId="12">
-    <w:abstractNumId w:val="6"/>
+    <w:abstractNumId w:val="7"/>
   </w:num>
   <w:num w:numId="13">
-    <w:abstractNumId w:val="18"/>
+    <w:abstractNumId w:val="19"/>
   </w:num>
   <w:num w:numId="14">
-    <w:abstractNumId w:val="13"/>
+    <w:abstractNumId w:val="14"/>
   </w:num>
   <w:num w:numId="15">
-    <w:abstractNumId w:val="23"/>
+    <w:abstractNumId w:val="25"/>
   </w:num>
   <w:num w:numId="16">
-    <w:abstractNumId w:val="25"/>
+    <w:abstractNumId w:val="27"/>
   </w:num>
   <w:num w:numId="17">
-    <w:abstractNumId w:val="14"/>
+    <w:abstractNumId w:val="15"/>
   </w:num>
   <w:num w:numId="18">
     <w:abstractNumId w:val="2"/>
   </w:num>
   <w:num w:numId="19">
-    <w:abstractNumId w:val="10"/>
+    <w:abstractNumId w:val="11"/>
   </w:num>
   <w:num w:numId="20">
-    <w:abstractNumId w:val="11"/>
+    <w:abstractNumId w:val="12"/>
   </w:num>
   <w:num w:numId="21">
-    <w:abstractNumId w:val="17"/>
+    <w:abstractNumId w:val="18"/>
   </w:num>
   <w:num w:numId="22">
-    <w:abstractNumId w:val="24"/>
+    <w:abstractNumId w:val="26"/>
   </w:num>
   <w:num w:numId="23">
-    <w:abstractNumId w:val="19"/>
+    <w:abstractNumId w:val="20"/>
   </w:num>
   <w:num w:numId="24">
-    <w:abstractNumId w:val="8"/>
+    <w:abstractNumId w:val="9"/>
   </w:num>
   <w:num w:numId="25">
     <w:abstractNumId w:val="1"/>
   </w:num>
   <w:num w:numId="26">
-    <w:abstractNumId w:val="9"/>
+    <w:abstractNumId w:val="10"/>
+  </w:num>
+  <w:num w:numId="27">
+    <w:abstractNumId w:val="22"/>
+  </w:num>
+  <w:num w:numId="28">
+    <w:abstractNumId w:val="3"/>
   </w:num>
 </w:numbering>
 </file>
@@ -12493,7 +12029,7 @@
   <a:extraClrSchemeLst/>
   <a:extLst>
     <a:ext uri="{05A4C25C-085E-4340-85A3-A5531E510DB2}">
-      <thm15:themeFamily xmlns="" xmlns:thm15="http://schemas.microsoft.com/office/thememl/2012/main" name="Office Theme" id="{62F939B6-93AF-4DB8-9C6B-D6C7DFDC589F}" vid="{4A3C46E8-61CC-4603-A589-7422A47A8E4A}"/>
+      <thm15:themeFamily xmlns:thm15="http://schemas.microsoft.com/office/thememl/2012/main" xmlns="" name="Office Theme" id="{62F939B6-93AF-4DB8-9C6B-D6C7DFDC589F}" vid="{4A3C46E8-61CC-4603-A589-7422A47A8E4A}"/>
     </a:ext>
   </a:extLst>
 </a:theme>
@@ -12504,7 +12040,7 @@
 </file>
 
 <file path=customXml/itemProps1.xml><?xml version="1.0" encoding="utf-8"?>
-<ds:datastoreItem xmlns:ds="http://schemas.openxmlformats.org/officeDocument/2006/customXml" ds:itemID="{3DA3D892-4D4B-4C05-9DD2-EB3EB73AD1E6}">
+<ds:datastoreItem xmlns:ds="http://schemas.openxmlformats.org/officeDocument/2006/customXml" ds:itemID="{C26C259C-03BE-49BD-88D8-25D4E26A5320}">
   <ds:schemaRefs>
     <ds:schemaRef ds:uri="http://schemas.openxmlformats.org/officeDocument/2006/bibliography"/>
   </ds:schemaRefs>

</xml_diff>